<commit_message>
Ajout de fonction d'importation et exportation de dataset
</commit_message>
<xml_diff>
--- a/docs/Analyse.docx
+++ b/docs/Analyse.docx
@@ -83,37 +83,25 @@
         <w:rPr>
           <w:b/>
           <w:bCs/>
-          <w:sz w:val="60"/>
-          <w:szCs w:val="60"/>
+          <w:i/>
+          <w:iCs/>
+          <w:color w:val="7F7F7F" w:themeColor="text1" w:themeTint="80"/>
+          <w:sz w:val="32"/>
+          <w:szCs w:val="32"/>
         </w:rPr>
       </w:pPr>
       <w:r>
         <w:rPr>
           <w:b/>
           <w:bCs/>
+          <w:i/>
+          <w:iCs/>
+          <w:color w:val="7F7F7F" w:themeColor="text1" w:themeTint="80"/>
           <w:sz w:val="32"/>
           <w:szCs w:val="32"/>
         </w:rPr>
-        <w:t>Déterminer le chemin le plus court</w:t>
-      </w:r>
-      <w:r>
-        <w:rPr>
-          <w:b/>
-          <w:bCs/>
-          <w:sz w:val="32"/>
-          <w:szCs w:val="32"/>
-        </w:rPr>
-        <w:t xml:space="preserve"> entre deux cases d’une grille</w:t>
-      </w:r>
-    </w:p>
-    <w:p>
-      <w:pPr>
-        <w:jc w:val="center"/>
-        <w:rPr>
-          <w:sz w:val="32"/>
-          <w:szCs w:val="32"/>
-        </w:rPr>
-      </w:pPr>
+        <w:t>Trouver la ou les routes qui rapportent le plus de points entre des points données à parcourir dans une grille 2D.</w:t>
+      </w:r>
     </w:p>
     <w:p>
       <w:pPr>
@@ -128,7 +116,10 @@
           <w:u w:val="single"/>
         </w:rPr>
       </w:pPr>
-      <w:r>
+    </w:p>
+    <w:p>
+      <w:pPr>
+        <w:jc w:val="center"/>
         <w:rPr>
           <w:b/>
           <w:bCs/>
@@ -138,8 +129,7 @@
           <w:szCs w:val="32"/>
           <w:u w:val="single"/>
         </w:rPr>
-        <w:t xml:space="preserve">Licence RGI - </w:t>
-      </w:r>
+      </w:pPr>
       <w:r>
         <w:rPr>
           <w:b/>
@@ -150,6 +140,18 @@
           <w:szCs w:val="32"/>
           <w:u w:val="single"/>
         </w:rPr>
+        <w:t xml:space="preserve">Licence RGI - </w:t>
+      </w:r>
+      <w:r>
+        <w:rPr>
+          <w:b/>
+          <w:bCs/>
+          <w:i/>
+          <w:iCs/>
+          <w:sz w:val="32"/>
+          <w:szCs w:val="32"/>
+          <w:u w:val="single"/>
+        </w:rPr>
         <w:t>Groupe ERP CISCO :</w:t>
       </w:r>
     </w:p>
@@ -291,18 +293,31 @@
         </w:pBdr>
         <w:jc w:val="center"/>
         <w:rPr>
-          <w:sz w:val="44"/>
-          <w:szCs w:val="44"/>
-        </w:rPr>
-      </w:pPr>
-      <w:r>
-        <w:rPr>
           <w:b/>
           <w:bCs/>
           <w:sz w:val="44"/>
           <w:szCs w:val="44"/>
         </w:rPr>
-        <w:lastRenderedPageBreak/>
+      </w:pPr>
+    </w:p>
+    <w:p>
+      <w:pPr>
+        <w:pBdr>
+          <w:bottom w:val="single" w:sz="4" w:space="1" w:color="auto"/>
+        </w:pBdr>
+        <w:jc w:val="center"/>
+        <w:rPr>
+          <w:sz w:val="44"/>
+          <w:szCs w:val="44"/>
+        </w:rPr>
+      </w:pPr>
+      <w:r>
+        <w:rPr>
+          <w:b/>
+          <w:bCs/>
+          <w:sz w:val="44"/>
+          <w:szCs w:val="44"/>
+        </w:rPr>
         <w:t>Sommaire</w:t>
       </w:r>
     </w:p>
@@ -429,26 +444,20 @@
           <w:szCs w:val="44"/>
         </w:rPr>
       </w:pPr>
-    </w:p>
-    <w:p>
-      <w:pPr>
-        <w:pBdr>
-          <w:bottom w:val="single" w:sz="12" w:space="1" w:color="auto"/>
-        </w:pBdr>
+      <w:r>
         <w:rPr>
           <w:b/>
           <w:bCs/>
           <w:sz w:val="44"/>
           <w:szCs w:val="44"/>
         </w:rPr>
-      </w:pPr>
-    </w:p>
-    <w:p>
-      <w:pPr>
-        <w:pBdr>
-          <w:bottom w:val="single" w:sz="12" w:space="1" w:color="auto"/>
-        </w:pBdr>
-        <w:jc w:val="center"/>
+        <w:lastRenderedPageBreak/>
+        <w:t>Approche</w:t>
+      </w:r>
+    </w:p>
+    <w:p>
+      <w:pPr>
+        <w:jc w:val="both"/>
         <w:rPr>
           <w:b/>
           <w:bCs/>
@@ -456,27 +465,6 @@
           <w:szCs w:val="44"/>
         </w:rPr>
       </w:pPr>
-      <w:r>
-        <w:rPr>
-          <w:b/>
-          <w:bCs/>
-          <w:sz w:val="44"/>
-          <w:szCs w:val="44"/>
-        </w:rPr>
-        <w:lastRenderedPageBreak/>
-        <w:t>Approche</w:t>
-      </w:r>
-    </w:p>
-    <w:p>
-      <w:pPr>
-        <w:jc w:val="both"/>
-        <w:rPr>
-          <w:b/>
-          <w:bCs/>
-          <w:sz w:val="44"/>
-          <w:szCs w:val="44"/>
-        </w:rPr>
-      </w:pPr>
     </w:p>
     <w:p>
       <w:pPr>
@@ -509,7 +497,7 @@
           <w:sz w:val="24"/>
           <w:szCs w:val="24"/>
         </w:rPr>
-        <w:t>Déterminer le chemin le plus court entre deux cases d’une grille d’entiers positifs.</w:t>
+        <w:t>Trouver la ou les routes qui rapportent le plus de points entre des points données à parcourir dans une grille 2D.</w:t>
       </w:r>
     </w:p>
     <w:p>
@@ -1503,16 +1491,6 @@
     </w:p>
     <w:p>
       <w:pPr>
-        <w:ind w:firstLine="708"/>
-        <w:jc w:val="both"/>
-        <w:rPr>
-          <w:sz w:val="24"/>
-          <w:szCs w:val="24"/>
-        </w:rPr>
-      </w:pPr>
-    </w:p>
-    <w:p>
-      <w:pPr>
         <w:pBdr>
           <w:bottom w:val="single" w:sz="12" w:space="1" w:color="auto"/>
         </w:pBdr>
@@ -1577,45 +1555,151 @@
           <w:szCs w:val="24"/>
         </w:rPr>
       </w:pPr>
-    </w:p>
-    <w:p>
-      <w:pPr>
+      <w:r>
+        <w:rPr>
+          <w:sz w:val="24"/>
+          <w:szCs w:val="24"/>
+        </w:rPr>
+        <w:t>Sur un plateau donné de largeur 20 et longueur 20 disponible dans le fichier Excel joint.</w:t>
+      </w:r>
+    </w:p>
+    <w:p>
+      <w:pPr>
+        <w:pStyle w:val="Paragraphedeliste"/>
+        <w:numPr>
+          <w:ilvl w:val="0"/>
+          <w:numId w:val="5"/>
+        </w:numPr>
         <w:jc w:val="both"/>
         <w:rPr>
           <w:sz w:val="24"/>
           <w:szCs w:val="24"/>
         </w:rPr>
       </w:pPr>
-    </w:p>
-    <w:p>
-      <w:pPr>
+      <w:r>
+        <w:rPr>
+          <w:sz w:val="24"/>
+          <w:szCs w:val="24"/>
+        </w:rPr>
+        <w:t>Case négative (</w:t>
+      </w:r>
+      <w:r>
+        <w:rPr>
+          <w:b/>
+          <w:bCs/>
+          <w:sz w:val="24"/>
+          <w:szCs w:val="24"/>
+        </w:rPr>
+        <w:t>noire</w:t>
+      </w:r>
+      <w:r>
+        <w:rPr>
+          <w:sz w:val="24"/>
+          <w:szCs w:val="24"/>
+        </w:rPr>
+        <w:t xml:space="preserve">) : infranchissable </w:t>
+      </w:r>
+    </w:p>
+    <w:p>
+      <w:pPr>
+        <w:pStyle w:val="Paragraphedeliste"/>
+        <w:numPr>
+          <w:ilvl w:val="0"/>
+          <w:numId w:val="5"/>
+        </w:numPr>
         <w:jc w:val="both"/>
         <w:rPr>
           <w:sz w:val="24"/>
           <w:szCs w:val="24"/>
         </w:rPr>
       </w:pPr>
-    </w:p>
-    <w:p>
-      <w:pPr>
+      <w:r>
+        <w:rPr>
+          <w:sz w:val="24"/>
+          <w:szCs w:val="24"/>
+        </w:rPr>
+        <w:t>Case positive : possible de se déplacer avec le coût indiqué</w:t>
+      </w:r>
+    </w:p>
+    <w:p>
+      <w:pPr>
+        <w:pStyle w:val="Paragraphedeliste"/>
+        <w:numPr>
+          <w:ilvl w:val="0"/>
+          <w:numId w:val="5"/>
+        </w:numPr>
         <w:jc w:val="both"/>
         <w:rPr>
           <w:sz w:val="24"/>
           <w:szCs w:val="24"/>
         </w:rPr>
       </w:pPr>
-    </w:p>
-    <w:p>
-      <w:pPr>
+      <w:r>
+        <w:rPr>
+          <w:sz w:val="24"/>
+          <w:szCs w:val="24"/>
+        </w:rPr>
+        <w:t>Case stratégiques (</w:t>
+      </w:r>
+      <w:r>
+        <w:rPr>
+          <w:b/>
+          <w:bCs/>
+          <w:color w:val="FF0000"/>
+          <w:sz w:val="24"/>
+          <w:szCs w:val="24"/>
+        </w:rPr>
+        <w:t>rouge</w:t>
+      </w:r>
+      <w:r>
+        <w:rPr>
+          <w:sz w:val="24"/>
+          <w:szCs w:val="24"/>
+        </w:rPr>
+        <w:t>) :</w:t>
+      </w:r>
+    </w:p>
+    <w:p>
+      <w:pPr>
+        <w:pStyle w:val="Paragraphedeliste"/>
+        <w:numPr>
+          <w:ilvl w:val="0"/>
+          <w:numId w:val="5"/>
+        </w:numPr>
         <w:jc w:val="both"/>
         <w:rPr>
           <w:sz w:val="24"/>
           <w:szCs w:val="24"/>
         </w:rPr>
       </w:pPr>
-    </w:p>
-    <w:p>
-      <w:pPr>
+      <w:r>
+        <w:rPr>
+          <w:sz w:val="24"/>
+          <w:szCs w:val="24"/>
+        </w:rPr>
+        <w:t>Case d'intérêts (</w:t>
+      </w:r>
+      <w:r>
+        <w:rPr>
+          <w:b/>
+          <w:bCs/>
+          <w:color w:val="92D050"/>
+          <w:sz w:val="24"/>
+          <w:szCs w:val="24"/>
+        </w:rPr>
+        <w:t>vert</w:t>
+      </w:r>
+      <w:r>
+        <w:rPr>
+          <w:sz w:val="24"/>
+          <w:szCs w:val="24"/>
+        </w:rPr>
+        <w:t>) :</w:t>
+      </w:r>
+    </w:p>
+    <w:p>
+      <w:pPr>
+        <w:pStyle w:val="Paragraphedeliste"/>
         <w:jc w:val="both"/>
         <w:rPr>
           <w:sz w:val="24"/>
@@ -1631,33 +1715,101 @@
           <w:szCs w:val="24"/>
         </w:rPr>
       </w:pPr>
-    </w:p>
-    <w:p>
-      <w:pPr>
+      <w:r>
+        <w:rPr>
+          <w:sz w:val="24"/>
+          <w:szCs w:val="24"/>
+        </w:rPr>
+        <w:t xml:space="preserve">Construire un </w:t>
+      </w:r>
+      <w:r>
+        <w:rPr>
+          <w:b/>
+          <w:bCs/>
+          <w:i/>
+          <w:iCs/>
+          <w:sz w:val="24"/>
+          <w:szCs w:val="24"/>
+        </w:rPr>
+        <w:t>dataset</w:t>
+      </w:r>
+      <w:r>
+        <w:rPr>
+          <w:sz w:val="24"/>
+          <w:szCs w:val="24"/>
+        </w:rPr>
+        <w:t xml:space="preserve"> contenant les routes (les plus courtes) et le coût de déplacement (sommes des cases traversées) entres</w:t>
+      </w:r>
+      <w:r>
+        <w:rPr>
+          <w:sz w:val="24"/>
+          <w:szCs w:val="24"/>
+        </w:rPr>
+        <w:t> :</w:t>
+      </w:r>
+    </w:p>
+    <w:p>
+      <w:pPr>
+        <w:pStyle w:val="Paragraphedeliste"/>
+        <w:numPr>
+          <w:ilvl w:val="0"/>
+          <w:numId w:val="5"/>
+        </w:numPr>
         <w:jc w:val="both"/>
         <w:rPr>
           <w:sz w:val="24"/>
           <w:szCs w:val="24"/>
         </w:rPr>
       </w:pPr>
-    </w:p>
-    <w:p>
-      <w:pPr>
+      <w:r>
+        <w:rPr>
+          <w:sz w:val="24"/>
+          <w:szCs w:val="24"/>
+        </w:rPr>
+        <w:t>tous les points stratégiques de la carte</w:t>
+      </w:r>
+    </w:p>
+    <w:p>
+      <w:pPr>
+        <w:pStyle w:val="Paragraphedeliste"/>
+        <w:numPr>
+          <w:ilvl w:val="0"/>
+          <w:numId w:val="5"/>
+        </w:numPr>
         <w:jc w:val="both"/>
         <w:rPr>
           <w:sz w:val="24"/>
           <w:szCs w:val="24"/>
         </w:rPr>
       </w:pPr>
-    </w:p>
-    <w:p>
-      <w:pPr>
+      <w:r>
+        <w:rPr>
+          <w:sz w:val="24"/>
+          <w:szCs w:val="24"/>
+        </w:rPr>
+        <w:t>tous les points d'intérêts de la carte</w:t>
+      </w:r>
+    </w:p>
+    <w:p>
+      <w:pPr>
+        <w:pStyle w:val="Paragraphedeliste"/>
+        <w:numPr>
+          <w:ilvl w:val="0"/>
+          <w:numId w:val="5"/>
+        </w:numPr>
         <w:jc w:val="both"/>
         <w:rPr>
           <w:sz w:val="24"/>
           <w:szCs w:val="24"/>
         </w:rPr>
       </w:pPr>
+      <w:r>
+        <w:rPr>
+          <w:sz w:val="24"/>
+          <w:szCs w:val="24"/>
+        </w:rPr>
+        <w:t>tous les points stratégiques et les points d'intérêts</w:t>
+      </w:r>
     </w:p>
     <w:p>
       <w:pPr>
@@ -1676,24 +1828,97 @@
           <w:szCs w:val="24"/>
         </w:rPr>
       </w:pPr>
-    </w:p>
-    <w:p>
-      <w:pPr>
+      <w:r>
+        <w:rPr>
+          <w:sz w:val="24"/>
+          <w:szCs w:val="24"/>
+        </w:rPr>
+        <w:t>L</w:t>
+      </w:r>
+      <w:r>
+        <w:rPr>
+          <w:sz w:val="24"/>
+          <w:szCs w:val="24"/>
+        </w:rPr>
+        <w:t>a</w:t>
+      </w:r>
+      <w:r>
+        <w:rPr>
+          <w:sz w:val="24"/>
+          <w:szCs w:val="24"/>
+        </w:rPr>
+        <w:t xml:space="preserve"> personne arrive en coordonnées </w:t>
+      </w:r>
+      <w:r>
+        <w:rPr>
+          <w:sz w:val="24"/>
+          <w:szCs w:val="24"/>
+        </w:rPr>
+        <w:t xml:space="preserve">{x ; y}, x = 11 et y = 19, </w:t>
+      </w:r>
+      <w:r>
+        <w:rPr>
+          <w:sz w:val="24"/>
+          <w:szCs w:val="24"/>
+        </w:rPr>
+        <w:t>et doit se rendre aux points stratégiques 1, 3, 6 &amp; 7</w:t>
+      </w:r>
+      <w:r>
+        <w:rPr>
+          <w:sz w:val="24"/>
+          <w:szCs w:val="24"/>
+        </w:rPr>
+        <w:t> :</w:t>
+      </w:r>
+    </w:p>
+    <w:p>
+      <w:pPr>
+        <w:pStyle w:val="Paragraphedeliste"/>
+        <w:numPr>
+          <w:ilvl w:val="0"/>
+          <w:numId w:val="6"/>
+        </w:numPr>
         <w:jc w:val="both"/>
         <w:rPr>
           <w:sz w:val="24"/>
           <w:szCs w:val="24"/>
         </w:rPr>
       </w:pPr>
-    </w:p>
-    <w:p>
-      <w:pPr>
+      <w:r>
+        <w:rPr>
+          <w:sz w:val="24"/>
+          <w:szCs w:val="24"/>
+        </w:rPr>
+        <w:t>Chaque point stratégique lui rapporte 30 points</w:t>
+      </w:r>
+      <w:r>
+        <w:rPr>
+          <w:sz w:val="24"/>
+          <w:szCs w:val="24"/>
+        </w:rPr>
+        <w:t>.</w:t>
+      </w:r>
+    </w:p>
+    <w:p>
+      <w:pPr>
+        <w:pStyle w:val="Paragraphedeliste"/>
+        <w:numPr>
+          <w:ilvl w:val="0"/>
+          <w:numId w:val="6"/>
+        </w:numPr>
         <w:jc w:val="both"/>
         <w:rPr>
           <w:sz w:val="24"/>
           <w:szCs w:val="24"/>
         </w:rPr>
       </w:pPr>
+      <w:r>
+        <w:rPr>
+          <w:sz w:val="24"/>
+          <w:szCs w:val="24"/>
+        </w:rPr>
+        <w:t>Chaque point d’intérêt lui rapporte sa valeur donnée.</w:t>
+      </w:r>
     </w:p>
     <w:p>
       <w:pPr>
@@ -1712,6 +1937,13 @@
           <w:szCs w:val="24"/>
         </w:rPr>
       </w:pPr>
+      <w:r>
+        <w:rPr>
+          <w:sz w:val="24"/>
+          <w:szCs w:val="24"/>
+        </w:rPr>
+        <w:t>Déplacements autorisés : horizontaux et verticaux (pas de diagonales)</w:t>
+      </w:r>
     </w:p>
     <w:p>
       <w:pPr>
@@ -1730,6 +1962,13 @@
           <w:szCs w:val="24"/>
         </w:rPr>
       </w:pPr>
+      <w:r>
+        <w:rPr>
+          <w:sz w:val="24"/>
+          <w:szCs w:val="24"/>
+        </w:rPr>
+        <w:t>Calculer le ou les chemins pour que le personnage se rende aux lieux stratégiques indiqués et récolte au passage le maximum de points en passant par des lieux d'intérêts</w:t>
+      </w:r>
     </w:p>
     <w:p>
       <w:pPr>
@@ -1748,6 +1987,13 @@
           <w:szCs w:val="24"/>
         </w:rPr>
       </w:pPr>
+      <w:r>
+        <w:rPr>
+          <w:sz w:val="24"/>
+          <w:szCs w:val="24"/>
+        </w:rPr>
+        <w:t>Calcul des points</w:t>
+      </w:r>
     </w:p>
     <w:p>
       <w:pPr>
@@ -1757,6 +2003,13 @@
           <w:szCs w:val="24"/>
         </w:rPr>
       </w:pPr>
+      <w:r>
+        <w:rPr>
+          <w:sz w:val="24"/>
+          <w:szCs w:val="24"/>
+        </w:rPr>
+        <w:t>Points des lieux stratégiques + points des lieux d'intérêts traversés - poids de chaque déplacement</w:t>
+      </w:r>
     </w:p>
     <w:p>
       <w:pPr>
@@ -1775,6 +2028,13 @@
           <w:szCs w:val="24"/>
         </w:rPr>
       </w:pPr>
+      <w:r>
+        <w:rPr>
+          <w:sz w:val="24"/>
+          <w:szCs w:val="24"/>
+        </w:rPr>
+        <w:t>L'objectif est de trouver la ou les routes donnant le plus de point !</w:t>
+      </w:r>
     </w:p>
     <w:p>
       <w:pPr>
@@ -1840,7 +2100,7 @@
           <w:sz w:val="24"/>
           <w:szCs w:val="24"/>
         </w:rPr>
-        <w:t>Déterminer le chemin le plus court entre deux cases d’une grille d’entiers positifs.</w:t>
+        <w:t>Trouver la ou les routes qui rapportent le plus de points entre des points données à parcourir dans une grille 2D.</w:t>
       </w:r>
     </w:p>
     <w:p>
@@ -2665,43 +2925,14 @@
           <w:sz w:val="24"/>
           <w:szCs w:val="24"/>
         </w:rPr>
-        <w:t>grille</w:t>
-      </w:r>
-      <w:r>
-        <w:rPr>
-          <w:sz w:val="24"/>
-          <w:szCs w:val="24"/>
-        </w:rPr>
-        <w:t xml:space="preserve"> (ou </w:t>
-      </w:r>
-      <w:r>
-        <w:rPr>
-          <w:b/>
-          <w:bCs/>
-          <w:i/>
-          <w:iCs/>
-          <w:sz w:val="24"/>
-          <w:szCs w:val="24"/>
-        </w:rPr>
-        <w:t>p</w:t>
-      </w:r>
-      <w:r>
-        <w:rPr>
-          <w:b/>
-          <w:bCs/>
-          <w:i/>
-          <w:iCs/>
-          <w:sz w:val="24"/>
-          <w:szCs w:val="24"/>
-        </w:rPr>
-        <w:t>lateau</w:t>
-      </w:r>
-      <w:r>
-        <w:rPr>
-          <w:sz w:val="24"/>
-          <w:szCs w:val="24"/>
-        </w:rPr>
-        <w:t>) possède une retraduction en un graphe :</w:t>
+        <w:t>carte</w:t>
+      </w:r>
+      <w:r>
+        <w:rPr>
+          <w:sz w:val="24"/>
+          <w:szCs w:val="24"/>
+        </w:rPr>
+        <w:t xml:space="preserve"> possède une retraduction en un graphe :</w:t>
       </w:r>
     </w:p>
     <w:p>
@@ -3157,7 +3388,7 @@
                     <w:sz w:val="24"/>
                     <w:szCs w:val="24"/>
                   </w:rPr>
-                  <m:t>3</m:t>
+                  <m:t>-1</m:t>
                 </m:r>
               </m:e>
               <m:e>
@@ -3257,7 +3488,21 @@
           <w:sz w:val="24"/>
           <w:szCs w:val="24"/>
         </w:rPr>
-        <w:t xml:space="preserve"> de manière à obtenir une liste de sommets :</w:t>
+        <w:t xml:space="preserve"> </w:t>
+      </w:r>
+      <w:r>
+        <w:rPr>
+          <w:sz w:val="24"/>
+          <w:szCs w:val="24"/>
+        </w:rPr>
+        <w:t xml:space="preserve">qui peut être un obstacle ou non, </w:t>
+      </w:r>
+      <w:r>
+        <w:rPr>
+          <w:sz w:val="24"/>
+          <w:szCs w:val="24"/>
+        </w:rPr>
+        <w:t>de manière à obtenir une liste de sommets :</w:t>
       </w:r>
     </w:p>
     <w:p>
@@ -3428,7 +3673,20 @@
           <w:szCs w:val="24"/>
         </w:rPr>
         <w:tab/>
-        <w:t xml:space="preserve">On créé pour chaque </w:t>
+      </w:r>
+      <w:r>
+        <w:rPr>
+          <w:sz w:val="24"/>
+          <w:szCs w:val="24"/>
+        </w:rPr>
+        <w:t>P</w:t>
+      </w:r>
+      <w:r>
+        <w:rPr>
+          <w:sz w:val="24"/>
+          <w:szCs w:val="24"/>
+        </w:rPr>
+        <w:t xml:space="preserve">our chaque </w:t>
       </w:r>
       <w:r>
         <w:rPr>
@@ -3446,7 +3704,7 @@
           <w:sz w:val="24"/>
           <w:szCs w:val="24"/>
         </w:rPr>
-        <w:t xml:space="preserve"> (haut, bas, gauche, droite et diagonales) de chaque </w:t>
+        <w:t xml:space="preserve"> (haut, bas, gauche, droite) de chaque </w:t>
       </w:r>
       <w:r>
         <w:rPr>
@@ -3464,7 +3722,14 @@
           <w:sz w:val="24"/>
           <w:szCs w:val="24"/>
         </w:rPr>
-        <w:t xml:space="preserve"> un </w:t>
+        <w:t xml:space="preserve">, on crée </w:t>
+      </w:r>
+      <w:r>
+        <w:rPr>
+          <w:sz w:val="24"/>
+          <w:szCs w:val="24"/>
+        </w:rPr>
+        <w:t xml:space="preserve">un </w:t>
       </w:r>
       <w:r>
         <w:rPr>
@@ -3525,8 +3790,8 @@
       <w:pPr>
         <w:tabs>
           <w:tab w:val="left" w:pos="1009"/>
+          <w:tab w:val="left" w:pos="2787"/>
         </w:tabs>
-        <w:jc w:val="center"/>
         <w:rPr>
           <w:sz w:val="24"/>
           <w:szCs w:val="24"/>
@@ -3539,10 +3804,18 @@
           <w:szCs w:val="24"/>
         </w:rPr>
         <w:drawing>
-          <wp:inline distT="0" distB="0" distL="0" distR="0" wp14:anchorId="2D216F1C" wp14:editId="251B504B">
-            <wp:extent cx="2830708" cy="2880000"/>
-            <wp:effectExtent l="0" t="0" r="0" b="0"/>
-            <wp:docPr id="5" name="Image 5"/>
+          <wp:anchor distT="0" distB="0" distL="114300" distR="114300" simplePos="0" relativeHeight="251683840" behindDoc="0" locked="0" layoutInCell="1" allowOverlap="1" wp14:anchorId="3EC005D6" wp14:editId="5D1F0CDF">
+            <wp:simplePos x="0" y="0"/>
+            <wp:positionH relativeFrom="margin">
+              <wp:align>center</wp:align>
+            </wp:positionH>
+            <wp:positionV relativeFrom="paragraph">
+              <wp:posOffset>363431</wp:posOffset>
+            </wp:positionV>
+            <wp:extent cx="4287520" cy="3599815"/>
+            <wp:effectExtent l="0" t="0" r="0" b="635"/>
+            <wp:wrapTopAndBottom/>
+            <wp:docPr id="25" name="Image 25"/>
             <wp:cNvGraphicFramePr>
               <a:graphicFrameLocks xmlns:a="http://schemas.openxmlformats.org/drawingml/2006/main" noChangeAspect="1"/>
             </wp:cNvGraphicFramePr>
@@ -3550,13 +3823,13 @@
               <a:graphicData uri="http://schemas.openxmlformats.org/drawingml/2006/picture">
                 <pic:pic xmlns:pic="http://schemas.openxmlformats.org/drawingml/2006/picture">
                   <pic:nvPicPr>
-                    <pic:cNvPr id="0" name="Picture 6"/>
+                    <pic:cNvPr id="0" name="Picture 3"/>
                     <pic:cNvPicPr>
                       <a:picLocks noChangeAspect="1" noChangeArrowheads="1"/>
                     </pic:cNvPicPr>
                   </pic:nvPicPr>
                   <pic:blipFill>
-                    <a:blip r:embed="rId19" cstate="print">
+                    <a:blip r:embed="rId19">
                       <a:extLst>
                         <a:ext uri="{28A0092B-C50C-407E-A947-70E740481C1C}">
                           <a14:useLocalDpi xmlns:a14="http://schemas.microsoft.com/office/drawing/2010/main" val="0"/>
@@ -3571,7 +3844,7 @@
                   <pic:spPr bwMode="auto">
                     <a:xfrm>
                       <a:off x="0" y="0"/>
-                      <a:ext cx="2830708" cy="2880000"/>
+                      <a:ext cx="4287520" cy="3599815"/>
                     </a:xfrm>
                     <a:prstGeom prst="rect">
                       <a:avLst/>
@@ -3581,7 +3854,7 @@
                 </pic:pic>
               </a:graphicData>
             </a:graphic>
-          </wp:inline>
+          </wp:anchor>
         </w:drawing>
       </w:r>
     </w:p>
@@ -3589,226 +3862,192 @@
       <w:pPr>
         <w:tabs>
           <w:tab w:val="left" w:pos="1009"/>
+          <w:tab w:val="left" w:pos="2787"/>
         </w:tabs>
+        <w:rPr>
+          <w:sz w:val="24"/>
+          <w:szCs w:val="24"/>
+        </w:rPr>
+      </w:pPr>
+    </w:p>
+    <w:p>
+      <w:pPr>
+        <w:tabs>
+          <w:tab w:val="left" w:pos="1009"/>
+          <w:tab w:val="left" w:pos="2787"/>
+        </w:tabs>
+        <w:rPr>
+          <w:sz w:val="24"/>
+          <w:szCs w:val="24"/>
+        </w:rPr>
+      </w:pPr>
+    </w:p>
+    <w:p>
+      <w:pPr>
+        <w:rPr>
+          <w:sz w:val="24"/>
+          <w:szCs w:val="24"/>
+        </w:rPr>
+      </w:pPr>
+      <w:r>
+        <w:rPr>
+          <w:sz w:val="24"/>
+          <w:szCs w:val="24"/>
+        </w:rPr>
+        <w:t xml:space="preserve">Sur ce graphe on y a placé pour exemple les points « types » du cahier des charges : </w:t>
+      </w:r>
+    </w:p>
+    <w:p>
+      <w:pPr>
+        <w:pStyle w:val="Paragraphedeliste"/>
+        <w:numPr>
+          <w:ilvl w:val="0"/>
+          <w:numId w:val="5"/>
+        </w:numPr>
+        <w:rPr>
+          <w:sz w:val="24"/>
+          <w:szCs w:val="24"/>
+        </w:rPr>
+      </w:pPr>
+      <w:r>
+        <w:rPr>
+          <w:sz w:val="24"/>
+          <w:szCs w:val="24"/>
+        </w:rPr>
+        <w:t>En noir l’obstacle</w:t>
+      </w:r>
+    </w:p>
+    <w:p>
+      <w:pPr>
+        <w:pStyle w:val="Paragraphedeliste"/>
+        <w:numPr>
+          <w:ilvl w:val="0"/>
+          <w:numId w:val="5"/>
+        </w:numPr>
+        <w:rPr>
+          <w:sz w:val="24"/>
+          <w:szCs w:val="24"/>
+        </w:rPr>
+      </w:pPr>
+      <w:r>
+        <w:rPr>
+          <w:sz w:val="24"/>
+          <w:szCs w:val="24"/>
+        </w:rPr>
+        <w:t>En rouge les points stratégiques</w:t>
+      </w:r>
+    </w:p>
+    <w:p>
+      <w:pPr>
+        <w:pStyle w:val="Paragraphedeliste"/>
+        <w:numPr>
+          <w:ilvl w:val="0"/>
+          <w:numId w:val="5"/>
+        </w:numPr>
+        <w:rPr>
+          <w:sz w:val="24"/>
+          <w:szCs w:val="24"/>
+        </w:rPr>
+      </w:pPr>
+      <w:r>
+        <w:rPr>
+          <w:sz w:val="24"/>
+          <w:szCs w:val="24"/>
+        </w:rPr>
+        <w:t>En vert les points d’intérêts</w:t>
+      </w:r>
+    </w:p>
+    <w:p>
+      <w:pPr>
+        <w:pStyle w:val="Paragraphedeliste"/>
+        <w:numPr>
+          <w:ilvl w:val="0"/>
+          <w:numId w:val="5"/>
+        </w:numPr>
+        <w:rPr>
+          <w:sz w:val="24"/>
+          <w:szCs w:val="24"/>
+        </w:rPr>
+      </w:pPr>
+      <w:r>
+        <w:rPr>
+          <w:sz w:val="24"/>
+          <w:szCs w:val="24"/>
+        </w:rPr>
+        <w:t>En jaune le point de départ</w:t>
+      </w:r>
+    </w:p>
+    <w:p>
+      <w:pPr>
+        <w:rPr>
+          <w:sz w:val="24"/>
+          <w:szCs w:val="24"/>
+        </w:rPr>
+      </w:pPr>
+    </w:p>
+    <w:p>
+      <w:pPr>
+        <w:rPr>
+          <w:rFonts w:cstheme="minorHAnsi"/>
+          <w:sz w:val="24"/>
+          <w:szCs w:val="24"/>
+        </w:rPr>
+      </w:pPr>
+      <w:r>
+        <w:rPr>
+          <w:sz w:val="24"/>
+          <w:szCs w:val="24"/>
+        </w:rPr>
+        <w:t xml:space="preserve">Comme Dijkstra requiert des arcs de poids </w:t>
+      </w:r>
+      <w:r>
+        <w:rPr>
+          <w:rFonts w:cstheme="minorHAnsi"/>
+          <w:sz w:val="24"/>
+          <w:szCs w:val="24"/>
+        </w:rPr>
+        <w:t>≥</w:t>
+      </w:r>
+      <w:r>
+        <w:rPr>
+          <w:rFonts w:cstheme="minorHAnsi"/>
+          <w:sz w:val="24"/>
+          <w:szCs w:val="24"/>
+        </w:rPr>
+        <w:t xml:space="preserve"> 0, dans le cas des obstacles nous déclarons le sommet comme étant un obstacle et son poids entrant est définit à un nombre très grand proche de « l’infini ».</w:t>
+      </w:r>
+    </w:p>
+    <w:p>
+      <w:pPr>
         <w:jc w:val="both"/>
         <w:rPr>
-          <w:sz w:val="24"/>
-          <w:szCs w:val="24"/>
-        </w:rPr>
-      </w:pPr>
-      <w:r>
-        <w:rPr>
-          <w:sz w:val="24"/>
-          <w:szCs w:val="24"/>
-        </w:rPr>
-        <w:tab/>
-      </w:r>
-      <w:r>
-        <w:rPr>
-          <w:sz w:val="24"/>
-          <w:szCs w:val="24"/>
-        </w:rPr>
-        <w:t xml:space="preserve">Chaque </w:t>
-      </w:r>
+          <w:rFonts w:cstheme="minorHAnsi"/>
+          <w:sz w:val="24"/>
+          <w:szCs w:val="24"/>
+        </w:rPr>
+      </w:pPr>
       <w:r>
         <w:rPr>
           <w:b/>
           <w:bCs/>
-          <w:i/>
-          <w:iCs/>
-          <w:sz w:val="24"/>
-          <w:szCs w:val="24"/>
-        </w:rPr>
-        <w:t>sommet</w:t>
-      </w:r>
-      <w:r>
-        <w:rPr>
-          <w:sz w:val="24"/>
-          <w:szCs w:val="24"/>
-        </w:rPr>
-        <w:t xml:space="preserve"> est relié par des arcs bidirectionnels</w:t>
-      </w:r>
-      <w:r>
-        <w:rPr>
-          <w:sz w:val="24"/>
-          <w:szCs w:val="24"/>
-        </w:rPr>
-        <w:t xml:space="preserve"> (en bleu)</w:t>
-      </w:r>
-      <w:r>
-        <w:rPr>
-          <w:sz w:val="24"/>
-          <w:szCs w:val="24"/>
-        </w:rPr>
-        <w:t xml:space="preserve"> à ses voisins. Chaque </w:t>
-      </w:r>
-      <w:r>
-        <w:rPr>
-          <w:b/>
-          <w:bCs/>
-          <w:i/>
-          <w:iCs/>
-          <w:sz w:val="24"/>
-          <w:szCs w:val="24"/>
-        </w:rPr>
-        <w:t>arc</w:t>
-      </w:r>
-      <w:r>
-        <w:rPr>
-          <w:sz w:val="24"/>
-          <w:szCs w:val="24"/>
-        </w:rPr>
-        <w:t xml:space="preserve"> entrant au sommet possède le </w:t>
-      </w:r>
-      <w:r>
-        <w:rPr>
-          <w:b/>
-          <w:bCs/>
-          <w:i/>
-          <w:iCs/>
-          <w:sz w:val="24"/>
-          <w:szCs w:val="24"/>
-        </w:rPr>
-        <w:t>poids</w:t>
-      </w:r>
-      <w:r>
-        <w:rPr>
-          <w:b/>
-          <w:bCs/>
-          <w:i/>
-          <w:iCs/>
-          <w:sz w:val="24"/>
-          <w:szCs w:val="24"/>
-        </w:rPr>
-        <w:t xml:space="preserve"> </w:t>
-      </w:r>
-      <w:r>
-        <w:rPr>
-          <w:sz w:val="24"/>
-          <w:szCs w:val="24"/>
-        </w:rPr>
-        <w:t>(cercle rouge pointillé et sa valeur ext</w:t>
-      </w:r>
-      <w:r>
-        <w:rPr>
-          <w:sz w:val="24"/>
-          <w:szCs w:val="24"/>
-        </w:rPr>
-        <w:t>erne</w:t>
-      </w:r>
-      <w:r>
-        <w:rPr>
-          <w:sz w:val="24"/>
-          <w:szCs w:val="24"/>
-        </w:rPr>
-        <w:t>)</w:t>
-      </w:r>
-      <w:r>
-        <w:rPr>
-          <w:sz w:val="24"/>
-          <w:szCs w:val="24"/>
-        </w:rPr>
-        <w:t xml:space="preserve"> de la </w:t>
-      </w:r>
-      <w:r>
-        <w:rPr>
-          <w:b/>
-          <w:bCs/>
-          <w:i/>
-          <w:iCs/>
-          <w:sz w:val="24"/>
-          <w:szCs w:val="24"/>
-        </w:rPr>
-        <w:t>case</w:t>
-      </w:r>
-      <w:r>
-        <w:rPr>
-          <w:sz w:val="24"/>
-          <w:szCs w:val="24"/>
-        </w:rPr>
-        <w:t xml:space="preserve"> de la matrice correspondant au sommet.</w:t>
-      </w:r>
-      <w:r>
-        <w:rPr>
-          <w:sz w:val="24"/>
-          <w:szCs w:val="24"/>
-        </w:rPr>
-        <w:t xml:space="preserve"> </w:t>
-      </w:r>
-    </w:p>
-    <w:p>
-      <w:pPr>
-        <w:tabs>
-          <w:tab w:val="left" w:pos="1009"/>
-        </w:tabs>
-        <w:jc w:val="both"/>
-        <w:rPr>
-          <w:sz w:val="24"/>
-          <w:szCs w:val="24"/>
-        </w:rPr>
-      </w:pPr>
-      <w:r>
-        <w:rPr>
-          <w:sz w:val="24"/>
-          <w:szCs w:val="24"/>
-        </w:rPr>
-        <w:tab/>
-      </w:r>
-      <w:r>
-        <w:rPr>
-          <w:sz w:val="24"/>
-          <w:szCs w:val="24"/>
-        </w:rPr>
-        <w:t>Le graphe maintenant créé, il ne nous reste plus qu’à appliquer l’algorithme de Dijkstra entre deux sommets choisit, afin d’en déterminer le chemin le plus court.</w:t>
-      </w:r>
-    </w:p>
-    <w:p>
-      <w:pPr>
-        <w:tabs>
-          <w:tab w:val="left" w:pos="1009"/>
-        </w:tabs>
-        <w:jc w:val="both"/>
-        <w:rPr>
-          <w:sz w:val="24"/>
-          <w:szCs w:val="24"/>
-        </w:rPr>
-      </w:pPr>
-    </w:p>
-    <w:p>
-      <w:pPr>
-        <w:tabs>
-          <w:tab w:val="left" w:pos="1009"/>
-        </w:tabs>
-        <w:jc w:val="both"/>
-        <w:rPr>
-          <w:b/>
-          <w:bCs/>
-          <w:i/>
-          <w:iCs/>
-          <w:color w:val="C00000"/>
-          <w:sz w:val="24"/>
-          <w:szCs w:val="24"/>
-        </w:rPr>
-      </w:pPr>
-      <w:r>
-        <w:rPr>
           <w:noProof/>
-          <w:sz w:val="24"/>
-          <w:szCs w:val="24"/>
-        </w:rPr>
+          <w:sz w:val="44"/>
+          <w:szCs w:val="44"/>
+        </w:rPr>
+        <w:lastRenderedPageBreak/>
         <w:drawing>
-          <wp:anchor distT="0" distB="0" distL="114300" distR="114300" simplePos="0" relativeHeight="251661312" behindDoc="0" locked="0" layoutInCell="1" allowOverlap="1" wp14:anchorId="515207A1" wp14:editId="42C296D3">
+          <wp:anchor distT="0" distB="0" distL="114300" distR="114300" simplePos="0" relativeHeight="251684864" behindDoc="0" locked="0" layoutInCell="1" allowOverlap="1" wp14:anchorId="0B55A08C" wp14:editId="48FBFB37">
             <wp:simplePos x="0" y="0"/>
             <wp:positionH relativeFrom="margin">
               <wp:align>center</wp:align>
             </wp:positionH>
             <wp:positionV relativeFrom="paragraph">
-              <wp:posOffset>857250</wp:posOffset>
+              <wp:posOffset>1127125</wp:posOffset>
             </wp:positionV>
-            <wp:extent cx="4319905" cy="1107440"/>
-            <wp:effectExtent l="0" t="0" r="4445" b="0"/>
+            <wp:extent cx="3600000" cy="3600000"/>
+            <wp:effectExtent l="0" t="0" r="635" b="635"/>
             <wp:wrapTopAndBottom/>
-            <wp:docPr id="6" name="Image 6"/>
+            <wp:docPr id="34" name="Image 34"/>
             <wp:cNvGraphicFramePr>
               <a:graphicFrameLocks xmlns:a="http://schemas.openxmlformats.org/drawingml/2006/main" noChangeAspect="1"/>
             </wp:cNvGraphicFramePr>
@@ -3816,7 +4055,7 @@
               <a:graphicData uri="http://schemas.openxmlformats.org/drawingml/2006/picture">
                 <pic:pic xmlns:pic="http://schemas.openxmlformats.org/drawingml/2006/picture">
                   <pic:nvPicPr>
-                    <pic:cNvPr id="0" name="Picture 7"/>
+                    <pic:cNvPr id="0" name="Picture 4"/>
                     <pic:cNvPicPr>
                       <a:picLocks noChangeAspect="1" noChangeArrowheads="1"/>
                     </pic:cNvPicPr>
@@ -3837,7 +4076,1452 @@
                   <pic:spPr bwMode="auto">
                     <a:xfrm>
                       <a:off x="0" y="0"/>
-                      <a:ext cx="4319905" cy="1107440"/>
+                      <a:ext cx="3600000" cy="3600000"/>
+                    </a:xfrm>
+                    <a:prstGeom prst="rect">
+                      <a:avLst/>
+                    </a:prstGeom>
+                    <a:noFill/>
+                  </pic:spPr>
+                </pic:pic>
+              </a:graphicData>
+            </a:graphic>
+            <wp14:sizeRelH relativeFrom="margin">
+              <wp14:pctWidth>0</wp14:pctWidth>
+            </wp14:sizeRelH>
+            <wp14:sizeRelV relativeFrom="margin">
+              <wp14:pctHeight>0</wp14:pctHeight>
+            </wp14:sizeRelV>
+          </wp:anchor>
+        </w:drawing>
+      </w:r>
+      <w:r>
+        <w:rPr>
+          <w:rFonts w:cstheme="minorHAnsi"/>
+          <w:sz w:val="24"/>
+          <w:szCs w:val="24"/>
+        </w:rPr>
+        <w:tab/>
+        <w:t xml:space="preserve">La suite de notre raisonnement va être de « minimisé ce graphe » en un plus petit ne contenant que les points qui nous intéresse. Chaque arc sera cette fois-ci </w:t>
+      </w:r>
+      <w:r>
+        <w:rPr>
+          <w:rFonts w:cstheme="minorHAnsi"/>
+          <w:sz w:val="24"/>
+          <w:szCs w:val="24"/>
+        </w:rPr>
+        <w:t>de poids correspondant au</w:t>
+      </w:r>
+      <w:r>
+        <w:rPr>
+          <w:rFonts w:cstheme="minorHAnsi"/>
+          <w:sz w:val="24"/>
+          <w:szCs w:val="24"/>
+        </w:rPr>
+        <w:t xml:space="preserve"> score calculé du chemin le plus court entre 2 sommets</w:t>
+      </w:r>
+      <w:r>
+        <w:rPr>
+          <w:rFonts w:cstheme="minorHAnsi"/>
+          <w:sz w:val="24"/>
+          <w:szCs w:val="24"/>
+        </w:rPr>
+        <w:t>. Chaque sommet de ce graphe est connecté à un autre. On appelle ce type de graphe : « graphe complet</w:t>
+      </w:r>
+      <w:r>
+        <w:rPr>
+          <w:rFonts w:cstheme="minorHAnsi"/>
+          <w:sz w:val="24"/>
+          <w:szCs w:val="24"/>
+        </w:rPr>
+        <w:t> »</w:t>
+      </w:r>
+      <w:r>
+        <w:rPr>
+          <w:rFonts w:cstheme="minorHAnsi"/>
+          <w:sz w:val="24"/>
+          <w:szCs w:val="24"/>
+        </w:rPr>
+        <w:t> .</w:t>
+      </w:r>
+    </w:p>
+    <w:p>
+      <w:pPr>
+        <w:jc w:val="both"/>
+        <w:rPr>
+          <w:sz w:val="24"/>
+          <w:szCs w:val="24"/>
+        </w:rPr>
+      </w:pPr>
+      <w:r>
+        <w:rPr>
+          <w:rFonts w:cstheme="minorHAnsi"/>
+          <w:sz w:val="24"/>
+          <w:szCs w:val="24"/>
+        </w:rPr>
+        <w:br/>
+      </w:r>
+      <w:r>
+        <w:rPr>
+          <w:rFonts w:cstheme="minorHAnsi"/>
+          <w:sz w:val="24"/>
+          <w:szCs w:val="24"/>
+        </w:rPr>
+        <w:br/>
+      </w:r>
+    </w:p>
+    <w:p>
+      <w:pPr>
+        <w:jc w:val="both"/>
+        <w:rPr>
+          <w:sz w:val="24"/>
+          <w:szCs w:val="24"/>
+        </w:rPr>
+      </w:pPr>
+    </w:p>
+    <w:p>
+      <w:pPr>
+        <w:jc w:val="both"/>
+        <w:rPr>
+          <w:sz w:val="24"/>
+          <w:szCs w:val="24"/>
+        </w:rPr>
+      </w:pPr>
+      <w:r>
+        <w:rPr>
+          <w:sz w:val="24"/>
+          <w:szCs w:val="24"/>
+        </w:rPr>
+        <w:t>On peut ensuite à partir de ce graphe sélectionner en le parcourant les arcs qui maximise notre score</w:t>
+      </w:r>
+      <w:r>
+        <w:rPr>
+          <w:sz w:val="24"/>
+          <w:szCs w:val="24"/>
+        </w:rPr>
+        <w:t xml:space="preserve"> tant qu’il nous reste des sommets « obligatoires » à traverser. Pour cela on utilise un algorithme, présenté à la page suivante.</w:t>
+      </w:r>
+      <w:r>
+        <w:rPr>
+          <w:sz w:val="24"/>
+          <w:szCs w:val="24"/>
+        </w:rPr>
+        <w:br/>
+      </w:r>
+      <w:r>
+        <w:rPr>
+          <w:sz w:val="24"/>
+          <w:szCs w:val="24"/>
+        </w:rPr>
+        <w:br/>
+      </w:r>
+    </w:p>
+    <w:p>
+      <w:pPr>
+        <w:jc w:val="both"/>
+        <w:rPr>
+          <w:sz w:val="24"/>
+          <w:szCs w:val="24"/>
+        </w:rPr>
+      </w:pPr>
+    </w:p>
+    <w:p>
+      <w:pPr>
+        <w:jc w:val="both"/>
+        <w:rPr>
+          <w:sz w:val="24"/>
+          <w:szCs w:val="24"/>
+        </w:rPr>
+      </w:pPr>
+    </w:p>
+    <w:p>
+      <w:pPr>
+        <w:jc w:val="both"/>
+        <w:rPr>
+          <w:sz w:val="24"/>
+          <w:szCs w:val="24"/>
+        </w:rPr>
+      </w:pPr>
+    </w:p>
+    <w:p>
+      <w:pPr>
+        <w:jc w:val="both"/>
+        <w:rPr>
+          <w:sz w:val="24"/>
+          <w:szCs w:val="24"/>
+        </w:rPr>
+      </w:pPr>
+    </w:p>
+    <w:p>
+      <w:pPr>
+        <w:jc w:val="both"/>
+        <w:rPr>
+          <w:sz w:val="24"/>
+          <w:szCs w:val="24"/>
+        </w:rPr>
+      </w:pPr>
+    </w:p>
+    <w:p>
+      <w:pPr>
+        <w:rPr>
+          <w:sz w:val="24"/>
+          <w:szCs w:val="24"/>
+        </w:rPr>
+      </w:pPr>
+    </w:p>
+    <w:p>
+      <w:pPr>
+        <w:rPr>
+          <w:sz w:val="24"/>
+          <w:szCs w:val="24"/>
+        </w:rPr>
+      </w:pPr>
+    </w:p>
+    <w:p>
+      <w:pPr>
+        <w:rPr>
+          <w:sz w:val="24"/>
+          <w:szCs w:val="24"/>
+        </w:rPr>
+      </w:pPr>
+    </w:p>
+    <w:p>
+      <w:pPr>
+        <w:rPr>
+          <w:rFonts w:ascii="Courier New" w:eastAsia="Times New Roman" w:hAnsi="Courier New" w:cs="Courier New"/>
+          <w:color w:val="000000" w:themeColor="text1"/>
+          <w:sz w:val="16"/>
+          <w:szCs w:val="16"/>
+          <w:lang w:eastAsia="fr-FR"/>
+        </w:rPr>
+      </w:pPr>
+      <w:r>
+        <w:rPr>
+          <w:rFonts w:ascii="Courier New" w:eastAsia="Times New Roman" w:hAnsi="Courier New" w:cs="Courier New"/>
+          <w:color w:val="000000" w:themeColor="text1"/>
+          <w:sz w:val="16"/>
+          <w:szCs w:val="16"/>
+          <w:lang w:eastAsia="fr-FR"/>
+        </w:rPr>
+        <w:t>// Entrée : un graphe_minimise G et un sommet de départ</w:t>
+      </w:r>
+    </w:p>
+    <w:p>
+      <w:pPr>
+        <w:rPr>
+          <w:rFonts w:ascii="Courier New" w:eastAsia="Times New Roman" w:hAnsi="Courier New" w:cs="Courier New"/>
+          <w:color w:val="000000" w:themeColor="text1"/>
+          <w:sz w:val="16"/>
+          <w:szCs w:val="16"/>
+          <w:lang w:eastAsia="fr-FR"/>
+        </w:rPr>
+      </w:pPr>
+      <w:r>
+        <w:rPr>
+          <w:rFonts w:ascii="Courier New" w:eastAsia="Times New Roman" w:hAnsi="Courier New" w:cs="Courier New"/>
+          <w:color w:val="000000" w:themeColor="text1"/>
+          <w:sz w:val="16"/>
+          <w:szCs w:val="16"/>
+          <w:lang w:eastAsia="fr-FR"/>
+        </w:rPr>
+        <w:t>// Sortie : une liste de sommets représentant le chemin parcouru</w:t>
+      </w:r>
+    </w:p>
+    <w:p>
+      <w:pPr>
+        <w:rPr>
+          <w:rFonts w:ascii="Courier New" w:eastAsia="Times New Roman" w:hAnsi="Courier New" w:cs="Courier New"/>
+          <w:color w:val="000000" w:themeColor="text1"/>
+          <w:sz w:val="16"/>
+          <w:szCs w:val="16"/>
+          <w:lang w:eastAsia="fr-FR"/>
+        </w:rPr>
+      </w:pPr>
+      <w:r>
+        <w:rPr>
+          <w:rFonts w:ascii="Courier New" w:eastAsia="Times New Roman" w:hAnsi="Courier New" w:cs="Courier New"/>
+          <w:color w:val="000000" w:themeColor="text1"/>
+          <w:sz w:val="16"/>
+          <w:szCs w:val="16"/>
+          <w:lang w:eastAsia="fr-FR"/>
+        </w:rPr>
+        <w:t>// Initialisation</w:t>
+      </w:r>
+    </w:p>
+    <w:p>
+      <w:pPr>
+        <w:rPr>
+          <w:rFonts w:ascii="Courier New" w:eastAsia="Times New Roman" w:hAnsi="Courier New" w:cs="Courier New"/>
+          <w:color w:val="000000" w:themeColor="text1"/>
+          <w:sz w:val="16"/>
+          <w:szCs w:val="16"/>
+          <w:lang w:eastAsia="fr-FR"/>
+        </w:rPr>
+      </w:pPr>
+      <w:r>
+        <w:rPr>
+          <w:rFonts w:ascii="Courier New" w:eastAsia="Times New Roman" w:hAnsi="Courier New" w:cs="Courier New"/>
+          <w:color w:val="000000" w:themeColor="text1"/>
+          <w:sz w:val="16"/>
+          <w:szCs w:val="16"/>
+          <w:lang w:eastAsia="fr-FR"/>
+        </w:rPr>
+        <w:t>C</w:t>
+      </w:r>
+      <w:r>
+        <w:rPr>
+          <w:rFonts w:ascii="Courier New" w:eastAsia="Times New Roman" w:hAnsi="Courier New" w:cs="Courier New"/>
+          <w:color w:val="000000" w:themeColor="text1"/>
+          <w:sz w:val="16"/>
+          <w:szCs w:val="16"/>
+          <w:lang w:eastAsia="fr-FR"/>
+        </w:rPr>
+        <w:t>réer une liste vide chemin</w:t>
+      </w:r>
+    </w:p>
+    <w:p>
+      <w:pPr>
+        <w:rPr>
+          <w:rFonts w:ascii="Courier New" w:eastAsia="Times New Roman" w:hAnsi="Courier New" w:cs="Courier New"/>
+          <w:color w:val="000000" w:themeColor="text1"/>
+          <w:sz w:val="16"/>
+          <w:szCs w:val="16"/>
+          <w:lang w:eastAsia="fr-FR"/>
+        </w:rPr>
+      </w:pPr>
+      <w:r>
+        <w:rPr>
+          <w:rFonts w:ascii="Courier New" w:eastAsia="Times New Roman" w:hAnsi="Courier New" w:cs="Courier New"/>
+          <w:color w:val="000000" w:themeColor="text1"/>
+          <w:sz w:val="16"/>
+          <w:szCs w:val="16"/>
+          <w:lang w:eastAsia="fr-FR"/>
+        </w:rPr>
+        <w:t>sommet_en_cours = sommet de départ</w:t>
+      </w:r>
+    </w:p>
+    <w:p>
+      <w:pPr>
+        <w:rPr>
+          <w:rFonts w:ascii="Courier New" w:eastAsia="Times New Roman" w:hAnsi="Courier New" w:cs="Courier New"/>
+          <w:color w:val="000000" w:themeColor="text1"/>
+          <w:sz w:val="16"/>
+          <w:szCs w:val="16"/>
+          <w:lang w:eastAsia="fr-FR"/>
+        </w:rPr>
+      </w:pPr>
+      <w:r>
+        <w:rPr>
+          <w:rFonts w:ascii="Courier New" w:eastAsia="Times New Roman" w:hAnsi="Courier New" w:cs="Courier New"/>
+          <w:color w:val="000000" w:themeColor="text1"/>
+          <w:sz w:val="16"/>
+          <w:szCs w:val="16"/>
+          <w:lang w:eastAsia="fr-FR"/>
+        </w:rPr>
+        <w:t>A</w:t>
+      </w:r>
+      <w:r>
+        <w:rPr>
+          <w:rFonts w:ascii="Courier New" w:eastAsia="Times New Roman" w:hAnsi="Courier New" w:cs="Courier New"/>
+          <w:color w:val="000000" w:themeColor="text1"/>
+          <w:sz w:val="16"/>
+          <w:szCs w:val="16"/>
+          <w:lang w:eastAsia="fr-FR"/>
+        </w:rPr>
+        <w:t>jouter sommet_en_cours à chemin</w:t>
+      </w:r>
+    </w:p>
+    <w:p>
+      <w:pPr>
+        <w:rPr>
+          <w:rFonts w:ascii="Courier New" w:eastAsia="Times New Roman" w:hAnsi="Courier New" w:cs="Courier New"/>
+          <w:color w:val="000000" w:themeColor="text1"/>
+          <w:sz w:val="16"/>
+          <w:szCs w:val="16"/>
+          <w:lang w:eastAsia="fr-FR"/>
+        </w:rPr>
+      </w:pPr>
+      <w:r>
+        <w:rPr>
+          <w:rFonts w:ascii="Courier New" w:eastAsia="Times New Roman" w:hAnsi="Courier New" w:cs="Courier New"/>
+          <w:color w:val="000000" w:themeColor="text1"/>
+          <w:sz w:val="16"/>
+          <w:szCs w:val="16"/>
+          <w:lang w:eastAsia="fr-FR"/>
+        </w:rPr>
+        <w:t>C</w:t>
+      </w:r>
+      <w:r>
+        <w:rPr>
+          <w:rFonts w:ascii="Courier New" w:eastAsia="Times New Roman" w:hAnsi="Courier New" w:cs="Courier New"/>
+          <w:color w:val="000000" w:themeColor="text1"/>
+          <w:sz w:val="16"/>
+          <w:szCs w:val="16"/>
+          <w:lang w:eastAsia="fr-FR"/>
+        </w:rPr>
+        <w:t>réer une liste sommets_a_parcourir contenant tous les sommets obligatoires</w:t>
+      </w:r>
+    </w:p>
+    <w:p>
+      <w:pPr>
+        <w:rPr>
+          <w:rFonts w:ascii="Courier New" w:eastAsia="Times New Roman" w:hAnsi="Courier New" w:cs="Courier New"/>
+          <w:color w:val="000000" w:themeColor="text1"/>
+          <w:sz w:val="16"/>
+          <w:szCs w:val="16"/>
+          <w:lang w:eastAsia="fr-FR"/>
+        </w:rPr>
+      </w:pPr>
+      <w:r>
+        <w:rPr>
+          <w:rFonts w:ascii="Courier New" w:eastAsia="Times New Roman" w:hAnsi="Courier New" w:cs="Courier New"/>
+          <w:color w:val="000000" w:themeColor="text1"/>
+          <w:sz w:val="16"/>
+          <w:szCs w:val="16"/>
+          <w:lang w:eastAsia="fr-FR"/>
+        </w:rPr>
+        <w:t>// Boucle principale</w:t>
+      </w:r>
+    </w:p>
+    <w:p>
+      <w:pPr>
+        <w:rPr>
+          <w:rFonts w:ascii="Courier New" w:eastAsia="Times New Roman" w:hAnsi="Courier New" w:cs="Courier New"/>
+          <w:color w:val="000000" w:themeColor="text1"/>
+          <w:sz w:val="16"/>
+          <w:szCs w:val="16"/>
+          <w:lang w:eastAsia="fr-FR"/>
+        </w:rPr>
+      </w:pPr>
+      <w:r>
+        <w:rPr>
+          <w:rFonts w:ascii="Courier New" w:eastAsia="Times New Roman" w:hAnsi="Courier New" w:cs="Courier New"/>
+          <w:color w:val="000000" w:themeColor="text1"/>
+          <w:sz w:val="16"/>
+          <w:szCs w:val="16"/>
+          <w:lang w:eastAsia="fr-FR"/>
+        </w:rPr>
+        <w:t>T</w:t>
+      </w:r>
+      <w:r>
+        <w:rPr>
+          <w:rFonts w:ascii="Courier New" w:eastAsia="Times New Roman" w:hAnsi="Courier New" w:cs="Courier New"/>
+          <w:color w:val="000000" w:themeColor="text1"/>
+          <w:sz w:val="16"/>
+          <w:szCs w:val="16"/>
+          <w:lang w:eastAsia="fr-FR"/>
+        </w:rPr>
+        <w:t xml:space="preserve">ant </w:t>
+      </w:r>
+      <w:r>
+        <w:rPr>
+          <w:rFonts w:ascii="Courier New" w:eastAsia="Times New Roman" w:hAnsi="Courier New" w:cs="Courier New"/>
+          <w:color w:val="000000" w:themeColor="text1"/>
+          <w:sz w:val="16"/>
+          <w:szCs w:val="16"/>
+          <w:lang w:eastAsia="fr-FR"/>
+        </w:rPr>
+        <w:t>q</w:t>
+      </w:r>
+      <w:r>
+        <w:rPr>
+          <w:rFonts w:ascii="Courier New" w:eastAsia="Times New Roman" w:hAnsi="Courier New" w:cs="Courier New"/>
+          <w:color w:val="000000" w:themeColor="text1"/>
+          <w:sz w:val="16"/>
+          <w:szCs w:val="16"/>
+          <w:lang w:eastAsia="fr-FR"/>
+        </w:rPr>
+        <w:t>ue sommets_a_parcourir n'est pas vide</w:t>
+      </w:r>
+    </w:p>
+    <w:p>
+      <w:pPr>
+        <w:ind w:firstLine="708"/>
+        <w:rPr>
+          <w:rFonts w:ascii="Courier New" w:eastAsia="Times New Roman" w:hAnsi="Courier New" w:cs="Courier New"/>
+          <w:color w:val="000000" w:themeColor="text1"/>
+          <w:sz w:val="16"/>
+          <w:szCs w:val="16"/>
+          <w:lang w:eastAsia="fr-FR"/>
+        </w:rPr>
+      </w:pPr>
+      <w:r>
+        <w:rPr>
+          <w:rFonts w:ascii="Courier New" w:eastAsia="Times New Roman" w:hAnsi="Courier New" w:cs="Courier New"/>
+          <w:color w:val="000000" w:themeColor="text1"/>
+          <w:sz w:val="16"/>
+          <w:szCs w:val="16"/>
+          <w:lang w:eastAsia="fr-FR"/>
+        </w:rPr>
+        <w:t>C</w:t>
+      </w:r>
+      <w:r>
+        <w:rPr>
+          <w:rFonts w:ascii="Courier New" w:eastAsia="Times New Roman" w:hAnsi="Courier New" w:cs="Courier New"/>
+          <w:color w:val="000000" w:themeColor="text1"/>
+          <w:sz w:val="16"/>
+          <w:szCs w:val="16"/>
+          <w:lang w:eastAsia="fr-FR"/>
+        </w:rPr>
+        <w:t xml:space="preserve">réer un arc_poids_max </w:t>
+      </w:r>
+      <w:r>
+        <w:rPr>
+          <w:rFonts w:ascii="Courier New" w:eastAsia="Times New Roman" w:hAnsi="Courier New" w:cs="Courier New"/>
+          <w:color w:val="000000" w:themeColor="text1"/>
+          <w:sz w:val="16"/>
+          <w:szCs w:val="16"/>
+          <w:lang w:eastAsia="fr-FR"/>
+        </w:rPr>
+        <w:t>non null bouclé sur lui même</w:t>
+      </w:r>
+    </w:p>
+    <w:p>
+      <w:pPr>
+        <w:ind w:firstLine="708"/>
+        <w:rPr>
+          <w:rFonts w:ascii="Courier New" w:eastAsia="Times New Roman" w:hAnsi="Courier New" w:cs="Courier New"/>
+          <w:color w:val="000000" w:themeColor="text1"/>
+          <w:sz w:val="16"/>
+          <w:szCs w:val="16"/>
+          <w:lang w:eastAsia="fr-FR"/>
+        </w:rPr>
+      </w:pPr>
+      <w:r>
+        <w:rPr>
+          <w:rFonts w:ascii="Courier New" w:eastAsia="Times New Roman" w:hAnsi="Courier New" w:cs="Courier New"/>
+          <w:color w:val="000000" w:themeColor="text1"/>
+          <w:sz w:val="16"/>
+          <w:szCs w:val="16"/>
+          <w:lang w:eastAsia="fr-FR"/>
+        </w:rPr>
+        <w:t>P</w:t>
+      </w:r>
+      <w:r>
+        <w:rPr>
+          <w:rFonts w:ascii="Courier New" w:eastAsia="Times New Roman" w:hAnsi="Courier New" w:cs="Courier New"/>
+          <w:color w:val="000000" w:themeColor="text1"/>
+          <w:sz w:val="16"/>
+          <w:szCs w:val="16"/>
+          <w:lang w:eastAsia="fr-FR"/>
+        </w:rPr>
+        <w:t>our chaque arc dans les arcs de sommet_en_cours</w:t>
+      </w:r>
+    </w:p>
+    <w:p>
+      <w:pPr>
+        <w:ind w:left="708" w:firstLine="708"/>
+        <w:rPr>
+          <w:rFonts w:ascii="Courier New" w:eastAsia="Times New Roman" w:hAnsi="Courier New" w:cs="Courier New"/>
+          <w:color w:val="000000" w:themeColor="text1"/>
+          <w:sz w:val="16"/>
+          <w:szCs w:val="16"/>
+          <w:lang w:eastAsia="fr-FR"/>
+        </w:rPr>
+      </w:pPr>
+      <w:r>
+        <w:rPr>
+          <w:rFonts w:ascii="Courier New" w:eastAsia="Times New Roman" w:hAnsi="Courier New" w:cs="Courier New"/>
+          <w:color w:val="000000" w:themeColor="text1"/>
+          <w:sz w:val="16"/>
+          <w:szCs w:val="16"/>
+          <w:lang w:eastAsia="fr-FR"/>
+        </w:rPr>
+        <w:t>S</w:t>
+      </w:r>
+      <w:r>
+        <w:rPr>
+          <w:rFonts w:ascii="Courier New" w:eastAsia="Times New Roman" w:hAnsi="Courier New" w:cs="Courier New"/>
+          <w:color w:val="000000" w:themeColor="text1"/>
+          <w:sz w:val="16"/>
+          <w:szCs w:val="16"/>
+          <w:lang w:eastAsia="fr-FR"/>
+        </w:rPr>
+        <w:t>i l'arc a un poids supérieur à arc_poids_max et que l'arrivée de l'arc n'est pas déjà dans le chemin</w:t>
+      </w:r>
+    </w:p>
+    <w:p>
+      <w:pPr>
+        <w:ind w:left="1416" w:firstLine="708"/>
+        <w:rPr>
+          <w:rFonts w:ascii="Courier New" w:eastAsia="Times New Roman" w:hAnsi="Courier New" w:cs="Courier New"/>
+          <w:color w:val="000000" w:themeColor="text1"/>
+          <w:sz w:val="16"/>
+          <w:szCs w:val="16"/>
+          <w:lang w:eastAsia="fr-FR"/>
+        </w:rPr>
+      </w:pPr>
+      <w:r>
+        <w:rPr>
+          <w:rFonts w:ascii="Courier New" w:eastAsia="Times New Roman" w:hAnsi="Courier New" w:cs="Courier New"/>
+          <w:color w:val="000000" w:themeColor="text1"/>
+          <w:sz w:val="16"/>
+          <w:szCs w:val="16"/>
+          <w:lang w:eastAsia="fr-FR"/>
+        </w:rPr>
+        <w:t>M</w:t>
+      </w:r>
+      <w:r>
+        <w:rPr>
+          <w:rFonts w:ascii="Courier New" w:eastAsia="Times New Roman" w:hAnsi="Courier New" w:cs="Courier New"/>
+          <w:color w:val="000000" w:themeColor="text1"/>
+          <w:sz w:val="16"/>
+          <w:szCs w:val="16"/>
+          <w:lang w:eastAsia="fr-FR"/>
+        </w:rPr>
+        <w:t>ettre à jour arc_poids_max avec l'arc</w:t>
+      </w:r>
+    </w:p>
+    <w:p>
+      <w:pPr>
+        <w:ind w:left="708" w:firstLine="708"/>
+        <w:rPr>
+          <w:rFonts w:ascii="Courier New" w:eastAsia="Times New Roman" w:hAnsi="Courier New" w:cs="Courier New"/>
+          <w:color w:val="000000" w:themeColor="text1"/>
+          <w:sz w:val="16"/>
+          <w:szCs w:val="16"/>
+          <w:lang w:eastAsia="fr-FR"/>
+        </w:rPr>
+      </w:pPr>
+      <w:r>
+        <w:rPr>
+          <w:rFonts w:ascii="Courier New" w:eastAsia="Times New Roman" w:hAnsi="Courier New" w:cs="Courier New"/>
+          <w:color w:val="000000" w:themeColor="text1"/>
+          <w:sz w:val="16"/>
+          <w:szCs w:val="16"/>
+          <w:lang w:eastAsia="fr-FR"/>
+        </w:rPr>
+        <w:t>F</w:t>
+      </w:r>
+      <w:r>
+        <w:rPr>
+          <w:rFonts w:ascii="Courier New" w:eastAsia="Times New Roman" w:hAnsi="Courier New" w:cs="Courier New"/>
+          <w:color w:val="000000" w:themeColor="text1"/>
+          <w:sz w:val="16"/>
+          <w:szCs w:val="16"/>
+          <w:lang w:eastAsia="fr-FR"/>
+        </w:rPr>
+        <w:t xml:space="preserve">in </w:t>
+      </w:r>
+      <w:r>
+        <w:rPr>
+          <w:rFonts w:ascii="Courier New" w:eastAsia="Times New Roman" w:hAnsi="Courier New" w:cs="Courier New"/>
+          <w:color w:val="000000" w:themeColor="text1"/>
+          <w:sz w:val="16"/>
+          <w:szCs w:val="16"/>
+          <w:lang w:eastAsia="fr-FR"/>
+        </w:rPr>
+        <w:t>S</w:t>
+      </w:r>
+      <w:r>
+        <w:rPr>
+          <w:rFonts w:ascii="Courier New" w:eastAsia="Times New Roman" w:hAnsi="Courier New" w:cs="Courier New"/>
+          <w:color w:val="000000" w:themeColor="text1"/>
+          <w:sz w:val="16"/>
+          <w:szCs w:val="16"/>
+          <w:lang w:eastAsia="fr-FR"/>
+        </w:rPr>
+        <w:t>i</w:t>
+      </w:r>
+    </w:p>
+    <w:p>
+      <w:pPr>
+        <w:ind w:firstLine="708"/>
+        <w:rPr>
+          <w:rFonts w:ascii="Courier New" w:eastAsia="Times New Roman" w:hAnsi="Courier New" w:cs="Courier New"/>
+          <w:color w:val="000000" w:themeColor="text1"/>
+          <w:sz w:val="16"/>
+          <w:szCs w:val="16"/>
+          <w:lang w:eastAsia="fr-FR"/>
+        </w:rPr>
+      </w:pPr>
+      <w:r>
+        <w:rPr>
+          <w:rFonts w:ascii="Courier New" w:eastAsia="Times New Roman" w:hAnsi="Courier New" w:cs="Courier New"/>
+          <w:color w:val="000000" w:themeColor="text1"/>
+          <w:sz w:val="16"/>
+          <w:szCs w:val="16"/>
+          <w:lang w:eastAsia="fr-FR"/>
+        </w:rPr>
+        <w:t>F</w:t>
+      </w:r>
+      <w:r>
+        <w:rPr>
+          <w:rFonts w:ascii="Courier New" w:eastAsia="Times New Roman" w:hAnsi="Courier New" w:cs="Courier New"/>
+          <w:color w:val="000000" w:themeColor="text1"/>
+          <w:sz w:val="16"/>
+          <w:szCs w:val="16"/>
+          <w:lang w:eastAsia="fr-FR"/>
+        </w:rPr>
+        <w:t>in pour</w:t>
+      </w:r>
+    </w:p>
+    <w:p>
+      <w:pPr>
+        <w:ind w:firstLine="708"/>
+        <w:rPr>
+          <w:rFonts w:ascii="Courier New" w:hAnsi="Courier New" w:cs="Courier New"/>
+          <w:sz w:val="16"/>
+          <w:szCs w:val="16"/>
+        </w:rPr>
+      </w:pPr>
+      <w:r>
+        <w:rPr>
+          <w:rFonts w:ascii="Courier New" w:hAnsi="Courier New" w:cs="Courier New"/>
+          <w:sz w:val="16"/>
+          <w:szCs w:val="16"/>
+        </w:rPr>
+        <w:t>S</w:t>
+      </w:r>
+      <w:r>
+        <w:rPr>
+          <w:rFonts w:ascii="Courier New" w:hAnsi="Courier New" w:cs="Courier New"/>
+          <w:sz w:val="16"/>
+          <w:szCs w:val="16"/>
+        </w:rPr>
+        <w:t>i arc_poids_max a un poids &gt;= 0</w:t>
+      </w:r>
+    </w:p>
+    <w:p>
+      <w:pPr>
+        <w:ind w:left="708" w:firstLine="708"/>
+        <w:rPr>
+          <w:rFonts w:ascii="Courier New" w:hAnsi="Courier New" w:cs="Courier New"/>
+          <w:sz w:val="16"/>
+          <w:szCs w:val="16"/>
+        </w:rPr>
+      </w:pPr>
+      <w:r>
+        <w:rPr>
+          <w:rFonts w:ascii="Courier New" w:hAnsi="Courier New" w:cs="Courier New"/>
+          <w:sz w:val="16"/>
+          <w:szCs w:val="16"/>
+        </w:rPr>
+        <w:t>mettre à jour sommet_en_cours avec l'arrivée de arc_poids_max</w:t>
+      </w:r>
+    </w:p>
+    <w:p>
+      <w:pPr>
+        <w:ind w:firstLine="708"/>
+        <w:rPr>
+          <w:rFonts w:ascii="Courier New" w:hAnsi="Courier New" w:cs="Courier New"/>
+          <w:sz w:val="16"/>
+          <w:szCs w:val="16"/>
+        </w:rPr>
+      </w:pPr>
+      <w:r>
+        <w:rPr>
+          <w:rFonts w:ascii="Courier New" w:hAnsi="Courier New" w:cs="Courier New"/>
+          <w:sz w:val="16"/>
+          <w:szCs w:val="16"/>
+        </w:rPr>
+        <w:t xml:space="preserve">    </w:t>
+      </w:r>
+      <w:r>
+        <w:rPr>
+          <w:rFonts w:ascii="Courier New" w:hAnsi="Courier New" w:cs="Courier New"/>
+          <w:sz w:val="16"/>
+          <w:szCs w:val="16"/>
+        </w:rPr>
+        <w:tab/>
+      </w:r>
+      <w:r>
+        <w:rPr>
+          <w:rFonts w:ascii="Courier New" w:hAnsi="Courier New" w:cs="Courier New"/>
+          <w:sz w:val="16"/>
+          <w:szCs w:val="16"/>
+        </w:rPr>
+        <w:t>ajouter sommet_en_cours à chemin</w:t>
+      </w:r>
+    </w:p>
+    <w:p>
+      <w:pPr>
+        <w:ind w:firstLine="708"/>
+        <w:rPr>
+          <w:rFonts w:ascii="Courier New" w:hAnsi="Courier New" w:cs="Courier New"/>
+          <w:sz w:val="16"/>
+          <w:szCs w:val="16"/>
+        </w:rPr>
+      </w:pPr>
+      <w:r>
+        <w:rPr>
+          <w:rFonts w:ascii="Courier New" w:hAnsi="Courier New" w:cs="Courier New"/>
+          <w:sz w:val="16"/>
+          <w:szCs w:val="16"/>
+        </w:rPr>
+        <w:t xml:space="preserve">    </w:t>
+      </w:r>
+      <w:r>
+        <w:rPr>
+          <w:rFonts w:ascii="Courier New" w:hAnsi="Courier New" w:cs="Courier New"/>
+          <w:sz w:val="16"/>
+          <w:szCs w:val="16"/>
+        </w:rPr>
+        <w:tab/>
+        <w:t>S</w:t>
+      </w:r>
+      <w:r>
+        <w:rPr>
+          <w:rFonts w:ascii="Courier New" w:hAnsi="Courier New" w:cs="Courier New"/>
+          <w:sz w:val="16"/>
+          <w:szCs w:val="16"/>
+        </w:rPr>
+        <w:t>i sommet_en_cours est dans sommets_a_parcourir</w:t>
+      </w:r>
+    </w:p>
+    <w:p>
+      <w:pPr>
+        <w:ind w:firstLine="708"/>
+        <w:rPr>
+          <w:rFonts w:ascii="Courier New" w:hAnsi="Courier New" w:cs="Courier New"/>
+          <w:sz w:val="16"/>
+          <w:szCs w:val="16"/>
+        </w:rPr>
+      </w:pPr>
+      <w:r>
+        <w:rPr>
+          <w:rFonts w:ascii="Courier New" w:hAnsi="Courier New" w:cs="Courier New"/>
+          <w:sz w:val="16"/>
+          <w:szCs w:val="16"/>
+        </w:rPr>
+        <w:t xml:space="preserve">        </w:t>
+      </w:r>
+      <w:r>
+        <w:rPr>
+          <w:rFonts w:ascii="Courier New" w:hAnsi="Courier New" w:cs="Courier New"/>
+          <w:sz w:val="16"/>
+          <w:szCs w:val="16"/>
+        </w:rPr>
+        <w:tab/>
+      </w:r>
+      <w:r>
+        <w:rPr>
+          <w:rFonts w:ascii="Courier New" w:hAnsi="Courier New" w:cs="Courier New"/>
+          <w:sz w:val="16"/>
+          <w:szCs w:val="16"/>
+        </w:rPr>
+        <w:t>supprimer sommet_en_cours de sommets_a_parcourir</w:t>
+      </w:r>
+    </w:p>
+    <w:p>
+      <w:pPr>
+        <w:ind w:firstLine="708"/>
+        <w:rPr>
+          <w:rFonts w:ascii="Courier New" w:hAnsi="Courier New" w:cs="Courier New"/>
+          <w:sz w:val="16"/>
+          <w:szCs w:val="16"/>
+        </w:rPr>
+      </w:pPr>
+      <w:r>
+        <w:rPr>
+          <w:rFonts w:ascii="Courier New" w:hAnsi="Courier New" w:cs="Courier New"/>
+          <w:sz w:val="16"/>
+          <w:szCs w:val="16"/>
+        </w:rPr>
+        <w:t xml:space="preserve">    </w:t>
+      </w:r>
+      <w:r>
+        <w:rPr>
+          <w:rFonts w:ascii="Courier New" w:hAnsi="Courier New" w:cs="Courier New"/>
+          <w:sz w:val="16"/>
+          <w:szCs w:val="16"/>
+        </w:rPr>
+        <w:tab/>
+        <w:t>F</w:t>
+      </w:r>
+      <w:r>
+        <w:rPr>
+          <w:rFonts w:ascii="Courier New" w:hAnsi="Courier New" w:cs="Courier New"/>
+          <w:sz w:val="16"/>
+          <w:szCs w:val="16"/>
+        </w:rPr>
+        <w:t xml:space="preserve">in </w:t>
+      </w:r>
+      <w:r>
+        <w:rPr>
+          <w:rFonts w:ascii="Courier New" w:hAnsi="Courier New" w:cs="Courier New"/>
+          <w:sz w:val="16"/>
+          <w:szCs w:val="16"/>
+        </w:rPr>
+        <w:t>S</w:t>
+      </w:r>
+      <w:r>
+        <w:rPr>
+          <w:rFonts w:ascii="Courier New" w:hAnsi="Courier New" w:cs="Courier New"/>
+          <w:sz w:val="16"/>
+          <w:szCs w:val="16"/>
+        </w:rPr>
+        <w:t>i</w:t>
+      </w:r>
+    </w:p>
+    <w:p>
+      <w:pPr>
+        <w:ind w:firstLine="708"/>
+        <w:rPr>
+          <w:rFonts w:ascii="Courier New" w:hAnsi="Courier New" w:cs="Courier New"/>
+          <w:sz w:val="16"/>
+          <w:szCs w:val="16"/>
+        </w:rPr>
+      </w:pPr>
+      <w:r>
+        <w:rPr>
+          <w:rFonts w:ascii="Courier New" w:hAnsi="Courier New" w:cs="Courier New"/>
+          <w:sz w:val="16"/>
+          <w:szCs w:val="16"/>
+        </w:rPr>
+        <w:t>S</w:t>
+      </w:r>
+      <w:r>
+        <w:rPr>
+          <w:rFonts w:ascii="Courier New" w:hAnsi="Courier New" w:cs="Courier New"/>
+          <w:sz w:val="16"/>
+          <w:szCs w:val="16"/>
+        </w:rPr>
+        <w:t>inon</w:t>
+      </w:r>
+    </w:p>
+    <w:p>
+      <w:pPr>
+        <w:ind w:firstLine="708"/>
+        <w:rPr>
+          <w:rFonts w:ascii="Courier New" w:hAnsi="Courier New" w:cs="Courier New"/>
+          <w:sz w:val="16"/>
+          <w:szCs w:val="16"/>
+        </w:rPr>
+      </w:pPr>
+      <w:r>
+        <w:rPr>
+          <w:rFonts w:ascii="Courier New" w:hAnsi="Courier New" w:cs="Courier New"/>
+          <w:sz w:val="16"/>
+          <w:szCs w:val="16"/>
+        </w:rPr>
+        <w:t xml:space="preserve">    </w:t>
+      </w:r>
+      <w:r>
+        <w:rPr>
+          <w:rFonts w:ascii="Courier New" w:hAnsi="Courier New" w:cs="Courier New"/>
+          <w:sz w:val="16"/>
+          <w:szCs w:val="16"/>
+        </w:rPr>
+        <w:tab/>
+        <w:t>S</w:t>
+      </w:r>
+      <w:r>
+        <w:rPr>
+          <w:rFonts w:ascii="Courier New" w:hAnsi="Courier New" w:cs="Courier New"/>
+          <w:sz w:val="16"/>
+          <w:szCs w:val="16"/>
+        </w:rPr>
+        <w:t>i sommet_en_cours est dans sommets_a_parcourir</w:t>
+      </w:r>
+    </w:p>
+    <w:p>
+      <w:pPr>
+        <w:ind w:firstLine="708"/>
+        <w:rPr>
+          <w:rFonts w:ascii="Courier New" w:hAnsi="Courier New" w:cs="Courier New"/>
+          <w:sz w:val="16"/>
+          <w:szCs w:val="16"/>
+        </w:rPr>
+      </w:pPr>
+      <w:r>
+        <w:rPr>
+          <w:rFonts w:ascii="Courier New" w:hAnsi="Courier New" w:cs="Courier New"/>
+          <w:sz w:val="16"/>
+          <w:szCs w:val="16"/>
+        </w:rPr>
+        <w:t xml:space="preserve">        </w:t>
+      </w:r>
+      <w:r>
+        <w:rPr>
+          <w:rFonts w:ascii="Courier New" w:hAnsi="Courier New" w:cs="Courier New"/>
+          <w:sz w:val="16"/>
+          <w:szCs w:val="16"/>
+        </w:rPr>
+        <w:tab/>
+        <w:t>M</w:t>
+      </w:r>
+      <w:r>
+        <w:rPr>
+          <w:rFonts w:ascii="Courier New" w:hAnsi="Courier New" w:cs="Courier New"/>
+          <w:sz w:val="16"/>
+          <w:szCs w:val="16"/>
+        </w:rPr>
+        <w:t>ettre à jour sommet_en_cours avec l'arrivée de arc_poids_max</w:t>
+      </w:r>
+    </w:p>
+    <w:p>
+      <w:pPr>
+        <w:ind w:firstLine="708"/>
+        <w:rPr>
+          <w:rFonts w:ascii="Courier New" w:hAnsi="Courier New" w:cs="Courier New"/>
+          <w:sz w:val="16"/>
+          <w:szCs w:val="16"/>
+        </w:rPr>
+      </w:pPr>
+      <w:r>
+        <w:rPr>
+          <w:rFonts w:ascii="Courier New" w:hAnsi="Courier New" w:cs="Courier New"/>
+          <w:sz w:val="16"/>
+          <w:szCs w:val="16"/>
+        </w:rPr>
+        <w:t xml:space="preserve">        </w:t>
+      </w:r>
+      <w:r>
+        <w:rPr>
+          <w:rFonts w:ascii="Courier New" w:hAnsi="Courier New" w:cs="Courier New"/>
+          <w:sz w:val="16"/>
+          <w:szCs w:val="16"/>
+        </w:rPr>
+        <w:tab/>
+        <w:t>A</w:t>
+      </w:r>
+      <w:r>
+        <w:rPr>
+          <w:rFonts w:ascii="Courier New" w:hAnsi="Courier New" w:cs="Courier New"/>
+          <w:sz w:val="16"/>
+          <w:szCs w:val="16"/>
+        </w:rPr>
+        <w:t>jouter sommet_en_cours à chemin</w:t>
+      </w:r>
+    </w:p>
+    <w:p>
+      <w:pPr>
+        <w:ind w:firstLine="708"/>
+        <w:rPr>
+          <w:rFonts w:ascii="Courier New" w:hAnsi="Courier New" w:cs="Courier New"/>
+          <w:sz w:val="16"/>
+          <w:szCs w:val="16"/>
+        </w:rPr>
+      </w:pPr>
+      <w:r>
+        <w:rPr>
+          <w:rFonts w:ascii="Courier New" w:hAnsi="Courier New" w:cs="Courier New"/>
+          <w:sz w:val="16"/>
+          <w:szCs w:val="16"/>
+        </w:rPr>
+        <w:t xml:space="preserve">        </w:t>
+      </w:r>
+      <w:r>
+        <w:rPr>
+          <w:rFonts w:ascii="Courier New" w:hAnsi="Courier New" w:cs="Courier New"/>
+          <w:sz w:val="16"/>
+          <w:szCs w:val="16"/>
+        </w:rPr>
+        <w:tab/>
+        <w:t>S</w:t>
+      </w:r>
+      <w:r>
+        <w:rPr>
+          <w:rFonts w:ascii="Courier New" w:hAnsi="Courier New" w:cs="Courier New"/>
+          <w:sz w:val="16"/>
+          <w:szCs w:val="16"/>
+        </w:rPr>
+        <w:t>upprimer sommet_en_cours de sommets_a_parcourir</w:t>
+      </w:r>
+    </w:p>
+    <w:p>
+      <w:pPr>
+        <w:ind w:firstLine="708"/>
+        <w:rPr>
+          <w:rFonts w:ascii="Courier New" w:hAnsi="Courier New" w:cs="Courier New"/>
+          <w:sz w:val="16"/>
+          <w:szCs w:val="16"/>
+        </w:rPr>
+      </w:pPr>
+      <w:r>
+        <w:rPr>
+          <w:rFonts w:ascii="Courier New" w:hAnsi="Courier New" w:cs="Courier New"/>
+          <w:sz w:val="16"/>
+          <w:szCs w:val="16"/>
+        </w:rPr>
+        <w:t xml:space="preserve">        </w:t>
+      </w:r>
+      <w:r>
+        <w:rPr>
+          <w:rFonts w:ascii="Courier New" w:hAnsi="Courier New" w:cs="Courier New"/>
+          <w:sz w:val="16"/>
+          <w:szCs w:val="16"/>
+        </w:rPr>
+        <w:tab/>
+        <w:t>P</w:t>
+      </w:r>
+      <w:r>
+        <w:rPr>
+          <w:rFonts w:ascii="Courier New" w:hAnsi="Courier New" w:cs="Courier New"/>
+          <w:sz w:val="16"/>
+          <w:szCs w:val="16"/>
+        </w:rPr>
+        <w:t>our chaque sommet_restant dans sommets_a_parcourir</w:t>
+      </w:r>
+    </w:p>
+    <w:p>
+      <w:pPr>
+        <w:ind w:firstLine="708"/>
+        <w:rPr>
+          <w:rFonts w:ascii="Courier New" w:hAnsi="Courier New" w:cs="Courier New"/>
+          <w:sz w:val="16"/>
+          <w:szCs w:val="16"/>
+        </w:rPr>
+      </w:pPr>
+      <w:r>
+        <w:rPr>
+          <w:rFonts w:ascii="Courier New" w:hAnsi="Courier New" w:cs="Courier New"/>
+          <w:sz w:val="16"/>
+          <w:szCs w:val="16"/>
+        </w:rPr>
+        <w:t xml:space="preserve">            </w:t>
+      </w:r>
+      <w:r>
+        <w:rPr>
+          <w:rFonts w:ascii="Courier New" w:hAnsi="Courier New" w:cs="Courier New"/>
+          <w:sz w:val="16"/>
+          <w:szCs w:val="16"/>
+        </w:rPr>
+        <w:tab/>
+      </w:r>
+      <w:r>
+        <w:rPr>
+          <w:rFonts w:ascii="Courier New" w:hAnsi="Courier New" w:cs="Courier New"/>
+          <w:sz w:val="16"/>
+          <w:szCs w:val="16"/>
+        </w:rPr>
+        <w:tab/>
+        <w:t>A</w:t>
+      </w:r>
+      <w:r>
+        <w:rPr>
+          <w:rFonts w:ascii="Courier New" w:hAnsi="Courier New" w:cs="Courier New"/>
+          <w:sz w:val="16"/>
+          <w:szCs w:val="16"/>
+        </w:rPr>
+        <w:t>jouter sommet_restant à chemin</w:t>
+      </w:r>
+    </w:p>
+    <w:p>
+      <w:pPr>
+        <w:ind w:firstLine="708"/>
+        <w:rPr>
+          <w:rFonts w:ascii="Courier New" w:hAnsi="Courier New" w:cs="Courier New"/>
+          <w:sz w:val="16"/>
+          <w:szCs w:val="16"/>
+        </w:rPr>
+      </w:pPr>
+      <w:r>
+        <w:rPr>
+          <w:rFonts w:ascii="Courier New" w:hAnsi="Courier New" w:cs="Courier New"/>
+          <w:sz w:val="16"/>
+          <w:szCs w:val="16"/>
+        </w:rPr>
+        <w:t xml:space="preserve">            </w:t>
+      </w:r>
+      <w:r>
+        <w:rPr>
+          <w:rFonts w:ascii="Courier New" w:hAnsi="Courier New" w:cs="Courier New"/>
+          <w:sz w:val="16"/>
+          <w:szCs w:val="16"/>
+        </w:rPr>
+        <w:tab/>
+      </w:r>
+      <w:r>
+        <w:rPr>
+          <w:rFonts w:ascii="Courier New" w:hAnsi="Courier New" w:cs="Courier New"/>
+          <w:sz w:val="16"/>
+          <w:szCs w:val="16"/>
+        </w:rPr>
+        <w:tab/>
+        <w:t>S</w:t>
+      </w:r>
+      <w:r>
+        <w:rPr>
+          <w:rFonts w:ascii="Courier New" w:hAnsi="Courier New" w:cs="Courier New"/>
+          <w:sz w:val="16"/>
+          <w:szCs w:val="16"/>
+        </w:rPr>
+        <w:t>upprimer sommet_restant de sommets_a_parcourir</w:t>
+      </w:r>
+    </w:p>
+    <w:p>
+      <w:pPr>
+        <w:ind w:firstLine="708"/>
+        <w:rPr>
+          <w:rFonts w:ascii="Courier New" w:hAnsi="Courier New" w:cs="Courier New"/>
+          <w:sz w:val="16"/>
+          <w:szCs w:val="16"/>
+        </w:rPr>
+      </w:pPr>
+      <w:r>
+        <w:rPr>
+          <w:rFonts w:ascii="Courier New" w:hAnsi="Courier New" w:cs="Courier New"/>
+          <w:sz w:val="16"/>
+          <w:szCs w:val="16"/>
+        </w:rPr>
+        <w:t xml:space="preserve">        </w:t>
+      </w:r>
+      <w:r>
+        <w:rPr>
+          <w:rFonts w:ascii="Courier New" w:hAnsi="Courier New" w:cs="Courier New"/>
+          <w:sz w:val="16"/>
+          <w:szCs w:val="16"/>
+        </w:rPr>
+        <w:tab/>
+        <w:t>F</w:t>
+      </w:r>
+      <w:r>
+        <w:rPr>
+          <w:rFonts w:ascii="Courier New" w:hAnsi="Courier New" w:cs="Courier New"/>
+          <w:sz w:val="16"/>
+          <w:szCs w:val="16"/>
+        </w:rPr>
+        <w:t xml:space="preserve">in </w:t>
+      </w:r>
+      <w:r>
+        <w:rPr>
+          <w:rFonts w:ascii="Courier New" w:hAnsi="Courier New" w:cs="Courier New"/>
+          <w:sz w:val="16"/>
+          <w:szCs w:val="16"/>
+        </w:rPr>
+        <w:t>P</w:t>
+      </w:r>
+      <w:r>
+        <w:rPr>
+          <w:rFonts w:ascii="Courier New" w:hAnsi="Courier New" w:cs="Courier New"/>
+          <w:sz w:val="16"/>
+          <w:szCs w:val="16"/>
+        </w:rPr>
+        <w:t>our</w:t>
+      </w:r>
+    </w:p>
+    <w:p>
+      <w:pPr>
+        <w:ind w:firstLine="708"/>
+        <w:rPr>
+          <w:rFonts w:ascii="Courier New" w:hAnsi="Courier New" w:cs="Courier New"/>
+          <w:sz w:val="16"/>
+          <w:szCs w:val="16"/>
+        </w:rPr>
+      </w:pPr>
+      <w:r>
+        <w:rPr>
+          <w:rFonts w:ascii="Courier New" w:hAnsi="Courier New" w:cs="Courier New"/>
+          <w:sz w:val="16"/>
+          <w:szCs w:val="16"/>
+        </w:rPr>
+        <w:t xml:space="preserve">    </w:t>
+      </w:r>
+      <w:r>
+        <w:rPr>
+          <w:rFonts w:ascii="Courier New" w:hAnsi="Courier New" w:cs="Courier New"/>
+          <w:sz w:val="16"/>
+          <w:szCs w:val="16"/>
+        </w:rPr>
+        <w:tab/>
+        <w:t>S</w:t>
+      </w:r>
+      <w:r>
+        <w:rPr>
+          <w:rFonts w:ascii="Courier New" w:hAnsi="Courier New" w:cs="Courier New"/>
+          <w:sz w:val="16"/>
+          <w:szCs w:val="16"/>
+        </w:rPr>
+        <w:t>inon</w:t>
+      </w:r>
+    </w:p>
+    <w:p>
+      <w:pPr>
+        <w:ind w:firstLine="708"/>
+        <w:rPr>
+          <w:rFonts w:ascii="Courier New" w:hAnsi="Courier New" w:cs="Courier New"/>
+          <w:sz w:val="16"/>
+          <w:szCs w:val="16"/>
+        </w:rPr>
+      </w:pPr>
+      <w:r>
+        <w:rPr>
+          <w:rFonts w:ascii="Courier New" w:hAnsi="Courier New" w:cs="Courier New"/>
+          <w:sz w:val="16"/>
+          <w:szCs w:val="16"/>
+        </w:rPr>
+        <w:t xml:space="preserve">        </w:t>
+      </w:r>
+      <w:r>
+        <w:rPr>
+          <w:rFonts w:ascii="Courier New" w:hAnsi="Courier New" w:cs="Courier New"/>
+          <w:sz w:val="16"/>
+          <w:szCs w:val="16"/>
+        </w:rPr>
+        <w:tab/>
+        <w:t>S</w:t>
+      </w:r>
+      <w:r>
+        <w:rPr>
+          <w:rFonts w:ascii="Courier New" w:hAnsi="Courier New" w:cs="Courier New"/>
+          <w:sz w:val="16"/>
+          <w:szCs w:val="16"/>
+        </w:rPr>
+        <w:t>ortir de la boucle principale</w:t>
+      </w:r>
+    </w:p>
+    <w:p>
+      <w:pPr>
+        <w:ind w:firstLine="708"/>
+        <w:rPr>
+          <w:rFonts w:ascii="Courier New" w:hAnsi="Courier New" w:cs="Courier New"/>
+          <w:sz w:val="16"/>
+          <w:szCs w:val="16"/>
+        </w:rPr>
+      </w:pPr>
+      <w:r>
+        <w:rPr>
+          <w:rFonts w:ascii="Courier New" w:hAnsi="Courier New" w:cs="Courier New"/>
+          <w:sz w:val="16"/>
+          <w:szCs w:val="16"/>
+        </w:rPr>
+        <w:t xml:space="preserve">    </w:t>
+      </w:r>
+      <w:r>
+        <w:rPr>
+          <w:rFonts w:ascii="Courier New" w:hAnsi="Courier New" w:cs="Courier New"/>
+          <w:sz w:val="16"/>
+          <w:szCs w:val="16"/>
+        </w:rPr>
+        <w:tab/>
+        <w:t>F</w:t>
+      </w:r>
+      <w:r>
+        <w:rPr>
+          <w:rFonts w:ascii="Courier New" w:hAnsi="Courier New" w:cs="Courier New"/>
+          <w:sz w:val="16"/>
+          <w:szCs w:val="16"/>
+        </w:rPr>
+        <w:t>in si</w:t>
+      </w:r>
+    </w:p>
+    <w:p>
+      <w:pPr>
+        <w:ind w:firstLine="708"/>
+        <w:rPr>
+          <w:rFonts w:ascii="Courier New" w:hAnsi="Courier New" w:cs="Courier New"/>
+          <w:sz w:val="16"/>
+          <w:szCs w:val="16"/>
+        </w:rPr>
+      </w:pPr>
+      <w:r>
+        <w:rPr>
+          <w:rFonts w:ascii="Courier New" w:hAnsi="Courier New" w:cs="Courier New"/>
+          <w:sz w:val="16"/>
+          <w:szCs w:val="16"/>
+        </w:rPr>
+        <w:t>F</w:t>
+      </w:r>
+      <w:r>
+        <w:rPr>
+          <w:rFonts w:ascii="Courier New" w:hAnsi="Courier New" w:cs="Courier New"/>
+          <w:sz w:val="16"/>
+          <w:szCs w:val="16"/>
+        </w:rPr>
+        <w:t>in si</w:t>
+      </w:r>
+    </w:p>
+    <w:p>
+      <w:pPr>
+        <w:rPr>
+          <w:rFonts w:ascii="Courier New" w:hAnsi="Courier New" w:cs="Courier New"/>
+          <w:sz w:val="16"/>
+          <w:szCs w:val="16"/>
+        </w:rPr>
+      </w:pPr>
+      <w:r>
+        <w:rPr>
+          <w:rFonts w:ascii="Courier New" w:hAnsi="Courier New" w:cs="Courier New"/>
+          <w:sz w:val="16"/>
+          <w:szCs w:val="16"/>
+        </w:rPr>
+        <w:t>Fin Tant que</w:t>
+      </w:r>
+    </w:p>
+    <w:p>
+      <w:pPr>
+        <w:rPr>
+          <w:rFonts w:ascii="Courier New" w:hAnsi="Courier New" w:cs="Courier New"/>
+          <w:sz w:val="16"/>
+          <w:szCs w:val="16"/>
+        </w:rPr>
+      </w:pPr>
+      <w:r>
+        <w:rPr>
+          <w:rFonts w:ascii="Courier New" w:hAnsi="Courier New" w:cs="Courier New"/>
+          <w:sz w:val="16"/>
+          <w:szCs w:val="16"/>
+        </w:rPr>
+        <w:t>Retourner le chemin</w:t>
+      </w:r>
+    </w:p>
+    <w:p>
+      <w:pPr>
+        <w:rPr>
+          <w:rFonts w:ascii="Courier New" w:hAnsi="Courier New" w:cs="Courier New"/>
+          <w:sz w:val="16"/>
+          <w:szCs w:val="16"/>
+        </w:rPr>
+      </w:pPr>
+    </w:p>
+    <w:p>
+      <w:pPr>
+        <w:rPr>
+          <w:sz w:val="24"/>
+          <w:szCs w:val="24"/>
+        </w:rPr>
+      </w:pPr>
+      <w:r>
+        <w:rPr>
+          <w:noProof/>
+          <w:sz w:val="24"/>
+          <w:szCs w:val="24"/>
+        </w:rPr>
+        <w:lastRenderedPageBreak/>
+        <w:drawing>
+          <wp:anchor distT="0" distB="0" distL="114300" distR="114300" simplePos="0" relativeHeight="251685888" behindDoc="0" locked="0" layoutInCell="1" allowOverlap="1" wp14:anchorId="2ED10515" wp14:editId="4193EDE8">
+            <wp:simplePos x="0" y="0"/>
+            <wp:positionH relativeFrom="margin">
+              <wp:align>center</wp:align>
+            </wp:positionH>
+            <wp:positionV relativeFrom="paragraph">
+              <wp:posOffset>0</wp:posOffset>
+            </wp:positionV>
+            <wp:extent cx="2880000" cy="2880000"/>
+            <wp:effectExtent l="0" t="0" r="0" b="0"/>
+            <wp:wrapTopAndBottom/>
+            <wp:docPr id="35" name="Image 35"/>
+            <wp:cNvGraphicFramePr>
+              <a:graphicFrameLocks xmlns:a="http://schemas.openxmlformats.org/drawingml/2006/main" noChangeAspect="1"/>
+            </wp:cNvGraphicFramePr>
+            <a:graphic xmlns:a="http://schemas.openxmlformats.org/drawingml/2006/main">
+              <a:graphicData uri="http://schemas.openxmlformats.org/drawingml/2006/picture">
+                <pic:pic xmlns:pic="http://schemas.openxmlformats.org/drawingml/2006/picture">
+                  <pic:nvPicPr>
+                    <pic:cNvPr id="0" name="Picture 5"/>
+                    <pic:cNvPicPr>
+                      <a:picLocks noChangeAspect="1" noChangeArrowheads="1"/>
+                    </pic:cNvPicPr>
+                  </pic:nvPicPr>
+                  <pic:blipFill>
+                    <a:blip r:embed="rId21" cstate="print">
+                      <a:extLst>
+                        <a:ext uri="{28A0092B-C50C-407E-A947-70E740481C1C}">
+                          <a14:useLocalDpi xmlns:a14="http://schemas.microsoft.com/office/drawing/2010/main" val="0"/>
+                        </a:ext>
+                      </a:extLst>
+                    </a:blip>
+                    <a:srcRect/>
+                    <a:stretch>
+                      <a:fillRect/>
+                    </a:stretch>
+                  </pic:blipFill>
+                  <pic:spPr bwMode="auto">
+                    <a:xfrm>
+                      <a:off x="0" y="0"/>
+                      <a:ext cx="2880000" cy="2880000"/>
                     </a:xfrm>
                     <a:prstGeom prst="rect">
                       <a:avLst/>
@@ -3850,41 +5534,395 @@
           </wp:anchor>
         </w:drawing>
       </w:r>
-      <w:r>
+    </w:p>
+    <w:p>
+      <w:pPr>
+        <w:ind w:firstLine="708"/>
+        <w:jc w:val="both"/>
+        <w:rPr>
+          <w:sz w:val="24"/>
+          <w:szCs w:val="24"/>
+        </w:rPr>
+      </w:pPr>
+      <w:r>
+        <w:rPr>
+          <w:sz w:val="24"/>
+          <w:szCs w:val="24"/>
+        </w:rPr>
+        <w:t>Le chemin obtenu par cette algorithme dans notre graphe complet est maintenant à « développer » pour pouvoir être superposé avec notre graphe initial. Il nous faut alors une fonction qui va rechercher une nouvelle</w:t>
+      </w:r>
+      <w:r>
+        <w:rPr>
+          <w:sz w:val="24"/>
+          <w:szCs w:val="24"/>
+        </w:rPr>
+        <w:t xml:space="preserve"> fois</w:t>
+      </w:r>
+      <w:r>
+        <w:rPr>
+          <w:sz w:val="24"/>
+          <w:szCs w:val="24"/>
+        </w:rPr>
+        <w:t xml:space="preserve"> le chemin le plus court entre chacun des sommets successif de notre chemin</w:t>
+      </w:r>
+      <w:r>
+        <w:rPr>
+          <w:sz w:val="24"/>
+          <w:szCs w:val="24"/>
+        </w:rPr>
+        <w:t xml:space="preserve"> pour obtenir le chemin global final.</w:t>
+      </w:r>
+    </w:p>
+    <w:p>
+      <w:pPr>
+        <w:ind w:firstLine="708"/>
+        <w:jc w:val="both"/>
         <w:rPr>
           <w:b/>
           <w:bCs/>
-          <w:i/>
-          <w:iCs/>
-          <w:color w:val="C00000"/>
-          <w:sz w:val="24"/>
-          <w:szCs w:val="24"/>
-        </w:rPr>
-        <w:t xml:space="preserve">(Note : par soucis de lisibilité du graphe des flèches bidirectionnelles ont été utilisées pour remplacer dans chaque </w:t>
-      </w:r>
-      <w:r>
-        <w:rPr>
-          <w:b/>
-          <w:bCs/>
-          <w:i/>
-          <w:iCs/>
-          <w:color w:val="C00000"/>
-          <w:sz w:val="24"/>
-          <w:szCs w:val="24"/>
-        </w:rPr>
-        <w:t xml:space="preserve">cas </w:t>
-      </w:r>
-      <w:r>
-        <w:rPr>
-          <w:b/>
-          <w:bCs/>
-          <w:i/>
-          <w:iCs/>
-          <w:color w:val="C00000"/>
-          <w:sz w:val="24"/>
-          <w:szCs w:val="24"/>
-        </w:rPr>
-        <w:t>deux flèches de sens opposés. Cependant le poids n’est pas obligatoirement le même dans les deux sens !)</w:t>
+          <w:sz w:val="44"/>
+          <w:szCs w:val="44"/>
+        </w:rPr>
+      </w:pPr>
+    </w:p>
+    <w:p>
+      <w:pPr>
+        <w:rPr>
+          <w:rFonts w:ascii="Courier New" w:hAnsi="Courier New" w:cs="Courier New"/>
+          <w:sz w:val="16"/>
+          <w:szCs w:val="16"/>
+        </w:rPr>
+      </w:pPr>
+      <w:r>
+        <w:rPr>
+          <w:rFonts w:ascii="Courier New" w:hAnsi="Courier New" w:cs="Courier New"/>
+          <w:sz w:val="16"/>
+          <w:szCs w:val="16"/>
+        </w:rPr>
+        <w:t>// Entrée : une liste de sommets représentant un chemin dans un graphe pondéré et connexe</w:t>
+      </w:r>
+    </w:p>
+    <w:p>
+      <w:pPr>
+        <w:rPr>
+          <w:rFonts w:ascii="Courier New" w:hAnsi="Courier New" w:cs="Courier New"/>
+          <w:sz w:val="16"/>
+          <w:szCs w:val="16"/>
+        </w:rPr>
+      </w:pPr>
+      <w:r>
+        <w:rPr>
+          <w:rFonts w:ascii="Courier New" w:hAnsi="Courier New" w:cs="Courier New"/>
+          <w:sz w:val="16"/>
+          <w:szCs w:val="16"/>
+        </w:rPr>
+        <w:t>// Sortie : une liste de sommets représentant un chemin développé par la recherche du plus court chemin entre chaque paire de sommets consécutifs</w:t>
+      </w:r>
+    </w:p>
+    <w:p>
+      <w:pPr>
+        <w:rPr>
+          <w:rFonts w:ascii="Courier New" w:hAnsi="Courier New" w:cs="Courier New"/>
+          <w:sz w:val="16"/>
+          <w:szCs w:val="16"/>
+        </w:rPr>
+      </w:pPr>
+      <w:r>
+        <w:rPr>
+          <w:rFonts w:ascii="Courier New" w:hAnsi="Courier New" w:cs="Courier New"/>
+          <w:sz w:val="16"/>
+          <w:szCs w:val="16"/>
+        </w:rPr>
+        <w:t>// Initialisation</w:t>
+      </w:r>
+    </w:p>
+    <w:p>
+      <w:pPr>
+        <w:rPr>
+          <w:rFonts w:ascii="Courier New" w:hAnsi="Courier New" w:cs="Courier New"/>
+          <w:sz w:val="16"/>
+          <w:szCs w:val="16"/>
+        </w:rPr>
+      </w:pPr>
+      <w:r>
+        <w:rPr>
+          <w:rFonts w:ascii="Courier New" w:hAnsi="Courier New" w:cs="Courier New"/>
+          <w:sz w:val="16"/>
+          <w:szCs w:val="16"/>
+        </w:rPr>
+        <w:t>C</w:t>
+      </w:r>
+      <w:r>
+        <w:rPr>
+          <w:rFonts w:ascii="Courier New" w:hAnsi="Courier New" w:cs="Courier New"/>
+          <w:sz w:val="16"/>
+          <w:szCs w:val="16"/>
+        </w:rPr>
+        <w:t>réer une liste vide chemin_developpe</w:t>
+      </w:r>
+    </w:p>
+    <w:p>
+      <w:pPr>
+        <w:rPr>
+          <w:rFonts w:ascii="Courier New" w:hAnsi="Courier New" w:cs="Courier New"/>
+          <w:sz w:val="16"/>
+          <w:szCs w:val="16"/>
+        </w:rPr>
+      </w:pPr>
+      <w:r>
+        <w:rPr>
+          <w:rFonts w:ascii="Courier New" w:hAnsi="Courier New" w:cs="Courier New"/>
+          <w:sz w:val="16"/>
+          <w:szCs w:val="16"/>
+        </w:rPr>
+        <w:t>C</w:t>
+      </w:r>
+      <w:r>
+        <w:rPr>
+          <w:rFonts w:ascii="Courier New" w:hAnsi="Courier New" w:cs="Courier New"/>
+          <w:sz w:val="16"/>
+          <w:szCs w:val="16"/>
+        </w:rPr>
+        <w:t>réer une liste vide chemin_tmp</w:t>
+      </w:r>
+    </w:p>
+    <w:p>
+      <w:pPr>
+        <w:rPr>
+          <w:rFonts w:ascii="Courier New" w:hAnsi="Courier New" w:cs="Courier New"/>
+          <w:sz w:val="16"/>
+          <w:szCs w:val="16"/>
+        </w:rPr>
+      </w:pPr>
+      <w:r>
+        <w:rPr>
+          <w:rFonts w:ascii="Courier New" w:hAnsi="Courier New" w:cs="Courier New"/>
+          <w:sz w:val="16"/>
+          <w:szCs w:val="16"/>
+        </w:rPr>
+        <w:t>// Ajout du premier sommet du chemin dans la liste développée</w:t>
+      </w:r>
+    </w:p>
+    <w:p>
+      <w:pPr>
+        <w:rPr>
+          <w:rFonts w:ascii="Courier New" w:hAnsi="Courier New" w:cs="Courier New"/>
+          <w:sz w:val="16"/>
+          <w:szCs w:val="16"/>
+        </w:rPr>
+      </w:pPr>
+      <w:r>
+        <w:rPr>
+          <w:rFonts w:ascii="Courier New" w:hAnsi="Courier New" w:cs="Courier New"/>
+          <w:sz w:val="16"/>
+          <w:szCs w:val="16"/>
+        </w:rPr>
+        <w:t>A</w:t>
+      </w:r>
+      <w:r>
+        <w:rPr>
+          <w:rFonts w:ascii="Courier New" w:hAnsi="Courier New" w:cs="Courier New"/>
+          <w:sz w:val="16"/>
+          <w:szCs w:val="16"/>
+        </w:rPr>
+        <w:t>jouter le premier sommet de la liste chemin dans la liste chemin_developpe</w:t>
+      </w:r>
+    </w:p>
+    <w:p>
+      <w:pPr>
+        <w:rPr>
+          <w:rFonts w:ascii="Courier New" w:hAnsi="Courier New" w:cs="Courier New"/>
+          <w:sz w:val="16"/>
+          <w:szCs w:val="16"/>
+        </w:rPr>
+      </w:pPr>
+      <w:r>
+        <w:rPr>
+          <w:rFonts w:ascii="Courier New" w:hAnsi="Courier New" w:cs="Courier New"/>
+          <w:sz w:val="16"/>
+          <w:szCs w:val="16"/>
+        </w:rPr>
+        <w:t>// Boucle principale</w:t>
+      </w:r>
+    </w:p>
+    <w:p>
+      <w:pPr>
+        <w:rPr>
+          <w:rFonts w:ascii="Courier New" w:hAnsi="Courier New" w:cs="Courier New"/>
+          <w:sz w:val="16"/>
+          <w:szCs w:val="16"/>
+        </w:rPr>
+      </w:pPr>
+      <w:r>
+        <w:rPr>
+          <w:rFonts w:ascii="Courier New" w:hAnsi="Courier New" w:cs="Courier New"/>
+          <w:sz w:val="16"/>
+          <w:szCs w:val="16"/>
+        </w:rPr>
+        <w:t>Pour chaque paire de sommets consécutifs sommet_A et sommet_B d</w:t>
+      </w:r>
+      <w:r>
+        <w:rPr>
+          <w:rFonts w:ascii="Courier New" w:hAnsi="Courier New" w:cs="Courier New"/>
+          <w:sz w:val="16"/>
+          <w:szCs w:val="16"/>
+        </w:rPr>
+        <w:t xml:space="preserve">u </w:t>
+      </w:r>
+      <w:r>
+        <w:rPr>
+          <w:rFonts w:ascii="Courier New" w:hAnsi="Courier New" w:cs="Courier New"/>
+          <w:sz w:val="16"/>
+          <w:szCs w:val="16"/>
+        </w:rPr>
+        <w:t>chemin</w:t>
+      </w:r>
+    </w:p>
+    <w:p>
+      <w:pPr>
+        <w:ind w:firstLine="708"/>
+        <w:rPr>
+          <w:rFonts w:ascii="Courier New" w:hAnsi="Courier New" w:cs="Courier New"/>
+          <w:sz w:val="16"/>
+          <w:szCs w:val="16"/>
+        </w:rPr>
+      </w:pPr>
+      <w:r>
+        <w:rPr>
+          <w:rFonts w:ascii="Courier New" w:hAnsi="Courier New" w:cs="Courier New"/>
+          <w:sz w:val="16"/>
+          <w:szCs w:val="16"/>
+        </w:rPr>
+        <w:t>Appliquer l'algorithme de Dijkstra entre sommet_A et sommet_B pour obtenir le plus court chemin chemin_tmp</w:t>
+      </w:r>
+    </w:p>
+    <w:p>
+      <w:pPr>
+        <w:ind w:firstLine="708"/>
+        <w:rPr>
+          <w:rFonts w:ascii="Courier New" w:hAnsi="Courier New" w:cs="Courier New"/>
+          <w:sz w:val="16"/>
+          <w:szCs w:val="16"/>
+        </w:rPr>
+      </w:pPr>
+      <w:r>
+        <w:rPr>
+          <w:rFonts w:ascii="Courier New" w:hAnsi="Courier New" w:cs="Courier New"/>
+          <w:sz w:val="16"/>
+          <w:szCs w:val="16"/>
+        </w:rPr>
+        <w:t>Supprimer le premier sommet de chemin_tmp car il est déjà présent dans la liste chemin_developpe</w:t>
+      </w:r>
+    </w:p>
+    <w:p>
+      <w:pPr>
+        <w:ind w:firstLine="708"/>
+        <w:rPr>
+          <w:rFonts w:ascii="Courier New" w:hAnsi="Courier New" w:cs="Courier New"/>
+          <w:sz w:val="16"/>
+          <w:szCs w:val="16"/>
+        </w:rPr>
+      </w:pPr>
+      <w:r>
+        <w:rPr>
+          <w:rFonts w:ascii="Courier New" w:hAnsi="Courier New" w:cs="Courier New"/>
+          <w:sz w:val="16"/>
+          <w:szCs w:val="16"/>
+        </w:rPr>
+        <w:t>Ajouter tous les sommets de chemin_tmp dans la liste chemin_developpe</w:t>
+      </w:r>
+    </w:p>
+    <w:p>
+      <w:pPr>
+        <w:rPr>
+          <w:rFonts w:ascii="Courier New" w:hAnsi="Courier New" w:cs="Courier New"/>
+          <w:sz w:val="16"/>
+          <w:szCs w:val="16"/>
+        </w:rPr>
+      </w:pPr>
+      <w:r>
+        <w:rPr>
+          <w:rFonts w:ascii="Courier New" w:hAnsi="Courier New" w:cs="Courier New"/>
+          <w:sz w:val="16"/>
+          <w:szCs w:val="16"/>
+        </w:rPr>
+        <w:t>Fin pour</w:t>
+      </w:r>
+    </w:p>
+    <w:p>
+      <w:pPr>
+        <w:rPr>
+          <w:rFonts w:ascii="Courier New" w:hAnsi="Courier New" w:cs="Courier New"/>
+          <w:sz w:val="16"/>
+          <w:szCs w:val="16"/>
+        </w:rPr>
+      </w:pPr>
+      <w:r>
+        <w:rPr>
+          <w:rFonts w:ascii="Courier New" w:hAnsi="Courier New" w:cs="Courier New"/>
+          <w:sz w:val="16"/>
+          <w:szCs w:val="16"/>
+        </w:rPr>
+        <w:t>// Ajout du dernier sommet du chemin dans la liste développée</w:t>
+      </w:r>
+    </w:p>
+    <w:p>
+      <w:pPr>
+        <w:rPr>
+          <w:rFonts w:ascii="Courier New" w:hAnsi="Courier New" w:cs="Courier New"/>
+          <w:sz w:val="16"/>
+          <w:szCs w:val="16"/>
+        </w:rPr>
+      </w:pPr>
+      <w:r>
+        <w:rPr>
+          <w:rFonts w:ascii="Courier New" w:hAnsi="Courier New" w:cs="Courier New"/>
+          <w:sz w:val="16"/>
+          <w:szCs w:val="16"/>
+        </w:rPr>
+        <w:t>ajouter le dernier sommet de la liste chemin dans la liste chemin_developpe</w:t>
+      </w:r>
+    </w:p>
+    <w:p>
+      <w:pPr>
+        <w:rPr>
+          <w:rFonts w:ascii="Courier New" w:hAnsi="Courier New" w:cs="Courier New"/>
+          <w:sz w:val="16"/>
+          <w:szCs w:val="16"/>
+        </w:rPr>
+      </w:pPr>
+    </w:p>
+    <w:p>
+      <w:pPr>
+        <w:rPr>
+          <w:rFonts w:ascii="Courier New" w:hAnsi="Courier New" w:cs="Courier New"/>
+          <w:sz w:val="16"/>
+          <w:szCs w:val="16"/>
+        </w:rPr>
+      </w:pPr>
+      <w:r>
+        <w:rPr>
+          <w:rFonts w:ascii="Courier New" w:hAnsi="Courier New" w:cs="Courier New"/>
+          <w:sz w:val="16"/>
+          <w:szCs w:val="16"/>
+        </w:rPr>
+        <w:t>Retourner l</w:t>
+      </w:r>
+      <w:r>
+        <w:rPr>
+          <w:rFonts w:ascii="Courier New" w:hAnsi="Courier New" w:cs="Courier New"/>
+          <w:sz w:val="16"/>
+          <w:szCs w:val="16"/>
+        </w:rPr>
+        <w:t xml:space="preserve">e </w:t>
+      </w:r>
+      <w:r>
+        <w:rPr>
+          <w:rFonts w:ascii="Courier New" w:hAnsi="Courier New" w:cs="Courier New"/>
+          <w:sz w:val="16"/>
+          <w:szCs w:val="16"/>
+        </w:rPr>
+        <w:t>chemin_developpe</w:t>
       </w:r>
     </w:p>
     <w:p>
@@ -3950,7 +5988,7 @@
                     </pic:cNvPicPr>
                   </pic:nvPicPr>
                   <pic:blipFill>
-                    <a:blip r:embed="rId21">
+                    <a:blip r:embed="rId22">
                       <a:extLst>
                         <a:ext uri="{28A0092B-C50C-407E-A947-70E740481C1C}">
                           <a14:useLocalDpi xmlns:a14="http://schemas.microsoft.com/office/drawing/2010/main" val="0"/>
@@ -4051,7 +6089,7 @@
                     </pic:cNvPicPr>
                   </pic:nvPicPr>
                   <pic:blipFill>
-                    <a:blip r:embed="rId22">
+                    <a:blip r:embed="rId23">
                       <a:extLst>
                         <a:ext uri="{28A0092B-C50C-407E-A947-70E740481C1C}">
                           <a14:useLocalDpi xmlns:a14="http://schemas.microsoft.com/office/drawing/2010/main" val="0"/>
@@ -6524,7 +8562,7 @@
                           </pic:cNvPicPr>
                         </pic:nvPicPr>
                         <pic:blipFill>
-                          <a:blip r:embed="rId23" cstate="print">
+                          <a:blip r:embed="rId24" cstate="print">
                             <a:extLst>
                               <a:ext uri="{28A0092B-C50C-407E-A947-70E740481C1C}">
                                 <a14:useLocalDpi xmlns:a14="http://schemas.microsoft.com/office/drawing/2010/main" val="0"/>
@@ -7508,7 +9546,7 @@
                           </pic:cNvPicPr>
                         </pic:nvPicPr>
                         <pic:blipFill>
-                          <a:blip r:embed="rId24" cstate="print">
+                          <a:blip r:embed="rId25" cstate="print">
                             <a:extLst>
                               <a:ext uri="{28A0092B-C50C-407E-A947-70E740481C1C}">
                                 <a14:useLocalDpi xmlns:a14="http://schemas.microsoft.com/office/drawing/2010/main" val="0"/>
@@ -8072,16 +10110,7 @@
           <w:szCs w:val="44"/>
         </w:rPr>
         <w:lastRenderedPageBreak/>
-        <w:t xml:space="preserve">Analyse de niveau </w:t>
-      </w:r>
-      <w:r>
-        <w:rPr>
-          <w:b/>
-          <w:bCs/>
-          <w:sz w:val="44"/>
-          <w:szCs w:val="44"/>
-        </w:rPr>
-        <w:t>2</w:t>
+        <w:t>Analyse de niveau 2</w:t>
       </w:r>
     </w:p>
     <w:p>
@@ -9327,14 +11356,7 @@
                 <w:sz w:val="40"/>
                 <w:szCs w:val="40"/>
               </w:rPr>
-              <w:t>FS0.</w:t>
-            </w:r>
-            <w:r>
-              <w:rPr>
-                <w:sz w:val="40"/>
-                <w:szCs w:val="40"/>
-              </w:rPr>
-              <w:t>2</w:t>
+              <w:t>FS0.2</w:t>
             </w:r>
           </w:p>
           <w:p>
@@ -9432,16 +11454,7 @@
               <w:jc w:val="center"/>
             </w:pPr>
             <w:r>
-              <w:t>Cette classe représente un graphe.</w:t>
-            </w:r>
-            <w:r>
-              <w:t xml:space="preserve"> </w:t>
-            </w:r>
-            <w:r>
-              <w:t>Un graphe est caractérisé par une liste de sommets.</w:t>
-            </w:r>
-            <w:r>
-              <w:t xml:space="preserve"> </w:t>
+              <w:t xml:space="preserve">Cette classe représente un graphe. Un graphe est caractérisé par une liste de sommets. </w:t>
             </w:r>
           </w:p>
           <w:p>
@@ -10535,13 +12548,7 @@
               <w:jc w:val="center"/>
             </w:pPr>
             <w:r>
-              <w:t xml:space="preserve"> Cette classe représente un sommet du graphe.</w:t>
-            </w:r>
-            <w:r>
-              <w:t xml:space="preserve"> </w:t>
-            </w:r>
-            <w:r>
-              <w:t>Un sommet est caractérisé par son nom, ses prédécesseurs, ses successeurs et ses arcs.</w:t>
+              <w:t xml:space="preserve"> Cette classe représente un sommet du graphe. Un sommet est caractérisé par son nom, ses prédécesseurs, ses successeurs et ses arcs.</w:t>
             </w:r>
           </w:p>
         </w:tc>
@@ -11750,14 +13757,7 @@
                 <w:sz w:val="40"/>
                 <w:szCs w:val="40"/>
               </w:rPr>
-              <w:t>FS0.</w:t>
-            </w:r>
-            <w:r>
-              <w:rPr>
-                <w:sz w:val="40"/>
-                <w:szCs w:val="40"/>
-              </w:rPr>
-              <w:t>4</w:t>
+              <w:t>FS0.4</w:t>
             </w:r>
           </w:p>
           <w:p>
@@ -11855,13 +13855,7 @@
               <w:jc w:val="center"/>
             </w:pPr>
             <w:r>
-              <w:t xml:space="preserve">  Cette classe représente un arc du graphe.</w:t>
-            </w:r>
-            <w:r>
-              <w:t xml:space="preserve"> </w:t>
-            </w:r>
-            <w:r>
-              <w:t>Un arc est caractérisé par son sommet de départ, son sommet d'arrivée et son poids.</w:t>
+              <w:t xml:space="preserve">  Cette classe représente un arc du graphe. Un arc est caractérisé par son sommet de départ, son sommet d'arrivée et son poids.</w:t>
             </w:r>
           </w:p>
         </w:tc>
@@ -12810,8 +14804,8 @@
       </w:pPr>
     </w:p>
     <w:sectPr>
-      <w:headerReference w:type="default" r:id="rId25"/>
-      <w:footerReference w:type="default" r:id="rId26"/>
+      <w:headerReference w:type="default" r:id="rId26"/>
+      <w:footerReference w:type="default" r:id="rId27"/>
       <w:pgSz w:w="11906" w:h="16838"/>
       <w:pgMar w:top="1417" w:right="1417" w:bottom="1417" w:left="1417" w:header="708" w:footer="708" w:gutter="0"/>
       <w:cols w:space="708"/>
@@ -13390,10 +15384,10 @@
     </w:lvl>
   </w:abstractNum>
   <w:abstractNum w:abstractNumId="3" w15:restartNumberingAfterBreak="0">
-    <w:nsid w:val="5E360A85"/>
+    <w:nsid w:val="55FC5FB3"/>
     <w:multiLevelType w:val="hybridMultilevel"/>
-    <w:tmpl w:val="6C740F2E"/>
-    <w:lvl w:ilvl="0" w:tplc="6D0AA604">
+    <w:tmpl w:val="F66AF972"/>
+    <w:lvl w:ilvl="0" w:tplc="A60217B6">
       <w:numFmt w:val="bullet"/>
       <w:lvlText w:val="-"/>
       <w:lvlJc w:val="left"/>
@@ -13501,17 +15495,247 @@
       </w:rPr>
     </w:lvl>
   </w:abstractNum>
+  <w:abstractNum w:abstractNumId="4" w15:restartNumberingAfterBreak="0">
+    <w:nsid w:val="5E2F7156"/>
+    <w:multiLevelType w:val="hybridMultilevel"/>
+    <w:tmpl w:val="680CF8C6"/>
+    <w:lvl w:ilvl="0" w:tplc="83BC35AC">
+      <w:numFmt w:val="bullet"/>
+      <w:lvlText w:val=""/>
+      <w:lvlJc w:val="left"/>
+      <w:pPr>
+        <w:ind w:left="720" w:hanging="360"/>
+      </w:pPr>
+      <w:rPr>
+        <w:rFonts w:ascii="Wingdings" w:eastAsiaTheme="minorHAnsi" w:hAnsi="Wingdings" w:cstheme="minorBidi" w:hint="default"/>
+      </w:rPr>
+    </w:lvl>
+    <w:lvl w:ilvl="1" w:tplc="040C0003" w:tentative="1">
+      <w:start w:val="1"/>
+      <w:numFmt w:val="bullet"/>
+      <w:lvlText w:val="o"/>
+      <w:lvlJc w:val="left"/>
+      <w:pPr>
+        <w:ind w:left="1440" w:hanging="360"/>
+      </w:pPr>
+      <w:rPr>
+        <w:rFonts w:ascii="Courier New" w:hAnsi="Courier New" w:cs="Courier New" w:hint="default"/>
+      </w:rPr>
+    </w:lvl>
+    <w:lvl w:ilvl="2" w:tplc="040C0005" w:tentative="1">
+      <w:start w:val="1"/>
+      <w:numFmt w:val="bullet"/>
+      <w:lvlText w:val=""/>
+      <w:lvlJc w:val="left"/>
+      <w:pPr>
+        <w:ind w:left="2160" w:hanging="360"/>
+      </w:pPr>
+      <w:rPr>
+        <w:rFonts w:ascii="Wingdings" w:hAnsi="Wingdings" w:hint="default"/>
+      </w:rPr>
+    </w:lvl>
+    <w:lvl w:ilvl="3" w:tplc="040C0001" w:tentative="1">
+      <w:start w:val="1"/>
+      <w:numFmt w:val="bullet"/>
+      <w:lvlText w:val=""/>
+      <w:lvlJc w:val="left"/>
+      <w:pPr>
+        <w:ind w:left="2880" w:hanging="360"/>
+      </w:pPr>
+      <w:rPr>
+        <w:rFonts w:ascii="Symbol" w:hAnsi="Symbol" w:hint="default"/>
+      </w:rPr>
+    </w:lvl>
+    <w:lvl w:ilvl="4" w:tplc="040C0003" w:tentative="1">
+      <w:start w:val="1"/>
+      <w:numFmt w:val="bullet"/>
+      <w:lvlText w:val="o"/>
+      <w:lvlJc w:val="left"/>
+      <w:pPr>
+        <w:ind w:left="3600" w:hanging="360"/>
+      </w:pPr>
+      <w:rPr>
+        <w:rFonts w:ascii="Courier New" w:hAnsi="Courier New" w:cs="Courier New" w:hint="default"/>
+      </w:rPr>
+    </w:lvl>
+    <w:lvl w:ilvl="5" w:tplc="040C0005" w:tentative="1">
+      <w:start w:val="1"/>
+      <w:numFmt w:val="bullet"/>
+      <w:lvlText w:val=""/>
+      <w:lvlJc w:val="left"/>
+      <w:pPr>
+        <w:ind w:left="4320" w:hanging="360"/>
+      </w:pPr>
+      <w:rPr>
+        <w:rFonts w:ascii="Wingdings" w:hAnsi="Wingdings" w:hint="default"/>
+      </w:rPr>
+    </w:lvl>
+    <w:lvl w:ilvl="6" w:tplc="040C0001" w:tentative="1">
+      <w:start w:val="1"/>
+      <w:numFmt w:val="bullet"/>
+      <w:lvlText w:val=""/>
+      <w:lvlJc w:val="left"/>
+      <w:pPr>
+        <w:ind w:left="5040" w:hanging="360"/>
+      </w:pPr>
+      <w:rPr>
+        <w:rFonts w:ascii="Symbol" w:hAnsi="Symbol" w:hint="default"/>
+      </w:rPr>
+    </w:lvl>
+    <w:lvl w:ilvl="7" w:tplc="040C0003" w:tentative="1">
+      <w:start w:val="1"/>
+      <w:numFmt w:val="bullet"/>
+      <w:lvlText w:val="o"/>
+      <w:lvlJc w:val="left"/>
+      <w:pPr>
+        <w:ind w:left="5760" w:hanging="360"/>
+      </w:pPr>
+      <w:rPr>
+        <w:rFonts w:ascii="Courier New" w:hAnsi="Courier New" w:cs="Courier New" w:hint="default"/>
+      </w:rPr>
+    </w:lvl>
+    <w:lvl w:ilvl="8" w:tplc="040C0005" w:tentative="1">
+      <w:start w:val="1"/>
+      <w:numFmt w:val="bullet"/>
+      <w:lvlText w:val=""/>
+      <w:lvlJc w:val="left"/>
+      <w:pPr>
+        <w:ind w:left="6480" w:hanging="360"/>
+      </w:pPr>
+      <w:rPr>
+        <w:rFonts w:ascii="Wingdings" w:hAnsi="Wingdings" w:hint="default"/>
+      </w:rPr>
+    </w:lvl>
+  </w:abstractNum>
+  <w:abstractNum w:abstractNumId="5" w15:restartNumberingAfterBreak="0">
+    <w:nsid w:val="5E360A85"/>
+    <w:multiLevelType w:val="hybridMultilevel"/>
+    <w:tmpl w:val="6C740F2E"/>
+    <w:lvl w:ilvl="0" w:tplc="6D0AA604">
+      <w:numFmt w:val="bullet"/>
+      <w:lvlText w:val="-"/>
+      <w:lvlJc w:val="left"/>
+      <w:pPr>
+        <w:ind w:left="720" w:hanging="360"/>
+      </w:pPr>
+      <w:rPr>
+        <w:rFonts w:ascii="Calibri" w:eastAsiaTheme="minorHAnsi" w:hAnsi="Calibri" w:cs="Calibri" w:hint="default"/>
+      </w:rPr>
+    </w:lvl>
+    <w:lvl w:ilvl="1" w:tplc="040C0003" w:tentative="1">
+      <w:start w:val="1"/>
+      <w:numFmt w:val="bullet"/>
+      <w:lvlText w:val="o"/>
+      <w:lvlJc w:val="left"/>
+      <w:pPr>
+        <w:ind w:left="1440" w:hanging="360"/>
+      </w:pPr>
+      <w:rPr>
+        <w:rFonts w:ascii="Courier New" w:hAnsi="Courier New" w:cs="Courier New" w:hint="default"/>
+      </w:rPr>
+    </w:lvl>
+    <w:lvl w:ilvl="2" w:tplc="040C0005" w:tentative="1">
+      <w:start w:val="1"/>
+      <w:numFmt w:val="bullet"/>
+      <w:lvlText w:val=""/>
+      <w:lvlJc w:val="left"/>
+      <w:pPr>
+        <w:ind w:left="2160" w:hanging="360"/>
+      </w:pPr>
+      <w:rPr>
+        <w:rFonts w:ascii="Wingdings" w:hAnsi="Wingdings" w:hint="default"/>
+      </w:rPr>
+    </w:lvl>
+    <w:lvl w:ilvl="3" w:tplc="040C0001" w:tentative="1">
+      <w:start w:val="1"/>
+      <w:numFmt w:val="bullet"/>
+      <w:lvlText w:val=""/>
+      <w:lvlJc w:val="left"/>
+      <w:pPr>
+        <w:ind w:left="2880" w:hanging="360"/>
+      </w:pPr>
+      <w:rPr>
+        <w:rFonts w:ascii="Symbol" w:hAnsi="Symbol" w:hint="default"/>
+      </w:rPr>
+    </w:lvl>
+    <w:lvl w:ilvl="4" w:tplc="040C0003" w:tentative="1">
+      <w:start w:val="1"/>
+      <w:numFmt w:val="bullet"/>
+      <w:lvlText w:val="o"/>
+      <w:lvlJc w:val="left"/>
+      <w:pPr>
+        <w:ind w:left="3600" w:hanging="360"/>
+      </w:pPr>
+      <w:rPr>
+        <w:rFonts w:ascii="Courier New" w:hAnsi="Courier New" w:cs="Courier New" w:hint="default"/>
+      </w:rPr>
+    </w:lvl>
+    <w:lvl w:ilvl="5" w:tplc="040C0005" w:tentative="1">
+      <w:start w:val="1"/>
+      <w:numFmt w:val="bullet"/>
+      <w:lvlText w:val=""/>
+      <w:lvlJc w:val="left"/>
+      <w:pPr>
+        <w:ind w:left="4320" w:hanging="360"/>
+      </w:pPr>
+      <w:rPr>
+        <w:rFonts w:ascii="Wingdings" w:hAnsi="Wingdings" w:hint="default"/>
+      </w:rPr>
+    </w:lvl>
+    <w:lvl w:ilvl="6" w:tplc="040C0001" w:tentative="1">
+      <w:start w:val="1"/>
+      <w:numFmt w:val="bullet"/>
+      <w:lvlText w:val=""/>
+      <w:lvlJc w:val="left"/>
+      <w:pPr>
+        <w:ind w:left="5040" w:hanging="360"/>
+      </w:pPr>
+      <w:rPr>
+        <w:rFonts w:ascii="Symbol" w:hAnsi="Symbol" w:hint="default"/>
+      </w:rPr>
+    </w:lvl>
+    <w:lvl w:ilvl="7" w:tplc="040C0003" w:tentative="1">
+      <w:start w:val="1"/>
+      <w:numFmt w:val="bullet"/>
+      <w:lvlText w:val="o"/>
+      <w:lvlJc w:val="left"/>
+      <w:pPr>
+        <w:ind w:left="5760" w:hanging="360"/>
+      </w:pPr>
+      <w:rPr>
+        <w:rFonts w:ascii="Courier New" w:hAnsi="Courier New" w:cs="Courier New" w:hint="default"/>
+      </w:rPr>
+    </w:lvl>
+    <w:lvl w:ilvl="8" w:tplc="040C0005" w:tentative="1">
+      <w:start w:val="1"/>
+      <w:numFmt w:val="bullet"/>
+      <w:lvlText w:val=""/>
+      <w:lvlJc w:val="left"/>
+      <w:pPr>
+        <w:ind w:left="6480" w:hanging="360"/>
+      </w:pPr>
+      <w:rPr>
+        <w:rFonts w:ascii="Wingdings" w:hAnsi="Wingdings" w:hint="default"/>
+      </w:rPr>
+    </w:lvl>
+  </w:abstractNum>
   <w:num w:numId="1" w16cid:durableId="1179007140">
     <w:abstractNumId w:val="0"/>
   </w:num>
   <w:num w:numId="2" w16cid:durableId="1514299092">
-    <w:abstractNumId w:val="3"/>
+    <w:abstractNumId w:val="5"/>
   </w:num>
   <w:num w:numId="3" w16cid:durableId="2125417533">
     <w:abstractNumId w:val="2"/>
   </w:num>
   <w:num w:numId="4" w16cid:durableId="1446385263">
     <w:abstractNumId w:val="1"/>
+  </w:num>
+  <w:num w:numId="5" w16cid:durableId="456527150">
+    <w:abstractNumId w:val="3"/>
+  </w:num>
+  <w:num w:numId="6" w16cid:durableId="231937687">
+    <w:abstractNumId w:val="4"/>
   </w:num>
 </w:numbering>
 </file>
@@ -13914,12 +16138,11 @@
   <w:style w:type="paragraph" w:default="1" w:styleId="Normal">
     <w:name w:val="Normal"/>
     <w:qFormat/>
-    <w:rsid w:val="002A5929"/>
+    <w:rsid w:val="00335A7E"/>
   </w:style>
   <w:style w:type="character" w:default="1" w:styleId="Policepardfaut">
     <w:name w:val="Default Paragraph Font"/>
     <w:uiPriority w:val="1"/>
-    <w:semiHidden/>
     <w:unhideWhenUsed/>
   </w:style>
   <w:style w:type="table" w:default="1" w:styleId="TableauNormal">

</xml_diff>

<commit_message>
Ajout des commentaires et de la Javadoc
</commit_message>
<xml_diff>
--- a/docs/Analyse.docx
+++ b/docs/Analyse.docx
@@ -406,7 +406,7 @@
           <w:szCs w:val="36"/>
         </w:rPr>
         <w:drawing>
-          <wp:anchor distT="0" distB="0" distL="114300" distR="114300" simplePos="0" relativeHeight="251665408" behindDoc="0" locked="0" layoutInCell="1" allowOverlap="1" wp14:anchorId="48958066" wp14:editId="72AB60D5">
+          <wp:anchor distT="0" distB="0" distL="114300" distR="114300" simplePos="0" relativeHeight="251665408" behindDoc="0" locked="0" layoutInCell="1" allowOverlap="1" wp14:anchorId="48958066" wp14:editId="37A0827B">
             <wp:simplePos x="0" y="0"/>
             <wp:positionH relativeFrom="page">
               <wp:posOffset>1036320</wp:posOffset>
@@ -581,13 +581,23 @@
         <w:t xml:space="preserve"> est une méthode qui permet de trouver le plus court chemin entre deux sommets d’un graphe pondéré par des réels positifs. Il a été inventé par le mathématicien et informaticien néerlandais </w:t>
       </w:r>
       <w:hyperlink r:id="rId13" w:history="1">
+        <w:proofErr w:type="spellStart"/>
         <w:r>
           <w:rPr>
             <w:rStyle w:val="Lienhypertexte"/>
             <w:sz w:val="24"/>
             <w:szCs w:val="24"/>
           </w:rPr>
-          <w:t>Edsger Dijkstra</w:t>
+          <w:t>Edsger</w:t>
+        </w:r>
+        <w:proofErr w:type="spellEnd"/>
+        <w:r>
+          <w:rPr>
+            <w:rStyle w:val="Lienhypertexte"/>
+            <w:sz w:val="24"/>
+            <w:szCs w:val="24"/>
+          </w:rPr>
+          <w:t xml:space="preserve"> Dijkstra</w:t>
         </w:r>
       </w:hyperlink>
       <w:r>
@@ -716,7 +726,29 @@
           <w:szCs w:val="21"/>
           <w:lang w:eastAsia="fr-FR"/>
         </w:rPr>
-        <w:t>// Sortie : un tableau dist qui contient les distances minimales de s à tous les autres sommets</w:t>
+        <w:t xml:space="preserve">// Sortie : un tableau </w:t>
+      </w:r>
+      <w:proofErr w:type="spellStart"/>
+      <w:r>
+        <w:rPr>
+          <w:rFonts w:ascii="Courier New" w:eastAsia="Times New Roman" w:hAnsi="Courier New" w:cs="Courier New"/>
+          <w:color w:val="000000" w:themeColor="text1"/>
+          <w:sz w:val="21"/>
+          <w:szCs w:val="21"/>
+          <w:lang w:eastAsia="fr-FR"/>
+        </w:rPr>
+        <w:t>dist</w:t>
+      </w:r>
+      <w:proofErr w:type="spellEnd"/>
+      <w:r>
+        <w:rPr>
+          <w:rFonts w:ascii="Courier New" w:eastAsia="Times New Roman" w:hAnsi="Courier New" w:cs="Courier New"/>
+          <w:color w:val="000000" w:themeColor="text1"/>
+          <w:sz w:val="21"/>
+          <w:szCs w:val="21"/>
+          <w:lang w:eastAsia="fr-FR"/>
+        </w:rPr>
+        <w:t xml:space="preserve"> qui contient les distances minimales de s à tous les autres sommets</w:t>
       </w:r>
     </w:p>
     <w:p>
@@ -866,7 +898,29 @@
           <w:szCs w:val="21"/>
           <w:lang w:eastAsia="fr-FR"/>
         </w:rPr>
-        <w:t xml:space="preserve">    dist[v] = +infini // Distance infinie à l'origine</w:t>
+        <w:t xml:space="preserve">    </w:t>
+      </w:r>
+      <w:proofErr w:type="spellStart"/>
+      <w:r>
+        <w:rPr>
+          <w:rFonts w:ascii="Courier New" w:eastAsia="Times New Roman" w:hAnsi="Courier New" w:cs="Courier New"/>
+          <w:color w:val="000000" w:themeColor="text1"/>
+          <w:sz w:val="21"/>
+          <w:szCs w:val="21"/>
+          <w:lang w:eastAsia="fr-FR"/>
+        </w:rPr>
+        <w:t>dist</w:t>
+      </w:r>
+      <w:proofErr w:type="spellEnd"/>
+      <w:r>
+        <w:rPr>
+          <w:rFonts w:ascii="Courier New" w:eastAsia="Times New Roman" w:hAnsi="Courier New" w:cs="Courier New"/>
+          <w:color w:val="000000" w:themeColor="text1"/>
+          <w:sz w:val="21"/>
+          <w:szCs w:val="21"/>
+          <w:lang w:eastAsia="fr-FR"/>
+        </w:rPr>
+        <w:t>[v] = +infini // Distance infinie à l'origine</w:t>
       </w:r>
     </w:p>
     <w:p>
@@ -978,6 +1032,7 @@
           <w:lang w:eastAsia="fr-FR"/>
         </w:rPr>
       </w:pPr>
+      <w:proofErr w:type="spellStart"/>
       <w:r>
         <w:rPr>
           <w:rFonts w:ascii="Courier New" w:eastAsia="Times New Roman" w:hAnsi="Courier New" w:cs="Courier New"/>
@@ -986,7 +1041,18 @@
           <w:szCs w:val="21"/>
           <w:lang w:eastAsia="fr-FR"/>
         </w:rPr>
-        <w:t>dist[s] = 0 // Distance nulle à la source</w:t>
+        <w:t>dist</w:t>
+      </w:r>
+      <w:proofErr w:type="spellEnd"/>
+      <w:r>
+        <w:rPr>
+          <w:rFonts w:ascii="Courier New" w:eastAsia="Times New Roman" w:hAnsi="Courier New" w:cs="Courier New"/>
+          <w:color w:val="000000" w:themeColor="text1"/>
+          <w:sz w:val="21"/>
+          <w:szCs w:val="21"/>
+          <w:lang w:eastAsia="fr-FR"/>
+        </w:rPr>
+        <w:t>[s] = 0 // Distance nulle à la source</w:t>
       </w:r>
     </w:p>
     <w:p>
@@ -1256,7 +1322,51 @@
           <w:szCs w:val="21"/>
           <w:lang w:eastAsia="fr-FR"/>
         </w:rPr>
-        <w:t xml:space="preserve">        si dist[u] + poids(u, v) &lt; dist[v] // Relâchement des arêtes</w:t>
+        <w:t xml:space="preserve">        si </w:t>
+      </w:r>
+      <w:proofErr w:type="spellStart"/>
+      <w:r>
+        <w:rPr>
+          <w:rFonts w:ascii="Courier New" w:eastAsia="Times New Roman" w:hAnsi="Courier New" w:cs="Courier New"/>
+          <w:color w:val="000000" w:themeColor="text1"/>
+          <w:sz w:val="21"/>
+          <w:szCs w:val="21"/>
+          <w:lang w:eastAsia="fr-FR"/>
+        </w:rPr>
+        <w:t>dist</w:t>
+      </w:r>
+      <w:proofErr w:type="spellEnd"/>
+      <w:r>
+        <w:rPr>
+          <w:rFonts w:ascii="Courier New" w:eastAsia="Times New Roman" w:hAnsi="Courier New" w:cs="Courier New"/>
+          <w:color w:val="000000" w:themeColor="text1"/>
+          <w:sz w:val="21"/>
+          <w:szCs w:val="21"/>
+          <w:lang w:eastAsia="fr-FR"/>
+        </w:rPr>
+        <w:t xml:space="preserve">[u] + poids(u, v) &lt; </w:t>
+      </w:r>
+      <w:proofErr w:type="spellStart"/>
+      <w:r>
+        <w:rPr>
+          <w:rFonts w:ascii="Courier New" w:eastAsia="Times New Roman" w:hAnsi="Courier New" w:cs="Courier New"/>
+          <w:color w:val="000000" w:themeColor="text1"/>
+          <w:sz w:val="21"/>
+          <w:szCs w:val="21"/>
+          <w:lang w:eastAsia="fr-FR"/>
+        </w:rPr>
+        <w:t>dist</w:t>
+      </w:r>
+      <w:proofErr w:type="spellEnd"/>
+      <w:r>
+        <w:rPr>
+          <w:rFonts w:ascii="Courier New" w:eastAsia="Times New Roman" w:hAnsi="Courier New" w:cs="Courier New"/>
+          <w:color w:val="000000" w:themeColor="text1"/>
+          <w:sz w:val="21"/>
+          <w:szCs w:val="21"/>
+          <w:lang w:eastAsia="fr-FR"/>
+        </w:rPr>
+        <w:t>[v] // Relâchement des arêtes</w:t>
       </w:r>
     </w:p>
     <w:p>
@@ -1296,7 +1406,51 @@
           <w:szCs w:val="21"/>
           <w:lang w:eastAsia="fr-FR"/>
         </w:rPr>
-        <w:t xml:space="preserve">            dist[v] = dist[u] + poids(u, v) // Mise à jour de la distance de v</w:t>
+        <w:t xml:space="preserve">            </w:t>
+      </w:r>
+      <w:proofErr w:type="spellStart"/>
+      <w:r>
+        <w:rPr>
+          <w:rFonts w:ascii="Courier New" w:eastAsia="Times New Roman" w:hAnsi="Courier New" w:cs="Courier New"/>
+          <w:color w:val="000000" w:themeColor="text1"/>
+          <w:sz w:val="21"/>
+          <w:szCs w:val="21"/>
+          <w:lang w:eastAsia="fr-FR"/>
+        </w:rPr>
+        <w:t>dist</w:t>
+      </w:r>
+      <w:proofErr w:type="spellEnd"/>
+      <w:r>
+        <w:rPr>
+          <w:rFonts w:ascii="Courier New" w:eastAsia="Times New Roman" w:hAnsi="Courier New" w:cs="Courier New"/>
+          <w:color w:val="000000" w:themeColor="text1"/>
+          <w:sz w:val="21"/>
+          <w:szCs w:val="21"/>
+          <w:lang w:eastAsia="fr-FR"/>
+        </w:rPr>
+        <w:t xml:space="preserve">[v] = </w:t>
+      </w:r>
+      <w:proofErr w:type="spellStart"/>
+      <w:r>
+        <w:rPr>
+          <w:rFonts w:ascii="Courier New" w:eastAsia="Times New Roman" w:hAnsi="Courier New" w:cs="Courier New"/>
+          <w:color w:val="000000" w:themeColor="text1"/>
+          <w:sz w:val="21"/>
+          <w:szCs w:val="21"/>
+          <w:lang w:eastAsia="fr-FR"/>
+        </w:rPr>
+        <w:t>dist</w:t>
+      </w:r>
+      <w:proofErr w:type="spellEnd"/>
+      <w:r>
+        <w:rPr>
+          <w:rFonts w:ascii="Courier New" w:eastAsia="Times New Roman" w:hAnsi="Courier New" w:cs="Courier New"/>
+          <w:color w:val="000000" w:themeColor="text1"/>
+          <w:sz w:val="21"/>
+          <w:szCs w:val="21"/>
+          <w:lang w:eastAsia="fr-FR"/>
+        </w:rPr>
+        <w:t>[u] + poids(u, v) // Mise à jour de la distance de v</w:t>
       </w:r>
     </w:p>
     <w:p>
@@ -1486,8 +1640,20 @@
           <w:szCs w:val="21"/>
           <w:lang w:eastAsia="fr-FR"/>
         </w:rPr>
-        <w:t>Retourner dist</w:t>
-      </w:r>
+        <w:t xml:space="preserve">Retourner </w:t>
+      </w:r>
+      <w:proofErr w:type="spellStart"/>
+      <w:r>
+        <w:rPr>
+          <w:rFonts w:ascii="Courier New" w:eastAsia="Times New Roman" w:hAnsi="Courier New" w:cs="Courier New"/>
+          <w:color w:val="000000" w:themeColor="text1"/>
+          <w:sz w:val="21"/>
+          <w:szCs w:val="21"/>
+          <w:lang w:eastAsia="fr-FR"/>
+        </w:rPr>
+        <w:t>dist</w:t>
+      </w:r>
+      <w:proofErr w:type="spellEnd"/>
     </w:p>
     <w:p>
       <w:pPr>
@@ -1722,6 +1888,7 @@
         </w:rPr>
         <w:t xml:space="preserve">Construire un </w:t>
       </w:r>
+      <w:proofErr w:type="spellStart"/>
       <w:r>
         <w:rPr>
           <w:b/>
@@ -1733,6 +1900,7 @@
         </w:rPr>
         <w:t>dataset</w:t>
       </w:r>
+      <w:proofErr w:type="spellEnd"/>
       <w:r>
         <w:rPr>
           <w:sz w:val="24"/>
@@ -4006,15 +4174,7 @@
           <w:sz w:val="24"/>
           <w:szCs w:val="24"/>
         </w:rPr>
-        <w:t>≥</w:t>
-      </w:r>
-      <w:r>
-        <w:rPr>
-          <w:rFonts w:cstheme="minorHAnsi"/>
-          <w:sz w:val="24"/>
-          <w:szCs w:val="24"/>
-        </w:rPr>
-        <w:t xml:space="preserve"> 0, dans le cas des obstacles nous déclarons le sommet comme étant un obstacle et son poids entrant est définit à un nombre très grand proche de « l’infini ».</w:t>
+        <w:t>≥ 0, dans le cas des obstacles nous déclarons le sommet comme étant un obstacle et son poids entrant est définit à un nombre très grand proche de « l’infini ».</w:t>
       </w:r>
     </w:p>
     <w:p>
@@ -4303,11 +4463,10 @@
           <w:szCs w:val="16"/>
           <w:lang w:eastAsia="fr-FR"/>
         </w:rPr>
-        <w:t>// Entrée : un graphe_minimise G et un sommet de départ</w:t>
-      </w:r>
-    </w:p>
-    <w:p>
-      <w:pPr>
+        <w:t xml:space="preserve">// Entrée : un </w:t>
+      </w:r>
+      <w:proofErr w:type="spellStart"/>
+      <w:r>
         <w:rPr>
           <w:rFonts w:ascii="Courier New" w:eastAsia="Times New Roman" w:hAnsi="Courier New" w:cs="Courier New"/>
           <w:color w:val="000000" w:themeColor="text1"/>
@@ -4315,7 +4474,9 @@
           <w:szCs w:val="16"/>
           <w:lang w:eastAsia="fr-FR"/>
         </w:rPr>
-      </w:pPr>
+        <w:t>graphe_minimise</w:t>
+      </w:r>
+      <w:proofErr w:type="spellEnd"/>
       <w:r>
         <w:rPr>
           <w:rFonts w:ascii="Courier New" w:eastAsia="Times New Roman" w:hAnsi="Courier New" w:cs="Courier New"/>
@@ -4324,7 +4485,7 @@
           <w:szCs w:val="16"/>
           <w:lang w:eastAsia="fr-FR"/>
         </w:rPr>
-        <w:t>// Sortie : une liste de sommets représentant le chemin parcouru</w:t>
+        <w:t xml:space="preserve"> G et un sommet de départ</w:t>
       </w:r>
     </w:p>
     <w:p>
@@ -4345,7 +4506,7 @@
           <w:szCs w:val="16"/>
           <w:lang w:eastAsia="fr-FR"/>
         </w:rPr>
-        <w:t>// Initialisation</w:t>
+        <w:t>// Sortie : une liste de sommets représentant le chemin parcouru</w:t>
       </w:r>
     </w:p>
     <w:p>
@@ -4366,9 +4527,11 @@
           <w:szCs w:val="16"/>
           <w:lang w:eastAsia="fr-FR"/>
         </w:rPr>
-        <w:t>C</w:t>
-      </w:r>
-      <w:r>
+        <w:t>// Initialisation</w:t>
+      </w:r>
+    </w:p>
+    <w:p>
+      <w:pPr>
         <w:rPr>
           <w:rFonts w:ascii="Courier New" w:eastAsia="Times New Roman" w:hAnsi="Courier New" w:cs="Courier New"/>
           <w:color w:val="000000" w:themeColor="text1"/>
@@ -4376,11 +4539,8 @@
           <w:szCs w:val="16"/>
           <w:lang w:eastAsia="fr-FR"/>
         </w:rPr>
-        <w:t>réer une liste vide chemin</w:t>
-      </w:r>
-    </w:p>
-    <w:p>
-      <w:pPr>
+      </w:pPr>
+      <w:r>
         <w:rPr>
           <w:rFonts w:ascii="Courier New" w:eastAsia="Times New Roman" w:hAnsi="Courier New" w:cs="Courier New"/>
           <w:color w:val="000000" w:themeColor="text1"/>
@@ -4388,7 +4548,8 @@
           <w:szCs w:val="16"/>
           <w:lang w:eastAsia="fr-FR"/>
         </w:rPr>
-      </w:pPr>
+        <w:t>C</w:t>
+      </w:r>
       <w:r>
         <w:rPr>
           <w:rFonts w:ascii="Courier New" w:eastAsia="Times New Roman" w:hAnsi="Courier New" w:cs="Courier New"/>
@@ -4397,7 +4558,7 @@
           <w:szCs w:val="16"/>
           <w:lang w:eastAsia="fr-FR"/>
         </w:rPr>
-        <w:t>sommet_en_cours = sommet de départ</w:t>
+        <w:t>réer une liste vide chemin</w:t>
       </w:r>
     </w:p>
     <w:p>
@@ -4410,6 +4571,7 @@
           <w:lang w:eastAsia="fr-FR"/>
         </w:rPr>
       </w:pPr>
+      <w:proofErr w:type="spellStart"/>
       <w:r>
         <w:rPr>
           <w:rFonts w:ascii="Courier New" w:eastAsia="Times New Roman" w:hAnsi="Courier New" w:cs="Courier New"/>
@@ -4418,8 +4580,9 @@
           <w:szCs w:val="16"/>
           <w:lang w:eastAsia="fr-FR"/>
         </w:rPr>
-        <w:t>A</w:t>
-      </w:r>
+        <w:t>sommet_en_cours</w:t>
+      </w:r>
+      <w:proofErr w:type="spellEnd"/>
       <w:r>
         <w:rPr>
           <w:rFonts w:ascii="Courier New" w:eastAsia="Times New Roman" w:hAnsi="Courier New" w:cs="Courier New"/>
@@ -4428,7 +4591,7 @@
           <w:szCs w:val="16"/>
           <w:lang w:eastAsia="fr-FR"/>
         </w:rPr>
-        <w:t>jouter sommet_en_cours à chemin</w:t>
+        <w:t xml:space="preserve"> = sommet de départ</w:t>
       </w:r>
     </w:p>
     <w:p>
@@ -4449,7 +4612,7 @@
           <w:szCs w:val="16"/>
           <w:lang w:eastAsia="fr-FR"/>
         </w:rPr>
-        <w:t>C</w:t>
+        <w:t>A</w:t>
       </w:r>
       <w:r>
         <w:rPr>
@@ -4459,11 +4622,10 @@
           <w:szCs w:val="16"/>
           <w:lang w:eastAsia="fr-FR"/>
         </w:rPr>
-        <w:t>réer une liste sommets_a_parcourir contenant tous les sommets obligatoires</w:t>
-      </w:r>
-    </w:p>
-    <w:p>
-      <w:pPr>
+        <w:t xml:space="preserve">jouter </w:t>
+      </w:r>
+      <w:proofErr w:type="spellStart"/>
+      <w:r>
         <w:rPr>
           <w:rFonts w:ascii="Courier New" w:eastAsia="Times New Roman" w:hAnsi="Courier New" w:cs="Courier New"/>
           <w:color w:val="000000" w:themeColor="text1"/>
@@ -4471,7 +4633,9 @@
           <w:szCs w:val="16"/>
           <w:lang w:eastAsia="fr-FR"/>
         </w:rPr>
-      </w:pPr>
+        <w:t>sommet_en_cours</w:t>
+      </w:r>
+      <w:proofErr w:type="spellEnd"/>
       <w:r>
         <w:rPr>
           <w:rFonts w:ascii="Courier New" w:eastAsia="Times New Roman" w:hAnsi="Courier New" w:cs="Courier New"/>
@@ -4480,7 +4644,7 @@
           <w:szCs w:val="16"/>
           <w:lang w:eastAsia="fr-FR"/>
         </w:rPr>
-        <w:t>// Boucle principale</w:t>
+        <w:t xml:space="preserve"> à chemin</w:t>
       </w:r>
     </w:p>
     <w:p>
@@ -4501,7 +4665,7 @@
           <w:szCs w:val="16"/>
           <w:lang w:eastAsia="fr-FR"/>
         </w:rPr>
-        <w:t>T</w:t>
+        <w:t>C</w:t>
       </w:r>
       <w:r>
         <w:rPr>
@@ -4511,8 +4675,9 @@
           <w:szCs w:val="16"/>
           <w:lang w:eastAsia="fr-FR"/>
         </w:rPr>
-        <w:t xml:space="preserve">ant </w:t>
-      </w:r>
+        <w:t xml:space="preserve">réer une liste </w:t>
+      </w:r>
+      <w:proofErr w:type="spellStart"/>
       <w:r>
         <w:rPr>
           <w:rFonts w:ascii="Courier New" w:eastAsia="Times New Roman" w:hAnsi="Courier New" w:cs="Courier New"/>
@@ -4521,8 +4686,9 @@
           <w:szCs w:val="16"/>
           <w:lang w:eastAsia="fr-FR"/>
         </w:rPr>
-        <w:t>q</w:t>
-      </w:r>
+        <w:t>sommets_a_parcourir</w:t>
+      </w:r>
+      <w:proofErr w:type="spellEnd"/>
       <w:r>
         <w:rPr>
           <w:rFonts w:ascii="Courier New" w:eastAsia="Times New Roman" w:hAnsi="Courier New" w:cs="Courier New"/>
@@ -4531,12 +4697,11 @@
           <w:szCs w:val="16"/>
           <w:lang w:eastAsia="fr-FR"/>
         </w:rPr>
-        <w:t>ue sommets_a_parcourir n'est pas vide</w:t>
-      </w:r>
-    </w:p>
-    <w:p>
-      <w:pPr>
-        <w:ind w:firstLine="708"/>
+        <w:t xml:space="preserve"> contenant tous les sommets obligatoires</w:t>
+      </w:r>
+    </w:p>
+    <w:p>
+      <w:pPr>
         <w:rPr>
           <w:rFonts w:ascii="Courier New" w:eastAsia="Times New Roman" w:hAnsi="Courier New" w:cs="Courier New"/>
           <w:color w:val="000000" w:themeColor="text1"/>
@@ -4553,9 +4718,11 @@
           <w:szCs w:val="16"/>
           <w:lang w:eastAsia="fr-FR"/>
         </w:rPr>
-        <w:t>C</w:t>
-      </w:r>
-      <w:r>
+        <w:t>// Boucle principale</w:t>
+      </w:r>
+    </w:p>
+    <w:p>
+      <w:pPr>
         <w:rPr>
           <w:rFonts w:ascii="Courier New" w:eastAsia="Times New Roman" w:hAnsi="Courier New" w:cs="Courier New"/>
           <w:color w:val="000000" w:themeColor="text1"/>
@@ -4563,8 +4730,7 @@
           <w:szCs w:val="16"/>
           <w:lang w:eastAsia="fr-FR"/>
         </w:rPr>
-        <w:t xml:space="preserve">réer un arc_poids_max </w:t>
-      </w:r>
+      </w:pPr>
       <w:r>
         <w:rPr>
           <w:rFonts w:ascii="Courier New" w:eastAsia="Times New Roman" w:hAnsi="Courier New" w:cs="Courier New"/>
@@ -4573,12 +4739,9 @@
           <w:szCs w:val="16"/>
           <w:lang w:eastAsia="fr-FR"/>
         </w:rPr>
-        <w:t>non null bouclé sur lui même</w:t>
-      </w:r>
-    </w:p>
-    <w:p>
-      <w:pPr>
-        <w:ind w:firstLine="708"/>
+        <w:t>T</w:t>
+      </w:r>
+      <w:r>
         <w:rPr>
           <w:rFonts w:ascii="Courier New" w:eastAsia="Times New Roman" w:hAnsi="Courier New" w:cs="Courier New"/>
           <w:color w:val="000000" w:themeColor="text1"/>
@@ -4586,7 +4749,8 @@
           <w:szCs w:val="16"/>
           <w:lang w:eastAsia="fr-FR"/>
         </w:rPr>
-      </w:pPr>
+        <w:t xml:space="preserve">ant </w:t>
+      </w:r>
       <w:r>
         <w:rPr>
           <w:rFonts w:ascii="Courier New" w:eastAsia="Times New Roman" w:hAnsi="Courier New" w:cs="Courier New"/>
@@ -4595,7 +4759,7 @@
           <w:szCs w:val="16"/>
           <w:lang w:eastAsia="fr-FR"/>
         </w:rPr>
-        <w:t>P</w:t>
+        <w:t>q</w:t>
       </w:r>
       <w:r>
         <w:rPr>
@@ -4605,12 +4769,10 @@
           <w:szCs w:val="16"/>
           <w:lang w:eastAsia="fr-FR"/>
         </w:rPr>
-        <w:t>our chaque arc dans les arcs de sommet_en_cours</w:t>
-      </w:r>
-    </w:p>
-    <w:p>
-      <w:pPr>
-        <w:ind w:left="708" w:firstLine="708"/>
+        <w:t xml:space="preserve">ue </w:t>
+      </w:r>
+      <w:proofErr w:type="spellStart"/>
+      <w:r>
         <w:rPr>
           <w:rFonts w:ascii="Courier New" w:eastAsia="Times New Roman" w:hAnsi="Courier New" w:cs="Courier New"/>
           <w:color w:val="000000" w:themeColor="text1"/>
@@ -4618,7 +4780,9 @@
           <w:szCs w:val="16"/>
           <w:lang w:eastAsia="fr-FR"/>
         </w:rPr>
-      </w:pPr>
+        <w:t>sommets_a_parcourir</w:t>
+      </w:r>
+      <w:proofErr w:type="spellEnd"/>
       <w:r>
         <w:rPr>
           <w:rFonts w:ascii="Courier New" w:eastAsia="Times New Roman" w:hAnsi="Courier New" w:cs="Courier New"/>
@@ -4627,9 +4791,12 @@
           <w:szCs w:val="16"/>
           <w:lang w:eastAsia="fr-FR"/>
         </w:rPr>
-        <w:t>S</w:t>
-      </w:r>
-      <w:r>
+        <w:t xml:space="preserve"> n'est pas vide</w:t>
+      </w:r>
+    </w:p>
+    <w:p>
+      <w:pPr>
+        <w:ind w:firstLine="708"/>
         <w:rPr>
           <w:rFonts w:ascii="Courier New" w:eastAsia="Times New Roman" w:hAnsi="Courier New" w:cs="Courier New"/>
           <w:color w:val="000000" w:themeColor="text1"/>
@@ -4637,12 +4804,8 @@
           <w:szCs w:val="16"/>
           <w:lang w:eastAsia="fr-FR"/>
         </w:rPr>
-        <w:t>i l'arc a un poids supérieur à arc_poids_max et que l'arrivée de l'arc n'est pas déjà dans le chemin</w:t>
-      </w:r>
-    </w:p>
-    <w:p>
-      <w:pPr>
-        <w:ind w:left="1416" w:firstLine="708"/>
+      </w:pPr>
+      <w:r>
         <w:rPr>
           <w:rFonts w:ascii="Courier New" w:eastAsia="Times New Roman" w:hAnsi="Courier New" w:cs="Courier New"/>
           <w:color w:val="000000" w:themeColor="text1"/>
@@ -4650,7 +4813,8 @@
           <w:szCs w:val="16"/>
           <w:lang w:eastAsia="fr-FR"/>
         </w:rPr>
-      </w:pPr>
+        <w:t>C</w:t>
+      </w:r>
       <w:r>
         <w:rPr>
           <w:rFonts w:ascii="Courier New" w:eastAsia="Times New Roman" w:hAnsi="Courier New" w:cs="Courier New"/>
@@ -4659,8 +4823,9 @@
           <w:szCs w:val="16"/>
           <w:lang w:eastAsia="fr-FR"/>
         </w:rPr>
-        <w:t>M</w:t>
-      </w:r>
+        <w:t xml:space="preserve">réer un </w:t>
+      </w:r>
+      <w:proofErr w:type="spellStart"/>
       <w:r>
         <w:rPr>
           <w:rFonts w:ascii="Courier New" w:eastAsia="Times New Roman" w:hAnsi="Courier New" w:cs="Courier New"/>
@@ -4669,12 +4834,10 @@
           <w:szCs w:val="16"/>
           <w:lang w:eastAsia="fr-FR"/>
         </w:rPr>
-        <w:t>ettre à jour arc_poids_max avec l'arc</w:t>
-      </w:r>
-    </w:p>
-    <w:p>
-      <w:pPr>
-        <w:ind w:left="708" w:firstLine="708"/>
+        <w:t>arc_poids_max</w:t>
+      </w:r>
+      <w:proofErr w:type="spellEnd"/>
+      <w:r>
         <w:rPr>
           <w:rFonts w:ascii="Courier New" w:eastAsia="Times New Roman" w:hAnsi="Courier New" w:cs="Courier New"/>
           <w:color w:val="000000" w:themeColor="text1"/>
@@ -4682,7 +4845,8 @@
           <w:szCs w:val="16"/>
           <w:lang w:eastAsia="fr-FR"/>
         </w:rPr>
-      </w:pPr>
+        <w:t xml:space="preserve"> </w:t>
+      </w:r>
       <w:r>
         <w:rPr>
           <w:rFonts w:ascii="Courier New" w:eastAsia="Times New Roman" w:hAnsi="Courier New" w:cs="Courier New"/>
@@ -4691,8 +4855,9 @@
           <w:szCs w:val="16"/>
           <w:lang w:eastAsia="fr-FR"/>
         </w:rPr>
-        <w:t>F</w:t>
-      </w:r>
+        <w:t xml:space="preserve">non </w:t>
+      </w:r>
+      <w:proofErr w:type="spellStart"/>
       <w:r>
         <w:rPr>
           <w:rFonts w:ascii="Courier New" w:eastAsia="Times New Roman" w:hAnsi="Courier New" w:cs="Courier New"/>
@@ -4701,8 +4866,9 @@
           <w:szCs w:val="16"/>
           <w:lang w:eastAsia="fr-FR"/>
         </w:rPr>
-        <w:t xml:space="preserve">in </w:t>
-      </w:r>
+        <w:t>null</w:t>
+      </w:r>
+      <w:proofErr w:type="spellEnd"/>
       <w:r>
         <w:rPr>
           <w:rFonts w:ascii="Courier New" w:eastAsia="Times New Roman" w:hAnsi="Courier New" w:cs="Courier New"/>
@@ -4711,9 +4877,12 @@
           <w:szCs w:val="16"/>
           <w:lang w:eastAsia="fr-FR"/>
         </w:rPr>
-        <w:t>S</w:t>
-      </w:r>
-      <w:r>
+        <w:t xml:space="preserve"> bouclé sur lui même</w:t>
+      </w:r>
+    </w:p>
+    <w:p>
+      <w:pPr>
+        <w:ind w:firstLine="708"/>
         <w:rPr>
           <w:rFonts w:ascii="Courier New" w:eastAsia="Times New Roman" w:hAnsi="Courier New" w:cs="Courier New"/>
           <w:color w:val="000000" w:themeColor="text1"/>
@@ -4721,12 +4890,8 @@
           <w:szCs w:val="16"/>
           <w:lang w:eastAsia="fr-FR"/>
         </w:rPr>
-        <w:t>i</w:t>
-      </w:r>
-    </w:p>
-    <w:p>
-      <w:pPr>
-        <w:ind w:firstLine="708"/>
+      </w:pPr>
+      <w:r>
         <w:rPr>
           <w:rFonts w:ascii="Courier New" w:eastAsia="Times New Roman" w:hAnsi="Courier New" w:cs="Courier New"/>
           <w:color w:val="000000" w:themeColor="text1"/>
@@ -4734,7 +4899,8 @@
           <w:szCs w:val="16"/>
           <w:lang w:eastAsia="fr-FR"/>
         </w:rPr>
-      </w:pPr>
+        <w:t>P</w:t>
+      </w:r>
       <w:r>
         <w:rPr>
           <w:rFonts w:ascii="Courier New" w:eastAsia="Times New Roman" w:hAnsi="Courier New" w:cs="Courier New"/>
@@ -4743,8 +4909,9 @@
           <w:szCs w:val="16"/>
           <w:lang w:eastAsia="fr-FR"/>
         </w:rPr>
-        <w:t>F</w:t>
-      </w:r>
+        <w:t xml:space="preserve">our chaque arc dans les arcs de </w:t>
+      </w:r>
+      <w:proofErr w:type="spellStart"/>
       <w:r>
         <w:rPr>
           <w:rFonts w:ascii="Courier New" w:eastAsia="Times New Roman" w:hAnsi="Courier New" w:cs="Courier New"/>
@@ -4753,6 +4920,199 @@
           <w:szCs w:val="16"/>
           <w:lang w:eastAsia="fr-FR"/>
         </w:rPr>
+        <w:t>sommet_en_cours</w:t>
+      </w:r>
+      <w:proofErr w:type="spellEnd"/>
+    </w:p>
+    <w:p>
+      <w:pPr>
+        <w:ind w:left="708" w:firstLine="708"/>
+        <w:rPr>
+          <w:rFonts w:ascii="Courier New" w:eastAsia="Times New Roman" w:hAnsi="Courier New" w:cs="Courier New"/>
+          <w:color w:val="000000" w:themeColor="text1"/>
+          <w:sz w:val="16"/>
+          <w:szCs w:val="16"/>
+          <w:lang w:eastAsia="fr-FR"/>
+        </w:rPr>
+      </w:pPr>
+      <w:r>
+        <w:rPr>
+          <w:rFonts w:ascii="Courier New" w:eastAsia="Times New Roman" w:hAnsi="Courier New" w:cs="Courier New"/>
+          <w:color w:val="000000" w:themeColor="text1"/>
+          <w:sz w:val="16"/>
+          <w:szCs w:val="16"/>
+          <w:lang w:eastAsia="fr-FR"/>
+        </w:rPr>
+        <w:t>S</w:t>
+      </w:r>
+      <w:r>
+        <w:rPr>
+          <w:rFonts w:ascii="Courier New" w:eastAsia="Times New Roman" w:hAnsi="Courier New" w:cs="Courier New"/>
+          <w:color w:val="000000" w:themeColor="text1"/>
+          <w:sz w:val="16"/>
+          <w:szCs w:val="16"/>
+          <w:lang w:eastAsia="fr-FR"/>
+        </w:rPr>
+        <w:t xml:space="preserve">i l'arc a un poids supérieur à </w:t>
+      </w:r>
+      <w:proofErr w:type="spellStart"/>
+      <w:r>
+        <w:rPr>
+          <w:rFonts w:ascii="Courier New" w:eastAsia="Times New Roman" w:hAnsi="Courier New" w:cs="Courier New"/>
+          <w:color w:val="000000" w:themeColor="text1"/>
+          <w:sz w:val="16"/>
+          <w:szCs w:val="16"/>
+          <w:lang w:eastAsia="fr-FR"/>
+        </w:rPr>
+        <w:t>arc_poids_max</w:t>
+      </w:r>
+      <w:proofErr w:type="spellEnd"/>
+      <w:r>
+        <w:rPr>
+          <w:rFonts w:ascii="Courier New" w:eastAsia="Times New Roman" w:hAnsi="Courier New" w:cs="Courier New"/>
+          <w:color w:val="000000" w:themeColor="text1"/>
+          <w:sz w:val="16"/>
+          <w:szCs w:val="16"/>
+          <w:lang w:eastAsia="fr-FR"/>
+        </w:rPr>
+        <w:t xml:space="preserve"> et que l'arrivée de l'arc n'est pas déjà dans le chemin</w:t>
+      </w:r>
+    </w:p>
+    <w:p>
+      <w:pPr>
+        <w:ind w:left="1416" w:firstLine="708"/>
+        <w:rPr>
+          <w:rFonts w:ascii="Courier New" w:eastAsia="Times New Roman" w:hAnsi="Courier New" w:cs="Courier New"/>
+          <w:color w:val="000000" w:themeColor="text1"/>
+          <w:sz w:val="16"/>
+          <w:szCs w:val="16"/>
+          <w:lang w:eastAsia="fr-FR"/>
+        </w:rPr>
+      </w:pPr>
+      <w:r>
+        <w:rPr>
+          <w:rFonts w:ascii="Courier New" w:eastAsia="Times New Roman" w:hAnsi="Courier New" w:cs="Courier New"/>
+          <w:color w:val="000000" w:themeColor="text1"/>
+          <w:sz w:val="16"/>
+          <w:szCs w:val="16"/>
+          <w:lang w:eastAsia="fr-FR"/>
+        </w:rPr>
+        <w:t>M</w:t>
+      </w:r>
+      <w:r>
+        <w:rPr>
+          <w:rFonts w:ascii="Courier New" w:eastAsia="Times New Roman" w:hAnsi="Courier New" w:cs="Courier New"/>
+          <w:color w:val="000000" w:themeColor="text1"/>
+          <w:sz w:val="16"/>
+          <w:szCs w:val="16"/>
+          <w:lang w:eastAsia="fr-FR"/>
+        </w:rPr>
+        <w:t xml:space="preserve">ettre à jour </w:t>
+      </w:r>
+      <w:proofErr w:type="spellStart"/>
+      <w:r>
+        <w:rPr>
+          <w:rFonts w:ascii="Courier New" w:eastAsia="Times New Roman" w:hAnsi="Courier New" w:cs="Courier New"/>
+          <w:color w:val="000000" w:themeColor="text1"/>
+          <w:sz w:val="16"/>
+          <w:szCs w:val="16"/>
+          <w:lang w:eastAsia="fr-FR"/>
+        </w:rPr>
+        <w:t>arc_poids_max</w:t>
+      </w:r>
+      <w:proofErr w:type="spellEnd"/>
+      <w:r>
+        <w:rPr>
+          <w:rFonts w:ascii="Courier New" w:eastAsia="Times New Roman" w:hAnsi="Courier New" w:cs="Courier New"/>
+          <w:color w:val="000000" w:themeColor="text1"/>
+          <w:sz w:val="16"/>
+          <w:szCs w:val="16"/>
+          <w:lang w:eastAsia="fr-FR"/>
+        </w:rPr>
+        <w:t xml:space="preserve"> avec l'arc</w:t>
+      </w:r>
+    </w:p>
+    <w:p>
+      <w:pPr>
+        <w:ind w:left="708" w:firstLine="708"/>
+        <w:rPr>
+          <w:rFonts w:ascii="Courier New" w:eastAsia="Times New Roman" w:hAnsi="Courier New" w:cs="Courier New"/>
+          <w:color w:val="000000" w:themeColor="text1"/>
+          <w:sz w:val="16"/>
+          <w:szCs w:val="16"/>
+          <w:lang w:eastAsia="fr-FR"/>
+        </w:rPr>
+      </w:pPr>
+      <w:r>
+        <w:rPr>
+          <w:rFonts w:ascii="Courier New" w:eastAsia="Times New Roman" w:hAnsi="Courier New" w:cs="Courier New"/>
+          <w:color w:val="000000" w:themeColor="text1"/>
+          <w:sz w:val="16"/>
+          <w:szCs w:val="16"/>
+          <w:lang w:eastAsia="fr-FR"/>
+        </w:rPr>
+        <w:t>F</w:t>
+      </w:r>
+      <w:r>
+        <w:rPr>
+          <w:rFonts w:ascii="Courier New" w:eastAsia="Times New Roman" w:hAnsi="Courier New" w:cs="Courier New"/>
+          <w:color w:val="000000" w:themeColor="text1"/>
+          <w:sz w:val="16"/>
+          <w:szCs w:val="16"/>
+          <w:lang w:eastAsia="fr-FR"/>
+        </w:rPr>
+        <w:t xml:space="preserve">in </w:t>
+      </w:r>
+      <w:r>
+        <w:rPr>
+          <w:rFonts w:ascii="Courier New" w:eastAsia="Times New Roman" w:hAnsi="Courier New" w:cs="Courier New"/>
+          <w:color w:val="000000" w:themeColor="text1"/>
+          <w:sz w:val="16"/>
+          <w:szCs w:val="16"/>
+          <w:lang w:eastAsia="fr-FR"/>
+        </w:rPr>
+        <w:t>S</w:t>
+      </w:r>
+      <w:r>
+        <w:rPr>
+          <w:rFonts w:ascii="Courier New" w:eastAsia="Times New Roman" w:hAnsi="Courier New" w:cs="Courier New"/>
+          <w:color w:val="000000" w:themeColor="text1"/>
+          <w:sz w:val="16"/>
+          <w:szCs w:val="16"/>
+          <w:lang w:eastAsia="fr-FR"/>
+        </w:rPr>
+        <w:t>i</w:t>
+      </w:r>
+    </w:p>
+    <w:p>
+      <w:pPr>
+        <w:ind w:firstLine="708"/>
+        <w:rPr>
+          <w:rFonts w:ascii="Courier New" w:eastAsia="Times New Roman" w:hAnsi="Courier New" w:cs="Courier New"/>
+          <w:color w:val="000000" w:themeColor="text1"/>
+          <w:sz w:val="16"/>
+          <w:szCs w:val="16"/>
+          <w:lang w:eastAsia="fr-FR"/>
+        </w:rPr>
+      </w:pPr>
+      <w:r>
+        <w:rPr>
+          <w:rFonts w:ascii="Courier New" w:eastAsia="Times New Roman" w:hAnsi="Courier New" w:cs="Courier New"/>
+          <w:color w:val="000000" w:themeColor="text1"/>
+          <w:sz w:val="16"/>
+          <w:szCs w:val="16"/>
+          <w:lang w:eastAsia="fr-FR"/>
+        </w:rPr>
+        <w:t>F</w:t>
+      </w:r>
+      <w:r>
+        <w:rPr>
+          <w:rFonts w:ascii="Courier New" w:eastAsia="Times New Roman" w:hAnsi="Courier New" w:cs="Courier New"/>
+          <w:color w:val="000000" w:themeColor="text1"/>
+          <w:sz w:val="16"/>
+          <w:szCs w:val="16"/>
+          <w:lang w:eastAsia="fr-FR"/>
+        </w:rPr>
         <w:t>in pour</w:t>
       </w:r>
     </w:p>
@@ -4779,7 +5139,25 @@
           <w:sz w:val="16"/>
           <w:szCs w:val="16"/>
         </w:rPr>
-        <w:t>i arc_poids_max a un poids &gt;= 0</w:t>
+        <w:t xml:space="preserve">i </w:t>
+      </w:r>
+      <w:proofErr w:type="spellStart"/>
+      <w:r>
+        <w:rPr>
+          <w:rFonts w:ascii="Courier New" w:hAnsi="Courier New" w:cs="Courier New"/>
+          <w:sz w:val="16"/>
+          <w:szCs w:val="16"/>
+        </w:rPr>
+        <w:t>arc_poids_max</w:t>
+      </w:r>
+      <w:proofErr w:type="spellEnd"/>
+      <w:r>
+        <w:rPr>
+          <w:rFonts w:ascii="Courier New" w:hAnsi="Courier New" w:cs="Courier New"/>
+          <w:sz w:val="16"/>
+          <w:szCs w:val="16"/>
+        </w:rPr>
+        <w:t xml:space="preserve"> a un poids &gt;= 0</w:t>
       </w:r>
     </w:p>
     <w:p>
@@ -4797,8 +5175,36 @@
           <w:sz w:val="16"/>
           <w:szCs w:val="16"/>
         </w:rPr>
-        <w:t>mettre à jour sommet_en_cours avec l'arrivée de arc_poids_max</w:t>
-      </w:r>
+        <w:t xml:space="preserve">mettre à jour </w:t>
+      </w:r>
+      <w:proofErr w:type="spellStart"/>
+      <w:r>
+        <w:rPr>
+          <w:rFonts w:ascii="Courier New" w:hAnsi="Courier New" w:cs="Courier New"/>
+          <w:sz w:val="16"/>
+          <w:szCs w:val="16"/>
+        </w:rPr>
+        <w:t>sommet_en_cours</w:t>
+      </w:r>
+      <w:proofErr w:type="spellEnd"/>
+      <w:r>
+        <w:rPr>
+          <w:rFonts w:ascii="Courier New" w:hAnsi="Courier New" w:cs="Courier New"/>
+          <w:sz w:val="16"/>
+          <w:szCs w:val="16"/>
+        </w:rPr>
+        <w:t xml:space="preserve"> avec l'arrivée de </w:t>
+      </w:r>
+      <w:proofErr w:type="spellStart"/>
+      <w:r>
+        <w:rPr>
+          <w:rFonts w:ascii="Courier New" w:hAnsi="Courier New" w:cs="Courier New"/>
+          <w:sz w:val="16"/>
+          <w:szCs w:val="16"/>
+        </w:rPr>
+        <w:t>arc_poids_max</w:t>
+      </w:r>
+      <w:proofErr w:type="spellEnd"/>
     </w:p>
     <w:p>
       <w:pPr>
@@ -4831,7 +5237,25 @@
           <w:sz w:val="16"/>
           <w:szCs w:val="16"/>
         </w:rPr>
-        <w:t>ajouter sommet_en_cours à chemin</w:t>
+        <w:t xml:space="preserve">ajouter </w:t>
+      </w:r>
+      <w:proofErr w:type="spellStart"/>
+      <w:r>
+        <w:rPr>
+          <w:rFonts w:ascii="Courier New" w:hAnsi="Courier New" w:cs="Courier New"/>
+          <w:sz w:val="16"/>
+          <w:szCs w:val="16"/>
+        </w:rPr>
+        <w:t>sommet_en_cours</w:t>
+      </w:r>
+      <w:proofErr w:type="spellEnd"/>
+      <w:r>
+        <w:rPr>
+          <w:rFonts w:ascii="Courier New" w:hAnsi="Courier New" w:cs="Courier New"/>
+          <w:sz w:val="16"/>
+          <w:szCs w:val="16"/>
+        </w:rPr>
+        <w:t xml:space="preserve"> à chemin</w:t>
       </w:r>
     </w:p>
     <w:p>
@@ -4866,8 +5290,36 @@
           <w:sz w:val="16"/>
           <w:szCs w:val="16"/>
         </w:rPr>
-        <w:t>i sommet_en_cours est dans sommets_a_parcourir</w:t>
-      </w:r>
+        <w:t xml:space="preserve">i </w:t>
+      </w:r>
+      <w:proofErr w:type="spellStart"/>
+      <w:r>
+        <w:rPr>
+          <w:rFonts w:ascii="Courier New" w:hAnsi="Courier New" w:cs="Courier New"/>
+          <w:sz w:val="16"/>
+          <w:szCs w:val="16"/>
+        </w:rPr>
+        <w:t>sommet_en_cours</w:t>
+      </w:r>
+      <w:proofErr w:type="spellEnd"/>
+      <w:r>
+        <w:rPr>
+          <w:rFonts w:ascii="Courier New" w:hAnsi="Courier New" w:cs="Courier New"/>
+          <w:sz w:val="16"/>
+          <w:szCs w:val="16"/>
+        </w:rPr>
+        <w:t xml:space="preserve"> est dans </w:t>
+      </w:r>
+      <w:proofErr w:type="spellStart"/>
+      <w:r>
+        <w:rPr>
+          <w:rFonts w:ascii="Courier New" w:hAnsi="Courier New" w:cs="Courier New"/>
+          <w:sz w:val="16"/>
+          <w:szCs w:val="16"/>
+        </w:rPr>
+        <w:t>sommets_a_parcourir</w:t>
+      </w:r>
+      <w:proofErr w:type="spellEnd"/>
     </w:p>
     <w:p>
       <w:pPr>
@@ -4900,8 +5352,36 @@
           <w:sz w:val="16"/>
           <w:szCs w:val="16"/>
         </w:rPr>
-        <w:t>supprimer sommet_en_cours de sommets_a_parcourir</w:t>
-      </w:r>
+        <w:t xml:space="preserve">supprimer </w:t>
+      </w:r>
+      <w:proofErr w:type="spellStart"/>
+      <w:r>
+        <w:rPr>
+          <w:rFonts w:ascii="Courier New" w:hAnsi="Courier New" w:cs="Courier New"/>
+          <w:sz w:val="16"/>
+          <w:szCs w:val="16"/>
+        </w:rPr>
+        <w:t>sommet_en_cours</w:t>
+      </w:r>
+      <w:proofErr w:type="spellEnd"/>
+      <w:r>
+        <w:rPr>
+          <w:rFonts w:ascii="Courier New" w:hAnsi="Courier New" w:cs="Courier New"/>
+          <w:sz w:val="16"/>
+          <w:szCs w:val="16"/>
+        </w:rPr>
+        <w:t xml:space="preserve"> de </w:t>
+      </w:r>
+      <w:proofErr w:type="spellStart"/>
+      <w:r>
+        <w:rPr>
+          <w:rFonts w:ascii="Courier New" w:hAnsi="Courier New" w:cs="Courier New"/>
+          <w:sz w:val="16"/>
+          <w:szCs w:val="16"/>
+        </w:rPr>
+        <w:t>sommets_a_parcourir</w:t>
+      </w:r>
+      <w:proofErr w:type="spellEnd"/>
     </w:p>
     <w:p>
       <w:pPr>
@@ -5012,8 +5492,36 @@
           <w:sz w:val="16"/>
           <w:szCs w:val="16"/>
         </w:rPr>
-        <w:t>i sommet_en_cours est dans sommets_a_parcourir</w:t>
-      </w:r>
+        <w:t xml:space="preserve">i </w:t>
+      </w:r>
+      <w:proofErr w:type="spellStart"/>
+      <w:r>
+        <w:rPr>
+          <w:rFonts w:ascii="Courier New" w:hAnsi="Courier New" w:cs="Courier New"/>
+          <w:sz w:val="16"/>
+          <w:szCs w:val="16"/>
+        </w:rPr>
+        <w:t>sommet_en_cours</w:t>
+      </w:r>
+      <w:proofErr w:type="spellEnd"/>
+      <w:r>
+        <w:rPr>
+          <w:rFonts w:ascii="Courier New" w:hAnsi="Courier New" w:cs="Courier New"/>
+          <w:sz w:val="16"/>
+          <w:szCs w:val="16"/>
+        </w:rPr>
+        <w:t xml:space="preserve"> est dans </w:t>
+      </w:r>
+      <w:proofErr w:type="spellStart"/>
+      <w:r>
+        <w:rPr>
+          <w:rFonts w:ascii="Courier New" w:hAnsi="Courier New" w:cs="Courier New"/>
+          <w:sz w:val="16"/>
+          <w:szCs w:val="16"/>
+        </w:rPr>
+        <w:t>sommets_a_parcourir</w:t>
+      </w:r>
+      <w:proofErr w:type="spellEnd"/>
     </w:p>
     <w:p>
       <w:pPr>
@@ -5047,8 +5555,36 @@
           <w:sz w:val="16"/>
           <w:szCs w:val="16"/>
         </w:rPr>
-        <w:t>ettre à jour sommet_en_cours avec l'arrivée de arc_poids_max</w:t>
-      </w:r>
+        <w:t xml:space="preserve">ettre à jour </w:t>
+      </w:r>
+      <w:proofErr w:type="spellStart"/>
+      <w:r>
+        <w:rPr>
+          <w:rFonts w:ascii="Courier New" w:hAnsi="Courier New" w:cs="Courier New"/>
+          <w:sz w:val="16"/>
+          <w:szCs w:val="16"/>
+        </w:rPr>
+        <w:t>sommet_en_cours</w:t>
+      </w:r>
+      <w:proofErr w:type="spellEnd"/>
+      <w:r>
+        <w:rPr>
+          <w:rFonts w:ascii="Courier New" w:hAnsi="Courier New" w:cs="Courier New"/>
+          <w:sz w:val="16"/>
+          <w:szCs w:val="16"/>
+        </w:rPr>
+        <w:t xml:space="preserve"> avec l'arrivée de </w:t>
+      </w:r>
+      <w:proofErr w:type="spellStart"/>
+      <w:r>
+        <w:rPr>
+          <w:rFonts w:ascii="Courier New" w:hAnsi="Courier New" w:cs="Courier New"/>
+          <w:sz w:val="16"/>
+          <w:szCs w:val="16"/>
+        </w:rPr>
+        <w:t>arc_poids_max</w:t>
+      </w:r>
+      <w:proofErr w:type="spellEnd"/>
     </w:p>
     <w:p>
       <w:pPr>
@@ -5082,7 +5618,25 @@
           <w:sz w:val="16"/>
           <w:szCs w:val="16"/>
         </w:rPr>
-        <w:t>jouter sommet_en_cours à chemin</w:t>
+        <w:t xml:space="preserve">jouter </w:t>
+      </w:r>
+      <w:proofErr w:type="spellStart"/>
+      <w:r>
+        <w:rPr>
+          <w:rFonts w:ascii="Courier New" w:hAnsi="Courier New" w:cs="Courier New"/>
+          <w:sz w:val="16"/>
+          <w:szCs w:val="16"/>
+        </w:rPr>
+        <w:t>sommet_en_cours</w:t>
+      </w:r>
+      <w:proofErr w:type="spellEnd"/>
+      <w:r>
+        <w:rPr>
+          <w:rFonts w:ascii="Courier New" w:hAnsi="Courier New" w:cs="Courier New"/>
+          <w:sz w:val="16"/>
+          <w:szCs w:val="16"/>
+        </w:rPr>
+        <w:t xml:space="preserve"> à chemin</w:t>
       </w:r>
     </w:p>
     <w:p>
@@ -5117,8 +5671,36 @@
           <w:sz w:val="16"/>
           <w:szCs w:val="16"/>
         </w:rPr>
-        <w:t>upprimer sommet_en_cours de sommets_a_parcourir</w:t>
-      </w:r>
+        <w:t xml:space="preserve">upprimer </w:t>
+      </w:r>
+      <w:proofErr w:type="spellStart"/>
+      <w:r>
+        <w:rPr>
+          <w:rFonts w:ascii="Courier New" w:hAnsi="Courier New" w:cs="Courier New"/>
+          <w:sz w:val="16"/>
+          <w:szCs w:val="16"/>
+        </w:rPr>
+        <w:t>sommet_en_cours</w:t>
+      </w:r>
+      <w:proofErr w:type="spellEnd"/>
+      <w:r>
+        <w:rPr>
+          <w:rFonts w:ascii="Courier New" w:hAnsi="Courier New" w:cs="Courier New"/>
+          <w:sz w:val="16"/>
+          <w:szCs w:val="16"/>
+        </w:rPr>
+        <w:t xml:space="preserve"> de </w:t>
+      </w:r>
+      <w:proofErr w:type="spellStart"/>
+      <w:r>
+        <w:rPr>
+          <w:rFonts w:ascii="Courier New" w:hAnsi="Courier New" w:cs="Courier New"/>
+          <w:sz w:val="16"/>
+          <w:szCs w:val="16"/>
+        </w:rPr>
+        <w:t>sommets_a_parcourir</w:t>
+      </w:r>
+      <w:proofErr w:type="spellEnd"/>
     </w:p>
     <w:p>
       <w:pPr>
@@ -5152,8 +5734,36 @@
           <w:sz w:val="16"/>
           <w:szCs w:val="16"/>
         </w:rPr>
-        <w:t>our chaque sommet_restant dans sommets_a_parcourir</w:t>
-      </w:r>
+        <w:t xml:space="preserve">our chaque </w:t>
+      </w:r>
+      <w:proofErr w:type="spellStart"/>
+      <w:r>
+        <w:rPr>
+          <w:rFonts w:ascii="Courier New" w:hAnsi="Courier New" w:cs="Courier New"/>
+          <w:sz w:val="16"/>
+          <w:szCs w:val="16"/>
+        </w:rPr>
+        <w:t>sommet_restant</w:t>
+      </w:r>
+      <w:proofErr w:type="spellEnd"/>
+      <w:r>
+        <w:rPr>
+          <w:rFonts w:ascii="Courier New" w:hAnsi="Courier New" w:cs="Courier New"/>
+          <w:sz w:val="16"/>
+          <w:szCs w:val="16"/>
+        </w:rPr>
+        <w:t xml:space="preserve"> dans </w:t>
+      </w:r>
+      <w:proofErr w:type="spellStart"/>
+      <w:r>
+        <w:rPr>
+          <w:rFonts w:ascii="Courier New" w:hAnsi="Courier New" w:cs="Courier New"/>
+          <w:sz w:val="16"/>
+          <w:szCs w:val="16"/>
+        </w:rPr>
+        <w:t>sommets_a_parcourir</w:t>
+      </w:r>
+      <w:proofErr w:type="spellEnd"/>
     </w:p>
     <w:p>
       <w:pPr>
@@ -5195,7 +5805,25 @@
           <w:sz w:val="16"/>
           <w:szCs w:val="16"/>
         </w:rPr>
-        <w:t>jouter sommet_restant à chemin</w:t>
+        <w:t xml:space="preserve">jouter </w:t>
+      </w:r>
+      <w:proofErr w:type="spellStart"/>
+      <w:r>
+        <w:rPr>
+          <w:rFonts w:ascii="Courier New" w:hAnsi="Courier New" w:cs="Courier New"/>
+          <w:sz w:val="16"/>
+          <w:szCs w:val="16"/>
+        </w:rPr>
+        <w:t>sommet_restant</w:t>
+      </w:r>
+      <w:proofErr w:type="spellEnd"/>
+      <w:r>
+        <w:rPr>
+          <w:rFonts w:ascii="Courier New" w:hAnsi="Courier New" w:cs="Courier New"/>
+          <w:sz w:val="16"/>
+          <w:szCs w:val="16"/>
+        </w:rPr>
+        <w:t xml:space="preserve"> à chemin</w:t>
       </w:r>
     </w:p>
     <w:p>
@@ -5238,8 +5866,36 @@
           <w:sz w:val="16"/>
           <w:szCs w:val="16"/>
         </w:rPr>
-        <w:t>upprimer sommet_restant de sommets_a_parcourir</w:t>
-      </w:r>
+        <w:t xml:space="preserve">upprimer </w:t>
+      </w:r>
+      <w:proofErr w:type="spellStart"/>
+      <w:r>
+        <w:rPr>
+          <w:rFonts w:ascii="Courier New" w:hAnsi="Courier New" w:cs="Courier New"/>
+          <w:sz w:val="16"/>
+          <w:szCs w:val="16"/>
+        </w:rPr>
+        <w:t>sommet_restant</w:t>
+      </w:r>
+      <w:proofErr w:type="spellEnd"/>
+      <w:r>
+        <w:rPr>
+          <w:rFonts w:ascii="Courier New" w:hAnsi="Courier New" w:cs="Courier New"/>
+          <w:sz w:val="16"/>
+          <w:szCs w:val="16"/>
+        </w:rPr>
+        <w:t xml:space="preserve"> de </w:t>
+      </w:r>
+      <w:proofErr w:type="spellStart"/>
+      <w:r>
+        <w:rPr>
+          <w:rFonts w:ascii="Courier New" w:hAnsi="Courier New" w:cs="Courier New"/>
+          <w:sz w:val="16"/>
+          <w:szCs w:val="16"/>
+        </w:rPr>
+        <w:t>sommets_a_parcourir</w:t>
+      </w:r>
+      <w:proofErr w:type="spellEnd"/>
     </w:p>
     <w:p>
       <w:pPr>
@@ -5658,23 +6314,33 @@
           <w:sz w:val="16"/>
           <w:szCs w:val="16"/>
         </w:rPr>
-        <w:t>réer une liste vide chemin_developpe</w:t>
-      </w:r>
-    </w:p>
-    <w:p>
-      <w:pPr>
+        <w:t xml:space="preserve">réer une liste vide </w:t>
+      </w:r>
+      <w:proofErr w:type="spellStart"/>
+      <w:r>
         <w:rPr>
           <w:rFonts w:ascii="Courier New" w:hAnsi="Courier New" w:cs="Courier New"/>
           <w:sz w:val="16"/>
           <w:szCs w:val="16"/>
         </w:rPr>
-      </w:pPr>
-      <w:r>
+        <w:t>chemin_developpe</w:t>
+      </w:r>
+      <w:proofErr w:type="spellEnd"/>
+    </w:p>
+    <w:p>
+      <w:pPr>
         <w:rPr>
           <w:rFonts w:ascii="Courier New" w:hAnsi="Courier New" w:cs="Courier New"/>
           <w:sz w:val="16"/>
           <w:szCs w:val="16"/>
         </w:rPr>
+      </w:pPr>
+      <w:r>
+        <w:rPr>
+          <w:rFonts w:ascii="Courier New" w:hAnsi="Courier New" w:cs="Courier New"/>
+          <w:sz w:val="16"/>
+          <w:szCs w:val="16"/>
+        </w:rPr>
         <w:t>C</w:t>
       </w:r>
       <w:r>
@@ -5683,23 +6349,33 @@
           <w:sz w:val="16"/>
           <w:szCs w:val="16"/>
         </w:rPr>
-        <w:t>réer une liste vide chemin_tmp</w:t>
-      </w:r>
-    </w:p>
-    <w:p>
-      <w:pPr>
+        <w:t xml:space="preserve">réer une liste vide </w:t>
+      </w:r>
+      <w:proofErr w:type="spellStart"/>
+      <w:r>
         <w:rPr>
           <w:rFonts w:ascii="Courier New" w:hAnsi="Courier New" w:cs="Courier New"/>
           <w:sz w:val="16"/>
           <w:szCs w:val="16"/>
         </w:rPr>
-      </w:pPr>
-      <w:r>
+        <w:t>chemin_tmp</w:t>
+      </w:r>
+      <w:proofErr w:type="spellEnd"/>
+    </w:p>
+    <w:p>
+      <w:pPr>
         <w:rPr>
           <w:rFonts w:ascii="Courier New" w:hAnsi="Courier New" w:cs="Courier New"/>
           <w:sz w:val="16"/>
           <w:szCs w:val="16"/>
         </w:rPr>
+      </w:pPr>
+      <w:r>
+        <w:rPr>
+          <w:rFonts w:ascii="Courier New" w:hAnsi="Courier New" w:cs="Courier New"/>
+          <w:sz w:val="16"/>
+          <w:szCs w:val="16"/>
+        </w:rPr>
         <w:t>// Ajout du premier sommet du chemin dans la liste développée</w:t>
       </w:r>
     </w:p>
@@ -5725,23 +6401,33 @@
           <w:sz w:val="16"/>
           <w:szCs w:val="16"/>
         </w:rPr>
-        <w:t>jouter le premier sommet de la liste chemin dans la liste chemin_developpe</w:t>
-      </w:r>
-    </w:p>
-    <w:p>
-      <w:pPr>
+        <w:t xml:space="preserve">jouter le premier sommet de la liste chemin dans la liste </w:t>
+      </w:r>
+      <w:proofErr w:type="spellStart"/>
+      <w:r>
         <w:rPr>
           <w:rFonts w:ascii="Courier New" w:hAnsi="Courier New" w:cs="Courier New"/>
           <w:sz w:val="16"/>
           <w:szCs w:val="16"/>
         </w:rPr>
-      </w:pPr>
-      <w:r>
+        <w:t>chemin_developpe</w:t>
+      </w:r>
+      <w:proofErr w:type="spellEnd"/>
+    </w:p>
+    <w:p>
+      <w:pPr>
         <w:rPr>
           <w:rFonts w:ascii="Courier New" w:hAnsi="Courier New" w:cs="Courier New"/>
           <w:sz w:val="16"/>
           <w:szCs w:val="16"/>
         </w:rPr>
+      </w:pPr>
+      <w:r>
+        <w:rPr>
+          <w:rFonts w:ascii="Courier New" w:hAnsi="Courier New" w:cs="Courier New"/>
+          <w:sz w:val="16"/>
+          <w:szCs w:val="16"/>
+        </w:rPr>
         <w:t>// Boucle principale</w:t>
       </w:r>
     </w:p>
@@ -5759,14 +6445,50 @@
           <w:sz w:val="16"/>
           <w:szCs w:val="16"/>
         </w:rPr>
-        <w:t>Pour chaque paire de sommets consécutifs sommet_A et sommet_B d</w:t>
-      </w:r>
+        <w:t xml:space="preserve">Pour chaque paire de sommets consécutifs </w:t>
+      </w:r>
+      <w:proofErr w:type="spellStart"/>
       <w:r>
         <w:rPr>
           <w:rFonts w:ascii="Courier New" w:hAnsi="Courier New" w:cs="Courier New"/>
           <w:sz w:val="16"/>
           <w:szCs w:val="16"/>
         </w:rPr>
+        <w:t>sommet_A</w:t>
+      </w:r>
+      <w:proofErr w:type="spellEnd"/>
+      <w:r>
+        <w:rPr>
+          <w:rFonts w:ascii="Courier New" w:hAnsi="Courier New" w:cs="Courier New"/>
+          <w:sz w:val="16"/>
+          <w:szCs w:val="16"/>
+        </w:rPr>
+        <w:t xml:space="preserve"> et </w:t>
+      </w:r>
+      <w:proofErr w:type="spellStart"/>
+      <w:r>
+        <w:rPr>
+          <w:rFonts w:ascii="Courier New" w:hAnsi="Courier New" w:cs="Courier New"/>
+          <w:sz w:val="16"/>
+          <w:szCs w:val="16"/>
+        </w:rPr>
+        <w:t>sommet_B</w:t>
+      </w:r>
+      <w:proofErr w:type="spellEnd"/>
+      <w:r>
+        <w:rPr>
+          <w:rFonts w:ascii="Courier New" w:hAnsi="Courier New" w:cs="Courier New"/>
+          <w:sz w:val="16"/>
+          <w:szCs w:val="16"/>
+        </w:rPr>
+        <w:t xml:space="preserve"> d</w:t>
+      </w:r>
+      <w:r>
+        <w:rPr>
+          <w:rFonts w:ascii="Courier New" w:hAnsi="Courier New" w:cs="Courier New"/>
+          <w:sz w:val="16"/>
+          <w:szCs w:val="16"/>
+        </w:rPr>
         <w:t xml:space="preserve">u </w:t>
       </w:r>
       <w:r>
@@ -5793,8 +6515,54 @@
           <w:sz w:val="16"/>
           <w:szCs w:val="16"/>
         </w:rPr>
-        <w:t>Appliquer l'algorithme de Dijkstra entre sommet_A et sommet_B pour obtenir le plus court chemin chemin_tmp</w:t>
-      </w:r>
+        <w:t xml:space="preserve">Appliquer l'algorithme de Dijkstra entre </w:t>
+      </w:r>
+      <w:proofErr w:type="spellStart"/>
+      <w:r>
+        <w:rPr>
+          <w:rFonts w:ascii="Courier New" w:hAnsi="Courier New" w:cs="Courier New"/>
+          <w:sz w:val="16"/>
+          <w:szCs w:val="16"/>
+        </w:rPr>
+        <w:t>sommet_A</w:t>
+      </w:r>
+      <w:proofErr w:type="spellEnd"/>
+      <w:r>
+        <w:rPr>
+          <w:rFonts w:ascii="Courier New" w:hAnsi="Courier New" w:cs="Courier New"/>
+          <w:sz w:val="16"/>
+          <w:szCs w:val="16"/>
+        </w:rPr>
+        <w:t xml:space="preserve"> et </w:t>
+      </w:r>
+      <w:proofErr w:type="spellStart"/>
+      <w:r>
+        <w:rPr>
+          <w:rFonts w:ascii="Courier New" w:hAnsi="Courier New" w:cs="Courier New"/>
+          <w:sz w:val="16"/>
+          <w:szCs w:val="16"/>
+        </w:rPr>
+        <w:t>sommet_B</w:t>
+      </w:r>
+      <w:proofErr w:type="spellEnd"/>
+      <w:r>
+        <w:rPr>
+          <w:rFonts w:ascii="Courier New" w:hAnsi="Courier New" w:cs="Courier New"/>
+          <w:sz w:val="16"/>
+          <w:szCs w:val="16"/>
+        </w:rPr>
+        <w:t xml:space="preserve"> pour obtenir le plus court chemin </w:t>
+      </w:r>
+      <w:proofErr w:type="spellStart"/>
+      <w:r>
+        <w:rPr>
+          <w:rFonts w:ascii="Courier New" w:hAnsi="Courier New" w:cs="Courier New"/>
+          <w:sz w:val="16"/>
+          <w:szCs w:val="16"/>
+        </w:rPr>
+        <w:t>chemin_tmp</w:t>
+      </w:r>
+      <w:proofErr w:type="spellEnd"/>
     </w:p>
     <w:p>
       <w:pPr>
@@ -5811,8 +6579,36 @@
           <w:sz w:val="16"/>
           <w:szCs w:val="16"/>
         </w:rPr>
-        <w:t>Supprimer le premier sommet de chemin_tmp car il est déjà présent dans la liste chemin_developpe</w:t>
-      </w:r>
+        <w:t xml:space="preserve">Supprimer le premier sommet de </w:t>
+      </w:r>
+      <w:proofErr w:type="spellStart"/>
+      <w:r>
+        <w:rPr>
+          <w:rFonts w:ascii="Courier New" w:hAnsi="Courier New" w:cs="Courier New"/>
+          <w:sz w:val="16"/>
+          <w:szCs w:val="16"/>
+        </w:rPr>
+        <w:t>chemin_tmp</w:t>
+      </w:r>
+      <w:proofErr w:type="spellEnd"/>
+      <w:r>
+        <w:rPr>
+          <w:rFonts w:ascii="Courier New" w:hAnsi="Courier New" w:cs="Courier New"/>
+          <w:sz w:val="16"/>
+          <w:szCs w:val="16"/>
+        </w:rPr>
+        <w:t xml:space="preserve"> car il est déjà présent dans la liste </w:t>
+      </w:r>
+      <w:proofErr w:type="spellStart"/>
+      <w:r>
+        <w:rPr>
+          <w:rFonts w:ascii="Courier New" w:hAnsi="Courier New" w:cs="Courier New"/>
+          <w:sz w:val="16"/>
+          <w:szCs w:val="16"/>
+        </w:rPr>
+        <w:t>chemin_developpe</w:t>
+      </w:r>
+      <w:proofErr w:type="spellEnd"/>
     </w:p>
     <w:p>
       <w:pPr>
@@ -5829,23 +6625,51 @@
           <w:sz w:val="16"/>
           <w:szCs w:val="16"/>
         </w:rPr>
-        <w:t>Ajouter tous les sommets de chemin_tmp dans la liste chemin_developpe</w:t>
-      </w:r>
-    </w:p>
-    <w:p>
-      <w:pPr>
+        <w:t xml:space="preserve">Ajouter tous les sommets de </w:t>
+      </w:r>
+      <w:proofErr w:type="spellStart"/>
+      <w:r>
         <w:rPr>
           <w:rFonts w:ascii="Courier New" w:hAnsi="Courier New" w:cs="Courier New"/>
           <w:sz w:val="16"/>
           <w:szCs w:val="16"/>
         </w:rPr>
-      </w:pPr>
+        <w:t>chemin_tmp</w:t>
+      </w:r>
+      <w:proofErr w:type="spellEnd"/>
       <w:r>
         <w:rPr>
           <w:rFonts w:ascii="Courier New" w:hAnsi="Courier New" w:cs="Courier New"/>
           <w:sz w:val="16"/>
           <w:szCs w:val="16"/>
         </w:rPr>
+        <w:t xml:space="preserve"> dans la liste </w:t>
+      </w:r>
+      <w:proofErr w:type="spellStart"/>
+      <w:r>
+        <w:rPr>
+          <w:rFonts w:ascii="Courier New" w:hAnsi="Courier New" w:cs="Courier New"/>
+          <w:sz w:val="16"/>
+          <w:szCs w:val="16"/>
+        </w:rPr>
+        <w:t>chemin_developpe</w:t>
+      </w:r>
+      <w:proofErr w:type="spellEnd"/>
+    </w:p>
+    <w:p>
+      <w:pPr>
+        <w:rPr>
+          <w:rFonts w:ascii="Courier New" w:hAnsi="Courier New" w:cs="Courier New"/>
+          <w:sz w:val="16"/>
+          <w:szCs w:val="16"/>
+        </w:rPr>
+      </w:pPr>
+      <w:r>
+        <w:rPr>
+          <w:rFonts w:ascii="Courier New" w:hAnsi="Courier New" w:cs="Courier New"/>
+          <w:sz w:val="16"/>
+          <w:szCs w:val="16"/>
+        </w:rPr>
         <w:t>Fin pour</w:t>
       </w:r>
     </w:p>
@@ -5880,17 +6704,18 @@
           <w:sz w:val="16"/>
           <w:szCs w:val="16"/>
         </w:rPr>
-        <w:t>ajouter le dernier sommet de la liste chemin dans la liste chemin_developpe</w:t>
-      </w:r>
-    </w:p>
-    <w:p>
-      <w:pPr>
+        <w:t xml:space="preserve">ajouter le dernier sommet de la liste chemin dans la liste </w:t>
+      </w:r>
+      <w:proofErr w:type="spellStart"/>
+      <w:r>
         <w:rPr>
           <w:rFonts w:ascii="Courier New" w:hAnsi="Courier New" w:cs="Courier New"/>
           <w:sz w:val="16"/>
           <w:szCs w:val="16"/>
         </w:rPr>
-      </w:pPr>
+        <w:t>chemin_developpe</w:t>
+      </w:r>
+      <w:proofErr w:type="spellEnd"/>
     </w:p>
     <w:p>
       <w:pPr>
@@ -5900,12 +6725,21 @@
           <w:szCs w:val="16"/>
         </w:rPr>
       </w:pPr>
-      <w:r>
+    </w:p>
+    <w:p>
+      <w:pPr>
         <w:rPr>
           <w:rFonts w:ascii="Courier New" w:hAnsi="Courier New" w:cs="Courier New"/>
           <w:sz w:val="16"/>
           <w:szCs w:val="16"/>
         </w:rPr>
+      </w:pPr>
+      <w:r>
+        <w:rPr>
+          <w:rFonts w:ascii="Courier New" w:hAnsi="Courier New" w:cs="Courier New"/>
+          <w:sz w:val="16"/>
+          <w:szCs w:val="16"/>
+        </w:rPr>
         <w:t>Retourner l</w:t>
       </w:r>
       <w:r>
@@ -5916,6 +6750,7 @@
         </w:rPr>
         <w:t xml:space="preserve">e </w:t>
       </w:r>
+      <w:proofErr w:type="spellStart"/>
       <w:r>
         <w:rPr>
           <w:rFonts w:ascii="Courier New" w:hAnsi="Courier New" w:cs="Courier New"/>
@@ -5924,6 +6759,409 @@
         </w:rPr>
         <w:t>chemin_developpe</w:t>
       </w:r>
+      <w:proofErr w:type="spellEnd"/>
+    </w:p>
+    <w:p>
+      <w:pPr>
+        <w:pBdr>
+          <w:bottom w:val="single" w:sz="12" w:space="1" w:color="auto"/>
+        </w:pBdr>
+        <w:rPr>
+          <w:sz w:val="24"/>
+          <w:szCs w:val="24"/>
+        </w:rPr>
+      </w:pPr>
+      <w:r>
+        <w:rPr>
+          <w:sz w:val="24"/>
+          <w:szCs w:val="24"/>
+        </w:rPr>
+        <w:lastRenderedPageBreak/>
+        <w:tab/>
+        <w:t xml:space="preserve">On peut enfin extraire sous forme d’un </w:t>
+      </w:r>
+      <w:proofErr w:type="spellStart"/>
+      <w:r>
+        <w:rPr>
+          <w:b/>
+          <w:bCs/>
+          <w:i/>
+          <w:iCs/>
+          <w:sz w:val="24"/>
+          <w:szCs w:val="24"/>
+        </w:rPr>
+        <w:t>dataset</w:t>
+      </w:r>
+      <w:proofErr w:type="spellEnd"/>
+      <w:r>
+        <w:rPr>
+          <w:sz w:val="24"/>
+          <w:szCs w:val="24"/>
+        </w:rPr>
+        <w:t xml:space="preserve"> le chemin final obtenu. De façon à avoir les coordonnées </w:t>
+      </w:r>
+      <w:r>
+        <w:rPr>
+          <w:b/>
+          <w:bCs/>
+          <w:i/>
+          <w:iCs/>
+          <w:sz w:val="24"/>
+          <w:szCs w:val="24"/>
+        </w:rPr>
+        <w:t>{ colonne ; ligne }</w:t>
+      </w:r>
+      <w:r>
+        <w:rPr>
+          <w:b/>
+          <w:bCs/>
+          <w:i/>
+          <w:iCs/>
+          <w:sz w:val="24"/>
+          <w:szCs w:val="24"/>
+        </w:rPr>
+        <w:t xml:space="preserve"> </w:t>
+      </w:r>
+      <w:r>
+        <w:rPr>
+          <w:sz w:val="24"/>
+          <w:szCs w:val="24"/>
+        </w:rPr>
+        <w:t>de chaque sommet traversé.</w:t>
+      </w:r>
+    </w:p>
+    <w:p>
+      <w:pPr>
+        <w:pBdr>
+          <w:bottom w:val="single" w:sz="12" w:space="1" w:color="auto"/>
+        </w:pBdr>
+        <w:rPr>
+          <w:sz w:val="24"/>
+          <w:szCs w:val="24"/>
+        </w:rPr>
+      </w:pPr>
+      <w:r>
+        <w:rPr>
+          <w:noProof/>
+          <w:sz w:val="24"/>
+          <w:szCs w:val="24"/>
+        </w:rPr>
+        <mc:AlternateContent>
+          <mc:Choice Requires="wps">
+            <w:drawing>
+              <wp:anchor distT="0" distB="0" distL="114300" distR="114300" simplePos="0" relativeHeight="251687936" behindDoc="0" locked="0" layoutInCell="1" allowOverlap="1" wp14:anchorId="17104FDE" wp14:editId="54EB00DE">
+                <wp:simplePos x="0" y="0"/>
+                <wp:positionH relativeFrom="column">
+                  <wp:posOffset>365125</wp:posOffset>
+                </wp:positionH>
+                <wp:positionV relativeFrom="paragraph">
+                  <wp:posOffset>334645</wp:posOffset>
+                </wp:positionV>
+                <wp:extent cx="2910840" cy="251460"/>
+                <wp:effectExtent l="0" t="0" r="22860" b="15240"/>
+                <wp:wrapNone/>
+                <wp:docPr id="26" name="Rectangle 26"/>
+                <wp:cNvGraphicFramePr/>
+                <a:graphic xmlns:a="http://schemas.openxmlformats.org/drawingml/2006/main">
+                  <a:graphicData uri="http://schemas.microsoft.com/office/word/2010/wordprocessingShape">
+                    <wps:wsp>
+                      <wps:cNvSpPr/>
+                      <wps:spPr>
+                        <a:xfrm>
+                          <a:off x="0" y="0"/>
+                          <a:ext cx="2910840" cy="251460"/>
+                        </a:xfrm>
+                        <a:prstGeom prst="rect">
+                          <a:avLst/>
+                        </a:prstGeom>
+                        <a:solidFill>
+                          <a:schemeClr val="tx1">
+                            <a:lumMod val="95000"/>
+                            <a:lumOff val="5000"/>
+                          </a:schemeClr>
+                        </a:solidFill>
+                        <a:ln>
+                          <a:solidFill>
+                            <a:schemeClr val="tx1"/>
+                          </a:solidFill>
+                        </a:ln>
+                      </wps:spPr>
+                      <wps:style>
+                        <a:lnRef idx="2">
+                          <a:schemeClr val="accent1">
+                            <a:shade val="50000"/>
+                          </a:schemeClr>
+                        </a:lnRef>
+                        <a:fillRef idx="1">
+                          <a:schemeClr val="accent1"/>
+                        </a:fillRef>
+                        <a:effectRef idx="0">
+                          <a:schemeClr val="accent1"/>
+                        </a:effectRef>
+                        <a:fontRef idx="minor">
+                          <a:schemeClr val="lt1"/>
+                        </a:fontRef>
+                      </wps:style>
+                      <wps:bodyPr rot="0" spcFirstLastPara="0" vertOverflow="overflow" horzOverflow="overflow" vert="horz" wrap="square" lIns="91440" tIns="45720" rIns="91440" bIns="45720" numCol="1" spcCol="0" rtlCol="0" fromWordArt="0" anchor="ctr" anchorCtr="0" forceAA="0" compatLnSpc="1">
+                        <a:prstTxWarp prst="textNoShape">
+                          <a:avLst/>
+                        </a:prstTxWarp>
+                        <a:noAutofit/>
+                      </wps:bodyPr>
+                    </wps:wsp>
+                  </a:graphicData>
+                </a:graphic>
+              </wp:anchor>
+            </w:drawing>
+          </mc:Choice>
+          <mc:Fallback>
+            <w:pict>
+              <v:rect w14:anchorId="715D4FEB" id="Rectangle 26" o:spid="_x0000_s1026" style="position:absolute;margin-left:28.75pt;margin-top:26.35pt;width:229.2pt;height:19.8pt;z-index:251687936;visibility:visible;mso-wrap-style:square;mso-wrap-distance-left:9pt;mso-wrap-distance-top:0;mso-wrap-distance-right:9pt;mso-wrap-distance-bottom:0;mso-position-horizontal:absolute;mso-position-horizontal-relative:text;mso-position-vertical:absolute;mso-position-vertical-relative:text;v-text-anchor:middle" o:gfxdata="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" fillcolor="#0d0d0d [3069]" strokecolor="black [3213]" strokeweight="1pt"/>
+            </w:pict>
+          </mc:Fallback>
+        </mc:AlternateContent>
+      </w:r>
+      <w:r>
+        <w:rPr>
+          <w:noProof/>
+          <w:sz w:val="24"/>
+          <w:szCs w:val="24"/>
+        </w:rPr>
+        <mc:AlternateContent>
+          <mc:Choice Requires="wps">
+            <w:drawing>
+              <wp:anchor distT="0" distB="0" distL="114300" distR="114300" simplePos="0" relativeHeight="251688960" behindDoc="0" locked="0" layoutInCell="1" allowOverlap="1" wp14:anchorId="36EFF265" wp14:editId="20E46EDB">
+                <wp:simplePos x="0" y="0"/>
+                <wp:positionH relativeFrom="column">
+                  <wp:posOffset>4655185</wp:posOffset>
+                </wp:positionH>
+                <wp:positionV relativeFrom="paragraph">
+                  <wp:posOffset>342265</wp:posOffset>
+                </wp:positionV>
+                <wp:extent cx="922020" cy="236220"/>
+                <wp:effectExtent l="19050" t="19050" r="11430" b="11430"/>
+                <wp:wrapNone/>
+                <wp:docPr id="27" name="Rectangle 27"/>
+                <wp:cNvGraphicFramePr/>
+                <a:graphic xmlns:a="http://schemas.openxmlformats.org/drawingml/2006/main">
+                  <a:graphicData uri="http://schemas.microsoft.com/office/word/2010/wordprocessingShape">
+                    <wps:wsp>
+                      <wps:cNvSpPr/>
+                      <wps:spPr>
+                        <a:xfrm>
+                          <a:off x="0" y="0"/>
+                          <a:ext cx="922020" cy="236220"/>
+                        </a:xfrm>
+                        <a:prstGeom prst="rect">
+                          <a:avLst/>
+                        </a:prstGeom>
+                        <a:noFill/>
+                        <a:ln w="28575">
+                          <a:solidFill>
+                            <a:srgbClr val="FF0000"/>
+                          </a:solidFill>
+                        </a:ln>
+                      </wps:spPr>
+                      <wps:style>
+                        <a:lnRef idx="2">
+                          <a:schemeClr val="accent1">
+                            <a:shade val="50000"/>
+                          </a:schemeClr>
+                        </a:lnRef>
+                        <a:fillRef idx="1">
+                          <a:schemeClr val="accent1"/>
+                        </a:fillRef>
+                        <a:effectRef idx="0">
+                          <a:schemeClr val="accent1"/>
+                        </a:effectRef>
+                        <a:fontRef idx="minor">
+                          <a:schemeClr val="lt1"/>
+                        </a:fontRef>
+                      </wps:style>
+                      <wps:bodyPr rot="0" spcFirstLastPara="0" vertOverflow="overflow" horzOverflow="overflow" vert="horz" wrap="square" lIns="91440" tIns="45720" rIns="91440" bIns="45720" numCol="1" spcCol="0" rtlCol="0" fromWordArt="0" anchor="ctr" anchorCtr="0" forceAA="0" compatLnSpc="1">
+                        <a:prstTxWarp prst="textNoShape">
+                          <a:avLst/>
+                        </a:prstTxWarp>
+                        <a:noAutofit/>
+                      </wps:bodyPr>
+                    </wps:wsp>
+                  </a:graphicData>
+                </a:graphic>
+              </wp:anchor>
+            </w:drawing>
+          </mc:Choice>
+          <mc:Fallback>
+            <w:pict>
+              <v:rect w14:anchorId="24F02220" id="Rectangle 27" o:spid="_x0000_s1026" style="position:absolute;margin-left:366.55pt;margin-top:26.95pt;width:72.6pt;height:18.6pt;z-index:251688960;visibility:visible;mso-wrap-style:square;mso-wrap-distance-left:9pt;mso-wrap-distance-top:0;mso-wrap-distance-right:9pt;mso-wrap-distance-bottom:0;mso-position-horizontal:absolute;mso-position-horizontal-relative:text;mso-position-vertical:absolute;mso-position-vertical-relative:text;v-text-anchor:middle" o:gfxdata="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" filled="f" strokecolor="red" strokeweight="2.25pt"/>
+            </w:pict>
+          </mc:Fallback>
+        </mc:AlternateContent>
+      </w:r>
+    </w:p>
+    <w:p>
+      <w:pPr>
+        <w:pBdr>
+          <w:bottom w:val="single" w:sz="12" w:space="1" w:color="auto"/>
+        </w:pBdr>
+        <w:jc w:val="center"/>
+        <w:rPr>
+          <w:b/>
+          <w:bCs/>
+          <w:sz w:val="44"/>
+          <w:szCs w:val="44"/>
+        </w:rPr>
+      </w:pPr>
+      <w:r>
+        <w:rPr>
+          <w:b/>
+          <w:bCs/>
+          <w:sz w:val="44"/>
+          <w:szCs w:val="44"/>
+        </w:rPr>
+        <w:drawing>
+          <wp:anchor distT="0" distB="0" distL="114300" distR="114300" simplePos="0" relativeHeight="251686912" behindDoc="0" locked="0" layoutInCell="1" allowOverlap="1" wp14:anchorId="7AF7B2E1" wp14:editId="50DD5A47">
+            <wp:simplePos x="0" y="0"/>
+            <wp:positionH relativeFrom="column">
+              <wp:posOffset>-635</wp:posOffset>
+            </wp:positionH>
+            <wp:positionV relativeFrom="paragraph">
+              <wp:posOffset>-635</wp:posOffset>
+            </wp:positionV>
+            <wp:extent cx="5760720" cy="1647190"/>
+            <wp:effectExtent l="19050" t="19050" r="11430" b="10160"/>
+            <wp:wrapTopAndBottom/>
+            <wp:docPr id="24" name="Image 24"/>
+            <wp:cNvGraphicFramePr>
+              <a:graphicFrameLocks xmlns:a="http://schemas.openxmlformats.org/drawingml/2006/main" noChangeAspect="1"/>
+            </wp:cNvGraphicFramePr>
+            <a:graphic xmlns:a="http://schemas.openxmlformats.org/drawingml/2006/main">
+              <a:graphicData uri="http://schemas.openxmlformats.org/drawingml/2006/picture">
+                <pic:pic xmlns:pic="http://schemas.openxmlformats.org/drawingml/2006/picture">
+                  <pic:nvPicPr>
+                    <pic:cNvPr id="1" name=""/>
+                    <pic:cNvPicPr/>
+                  </pic:nvPicPr>
+                  <pic:blipFill>
+                    <a:blip r:embed="rId22">
+                      <a:extLst>
+                        <a:ext uri="{28A0092B-C50C-407E-A947-70E740481C1C}">
+                          <a14:useLocalDpi xmlns:a14="http://schemas.microsoft.com/office/drawing/2010/main" val="0"/>
+                        </a:ext>
+                      </a:extLst>
+                    </a:blip>
+                    <a:stretch>
+                      <a:fillRect/>
+                    </a:stretch>
+                  </pic:blipFill>
+                  <pic:spPr>
+                    <a:xfrm>
+                      <a:off x="0" y="0"/>
+                      <a:ext cx="5760720" cy="1647190"/>
+                    </a:xfrm>
+                    <a:prstGeom prst="rect">
+                      <a:avLst/>
+                    </a:prstGeom>
+                    <a:ln>
+                      <a:solidFill>
+                        <a:schemeClr val="tx1"/>
+                      </a:solidFill>
+                    </a:ln>
+                  </pic:spPr>
+                </pic:pic>
+              </a:graphicData>
+            </a:graphic>
+          </wp:anchor>
+        </w:drawing>
+      </w:r>
+    </w:p>
+    <w:p>
+      <w:pPr>
+        <w:pBdr>
+          <w:bottom w:val="single" w:sz="12" w:space="1" w:color="auto"/>
+        </w:pBdr>
+        <w:rPr>
+          <w:b/>
+          <w:bCs/>
+          <w:sz w:val="24"/>
+          <w:szCs w:val="24"/>
+        </w:rPr>
+      </w:pPr>
+      <w:r>
+        <w:rPr>
+          <w:b/>
+          <w:bCs/>
+          <w:sz w:val="44"/>
+          <w:szCs w:val="44"/>
+        </w:rPr>
+        <w:drawing>
+          <wp:anchor distT="0" distB="0" distL="114300" distR="114300" simplePos="0" relativeHeight="251689984" behindDoc="0" locked="0" layoutInCell="1" allowOverlap="1" wp14:anchorId="71B5B9C8" wp14:editId="688A9EBA">
+            <wp:simplePos x="0" y="0"/>
+            <wp:positionH relativeFrom="margin">
+              <wp:align>center</wp:align>
+            </wp:positionH>
+            <wp:positionV relativeFrom="paragraph">
+              <wp:posOffset>249555</wp:posOffset>
+            </wp:positionV>
+            <wp:extent cx="2600098" cy="5040000"/>
+            <wp:effectExtent l="0" t="0" r="0" b="8255"/>
+            <wp:wrapTopAndBottom/>
+            <wp:docPr id="28" name="Image 28"/>
+            <wp:cNvGraphicFramePr>
+              <a:graphicFrameLocks xmlns:a="http://schemas.openxmlformats.org/drawingml/2006/main" noChangeAspect="1"/>
+            </wp:cNvGraphicFramePr>
+            <a:graphic xmlns:a="http://schemas.openxmlformats.org/drawingml/2006/main">
+              <a:graphicData uri="http://schemas.openxmlformats.org/drawingml/2006/picture">
+                <pic:pic xmlns:pic="http://schemas.openxmlformats.org/drawingml/2006/picture">
+                  <pic:nvPicPr>
+                    <pic:cNvPr id="1" name=""/>
+                    <pic:cNvPicPr/>
+                  </pic:nvPicPr>
+                  <pic:blipFill>
+                    <a:blip r:embed="rId23">
+                      <a:extLst>
+                        <a:ext uri="{28A0092B-C50C-407E-A947-70E740481C1C}">
+                          <a14:useLocalDpi xmlns:a14="http://schemas.microsoft.com/office/drawing/2010/main" val="0"/>
+                        </a:ext>
+                      </a:extLst>
+                    </a:blip>
+                    <a:stretch>
+                      <a:fillRect/>
+                    </a:stretch>
+                  </pic:blipFill>
+                  <pic:spPr>
+                    <a:xfrm>
+                      <a:off x="0" y="0"/>
+                      <a:ext cx="2600098" cy="5040000"/>
+                    </a:xfrm>
+                    <a:prstGeom prst="rect">
+                      <a:avLst/>
+                    </a:prstGeom>
+                  </pic:spPr>
+                </pic:pic>
+              </a:graphicData>
+            </a:graphic>
+            <wp14:sizeRelH relativeFrom="margin">
+              <wp14:pctWidth>0</wp14:pctWidth>
+            </wp14:sizeRelH>
+            <wp14:sizeRelV relativeFrom="margin">
+              <wp14:pctHeight>0</wp14:pctHeight>
+            </wp14:sizeRelV>
+          </wp:anchor>
+        </w:drawing>
+      </w:r>
+    </w:p>
+    <w:p>
+      <w:pPr>
+        <w:pBdr>
+          <w:bottom w:val="single" w:sz="12" w:space="1" w:color="auto"/>
+        </w:pBdr>
+        <w:rPr>
+          <w:b/>
+          <w:bCs/>
+          <w:sz w:val="44"/>
+          <w:szCs w:val="44"/>
+        </w:rPr>
+      </w:pPr>
     </w:p>
     <w:p>
       <w:pPr>
@@ -5988,7 +7226,7 @@
                     </pic:cNvPicPr>
                   </pic:nvPicPr>
                   <pic:blipFill>
-                    <a:blip r:embed="rId22">
+                    <a:blip r:embed="rId24">
                       <a:extLst>
                         <a:ext uri="{28A0092B-C50C-407E-A947-70E740481C1C}">
                           <a14:useLocalDpi xmlns:a14="http://schemas.microsoft.com/office/drawing/2010/main" val="0"/>
@@ -6089,7 +7327,7 @@
                     </pic:cNvPicPr>
                   </pic:nvPicPr>
                   <pic:blipFill>
-                    <a:blip r:embed="rId23">
+                    <a:blip r:embed="rId25">
                       <a:extLst>
                         <a:ext uri="{28A0092B-C50C-407E-A947-70E740481C1C}">
                           <a14:useLocalDpi xmlns:a14="http://schemas.microsoft.com/office/drawing/2010/main" val="0"/>
@@ -7656,8 +8894,18 @@
                 <w:sz w:val="16"/>
                 <w:szCs w:val="16"/>
               </w:rPr>
-              <w:t xml:space="preserve">    FinSi</w:t>
+              <w:t xml:space="preserve">    </w:t>
             </w:r>
+            <w:proofErr w:type="spellStart"/>
+            <w:r>
+              <w:rPr>
+                <w:rFonts w:ascii="Courier New" w:hAnsi="Courier New" w:cs="Courier New"/>
+                <w:sz w:val="16"/>
+                <w:szCs w:val="16"/>
+              </w:rPr>
+              <w:t>FinSi</w:t>
+            </w:r>
+            <w:proofErr w:type="spellEnd"/>
           </w:p>
           <w:p>
             <w:pPr>
@@ -8016,8 +9264,18 @@
                 <w:sz w:val="16"/>
                 <w:szCs w:val="16"/>
               </w:rPr>
-              <w:t xml:space="preserve">    FinSi</w:t>
+              <w:t xml:space="preserve">    </w:t>
             </w:r>
+            <w:proofErr w:type="spellStart"/>
+            <w:r>
+              <w:rPr>
+                <w:rFonts w:ascii="Courier New" w:hAnsi="Courier New" w:cs="Courier New"/>
+                <w:sz w:val="16"/>
+                <w:szCs w:val="16"/>
+              </w:rPr>
+              <w:t>FinSi</w:t>
+            </w:r>
+            <w:proofErr w:type="spellEnd"/>
           </w:p>
           <w:p>
             <w:pPr>
@@ -8280,8 +9538,16 @@
                 <w:szCs w:val="40"/>
               </w:rPr>
               <w:br/>
+            </w:r>
+            <w:proofErr w:type="spellStart"/>
+            <w:r>
+              <w:rPr>
+                <w:sz w:val="40"/>
+                <w:szCs w:val="40"/>
+              </w:rPr>
               <w:t>genererMatrice</w:t>
             </w:r>
+            <w:proofErr w:type="spellEnd"/>
           </w:p>
         </w:tc>
         <w:tc>
@@ -8562,7 +9828,7 @@
                           </pic:cNvPicPr>
                         </pic:nvPicPr>
                         <pic:blipFill>
-                          <a:blip r:embed="rId24" cstate="print">
+                          <a:blip r:embed="rId26" cstate="print">
                             <a:extLst>
                               <a:ext uri="{28A0092B-C50C-407E-A947-70E740481C1C}">
                                 <a14:useLocalDpi xmlns:a14="http://schemas.microsoft.com/office/drawing/2010/main" val="0"/>
@@ -8720,7 +9986,25 @@
                 <w:sz w:val="16"/>
                 <w:szCs w:val="16"/>
               </w:rPr>
-              <w:t>Début de fonction genererMatrice(paramètres largeur, hauteur, min, max)</w:t>
+              <w:t xml:space="preserve">Début de fonction </w:t>
+            </w:r>
+            <w:proofErr w:type="spellStart"/>
+            <w:r>
+              <w:rPr>
+                <w:rFonts w:ascii="Courier New" w:hAnsi="Courier New" w:cs="Courier New"/>
+                <w:sz w:val="16"/>
+                <w:szCs w:val="16"/>
+              </w:rPr>
+              <w:t>genererMatrice</w:t>
+            </w:r>
+            <w:proofErr w:type="spellEnd"/>
+            <w:r>
+              <w:rPr>
+                <w:rFonts w:ascii="Courier New" w:hAnsi="Courier New" w:cs="Courier New"/>
+                <w:sz w:val="16"/>
+                <w:szCs w:val="16"/>
+              </w:rPr>
+              <w:t>(paramètres largeur, hauteur, min, max)</w:t>
             </w:r>
           </w:p>
           <w:p>
@@ -8828,7 +10112,25 @@
                 <w:sz w:val="16"/>
                 <w:szCs w:val="16"/>
               </w:rPr>
-              <w:t xml:space="preserve">    Pour chaque chaque ligne de la matrice :</w:t>
+              <w:t xml:space="preserve">    Pour chaque </w:t>
+            </w:r>
+            <w:proofErr w:type="spellStart"/>
+            <w:r>
+              <w:rPr>
+                <w:rFonts w:ascii="Courier New" w:hAnsi="Courier New" w:cs="Courier New"/>
+                <w:sz w:val="16"/>
+                <w:szCs w:val="16"/>
+              </w:rPr>
+              <w:t>chaque</w:t>
+            </w:r>
+            <w:proofErr w:type="spellEnd"/>
+            <w:r>
+              <w:rPr>
+                <w:rFonts w:ascii="Courier New" w:hAnsi="Courier New" w:cs="Courier New"/>
+                <w:sz w:val="16"/>
+                <w:szCs w:val="16"/>
+              </w:rPr>
+              <w:t xml:space="preserve"> ligne de la matrice :</w:t>
             </w:r>
           </w:p>
           <w:p>
@@ -8864,7 +10166,25 @@
                 <w:sz w:val="16"/>
                 <w:szCs w:val="16"/>
               </w:rPr>
-              <w:t xml:space="preserve">        Pour chaque chaque colonne de la matrice :</w:t>
+              <w:t xml:space="preserve">        Pour chaque </w:t>
+            </w:r>
+            <w:proofErr w:type="spellStart"/>
+            <w:r>
+              <w:rPr>
+                <w:rFonts w:ascii="Courier New" w:hAnsi="Courier New" w:cs="Courier New"/>
+                <w:sz w:val="16"/>
+                <w:szCs w:val="16"/>
+              </w:rPr>
+              <w:t>chaque</w:t>
+            </w:r>
+            <w:proofErr w:type="spellEnd"/>
+            <w:r>
+              <w:rPr>
+                <w:rFonts w:ascii="Courier New" w:hAnsi="Courier New" w:cs="Courier New"/>
+                <w:sz w:val="16"/>
+                <w:szCs w:val="16"/>
+              </w:rPr>
+              <w:t xml:space="preserve"> colonne de la matrice :</w:t>
             </w:r>
           </w:p>
           <w:p>
@@ -9263,6 +10583,13 @@
                 <w:szCs w:val="40"/>
               </w:rPr>
               <w:br/>
+            </w:r>
+            <w:proofErr w:type="spellStart"/>
+            <w:r>
+              <w:rPr>
+                <w:sz w:val="40"/>
+                <w:szCs w:val="40"/>
+              </w:rPr>
               <w:t>generer</w:t>
             </w:r>
             <w:r>
@@ -9272,6 +10599,7 @@
               </w:rPr>
               <w:t>Coordonnees</w:t>
             </w:r>
+            <w:proofErr w:type="spellEnd"/>
           </w:p>
         </w:tc>
         <w:tc>
@@ -9546,7 +10874,7 @@
                           </pic:cNvPicPr>
                         </pic:nvPicPr>
                         <pic:blipFill>
-                          <a:blip r:embed="rId25" cstate="print">
+                          <a:blip r:embed="rId27" cstate="print">
                             <a:extLst>
                               <a:ext uri="{28A0092B-C50C-407E-A947-70E740481C1C}">
                                 <a14:useLocalDpi xmlns:a14="http://schemas.microsoft.com/office/drawing/2010/main" val="0"/>
@@ -9704,8 +11032,18 @@
                 <w:sz w:val="16"/>
                 <w:szCs w:val="16"/>
               </w:rPr>
-              <w:t>//FP2 genererCoordonnees</w:t>
+              <w:t xml:space="preserve">//FP2 </w:t>
             </w:r>
+            <w:proofErr w:type="spellStart"/>
+            <w:r>
+              <w:rPr>
+                <w:rFonts w:ascii="Courier New" w:hAnsi="Courier New" w:cs="Courier New"/>
+                <w:sz w:val="16"/>
+                <w:szCs w:val="16"/>
+              </w:rPr>
+              <w:t>genererCoordonnees</w:t>
+            </w:r>
+            <w:proofErr w:type="spellEnd"/>
           </w:p>
           <w:p>
             <w:pPr>
@@ -9768,7 +11106,25 @@
                 <w:sz w:val="16"/>
                 <w:szCs w:val="16"/>
               </w:rPr>
-              <w:t>Début de fonction genererCoordonnees(paramètres largeur, hauteur)</w:t>
+              <w:t xml:space="preserve">Début de fonction </w:t>
+            </w:r>
+            <w:proofErr w:type="spellStart"/>
+            <w:r>
+              <w:rPr>
+                <w:rFonts w:ascii="Courier New" w:hAnsi="Courier New" w:cs="Courier New"/>
+                <w:sz w:val="16"/>
+                <w:szCs w:val="16"/>
+              </w:rPr>
+              <w:t>genererCoordonnees</w:t>
+            </w:r>
+            <w:proofErr w:type="spellEnd"/>
+            <w:r>
+              <w:rPr>
+                <w:rFonts w:ascii="Courier New" w:hAnsi="Courier New" w:cs="Courier New"/>
+                <w:sz w:val="16"/>
+                <w:szCs w:val="16"/>
+              </w:rPr>
+              <w:t>(paramètres largeur, hauteur)</w:t>
             </w:r>
           </w:p>
           <w:p>
@@ -11110,8 +12466,18 @@
                 <w:sz w:val="16"/>
                 <w:szCs w:val="16"/>
               </w:rPr>
-              <w:t>objet graphe : gaphe</w:t>
+              <w:t xml:space="preserve">objet graphe : </w:t>
             </w:r>
+            <w:proofErr w:type="spellStart"/>
+            <w:r>
+              <w:rPr>
+                <w:rFonts w:ascii="Courier New" w:hAnsi="Courier New" w:cs="Courier New"/>
+                <w:sz w:val="16"/>
+                <w:szCs w:val="16"/>
+              </w:rPr>
+              <w:t>gaphe</w:t>
+            </w:r>
+            <w:proofErr w:type="spellEnd"/>
           </w:p>
           <w:p>
             <w:pPr>
@@ -13354,8 +14720,18 @@
                 <w:sz w:val="16"/>
                 <w:szCs w:val="16"/>
               </w:rPr>
-              <w:t xml:space="preserve">    Liste de Sommet : predecesseurs</w:t>
+              <w:t xml:space="preserve">    Liste de Sommet : </w:t>
             </w:r>
+            <w:proofErr w:type="spellStart"/>
+            <w:r>
+              <w:rPr>
+                <w:rFonts w:ascii="Courier New" w:hAnsi="Courier New" w:cs="Courier New"/>
+                <w:sz w:val="16"/>
+                <w:szCs w:val="16"/>
+              </w:rPr>
+              <w:t>predecesseurs</w:t>
+            </w:r>
+            <w:proofErr w:type="spellEnd"/>
           </w:p>
           <w:p>
             <w:pPr>
@@ -13454,7 +14830,25 @@
                 <w:sz w:val="16"/>
                 <w:szCs w:val="16"/>
               </w:rPr>
-              <w:t xml:space="preserve">    Attribut predecesseurs = Nouvelle liste vide</w:t>
+              <w:t xml:space="preserve">    Attribut </w:t>
+            </w:r>
+            <w:proofErr w:type="spellStart"/>
+            <w:r>
+              <w:rPr>
+                <w:rFonts w:ascii="Courier New" w:hAnsi="Courier New" w:cs="Courier New"/>
+                <w:sz w:val="16"/>
+                <w:szCs w:val="16"/>
+              </w:rPr>
+              <w:t>predecesseurs</w:t>
+            </w:r>
+            <w:proofErr w:type="spellEnd"/>
+            <w:r>
+              <w:rPr>
+                <w:rFonts w:ascii="Courier New" w:hAnsi="Courier New" w:cs="Courier New"/>
+                <w:sz w:val="16"/>
+                <w:szCs w:val="16"/>
+              </w:rPr>
+              <w:t xml:space="preserve"> = Nouvelle liste vide</w:t>
             </w:r>
           </w:p>
           <w:p>
@@ -13536,7 +14930,25 @@
                 <w:sz w:val="16"/>
                 <w:szCs w:val="16"/>
               </w:rPr>
-              <w:t>Constructeur de Sommet (paramètre Sommet sommet)</w:t>
+              <w:t xml:space="preserve">Constructeur de Sommet (paramètre Sommet </w:t>
+            </w:r>
+            <w:proofErr w:type="spellStart"/>
+            <w:r>
+              <w:rPr>
+                <w:rFonts w:ascii="Courier New" w:hAnsi="Courier New" w:cs="Courier New"/>
+                <w:sz w:val="16"/>
+                <w:szCs w:val="16"/>
+              </w:rPr>
+              <w:t>sommet</w:t>
+            </w:r>
+            <w:proofErr w:type="spellEnd"/>
+            <w:r>
+              <w:rPr>
+                <w:rFonts w:ascii="Courier New" w:hAnsi="Courier New" w:cs="Courier New"/>
+                <w:sz w:val="16"/>
+                <w:szCs w:val="16"/>
+              </w:rPr>
+              <w:t>)</w:t>
             </w:r>
           </w:p>
           <w:p>
@@ -13572,8 +14984,36 @@
                 <w:sz w:val="16"/>
                 <w:szCs w:val="16"/>
               </w:rPr>
-              <w:t xml:space="preserve">    Attribut predecesseurs = sommet-&gt;predecesseurs</w:t>
+              <w:t xml:space="preserve">    Attribut </w:t>
             </w:r>
+            <w:proofErr w:type="spellStart"/>
+            <w:r>
+              <w:rPr>
+                <w:rFonts w:ascii="Courier New" w:hAnsi="Courier New" w:cs="Courier New"/>
+                <w:sz w:val="16"/>
+                <w:szCs w:val="16"/>
+              </w:rPr>
+              <w:t>predecesseurs</w:t>
+            </w:r>
+            <w:proofErr w:type="spellEnd"/>
+            <w:r>
+              <w:rPr>
+                <w:rFonts w:ascii="Courier New" w:hAnsi="Courier New" w:cs="Courier New"/>
+                <w:sz w:val="16"/>
+                <w:szCs w:val="16"/>
+              </w:rPr>
+              <w:t xml:space="preserve"> = sommet-&gt;</w:t>
+            </w:r>
+            <w:proofErr w:type="spellStart"/>
+            <w:r>
+              <w:rPr>
+                <w:rFonts w:ascii="Courier New" w:hAnsi="Courier New" w:cs="Courier New"/>
+                <w:sz w:val="16"/>
+                <w:szCs w:val="16"/>
+              </w:rPr>
+              <w:t>predecesseurs</w:t>
+            </w:r>
+            <w:proofErr w:type="spellEnd"/>
           </w:p>
           <w:p>
             <w:pPr>
@@ -14643,8 +16083,18 @@
                 <w:sz w:val="16"/>
                 <w:szCs w:val="16"/>
               </w:rPr>
-              <w:t xml:space="preserve">    objet sommet : depart</w:t>
+              <w:t xml:space="preserve">    objet sommet : </w:t>
             </w:r>
+            <w:proofErr w:type="spellStart"/>
+            <w:r>
+              <w:rPr>
+                <w:rFonts w:ascii="Courier New" w:hAnsi="Courier New" w:cs="Courier New"/>
+                <w:sz w:val="16"/>
+                <w:szCs w:val="16"/>
+              </w:rPr>
+              <w:t>depart</w:t>
+            </w:r>
+            <w:proofErr w:type="spellEnd"/>
           </w:p>
           <w:p>
             <w:pPr>
@@ -14707,7 +16157,25 @@
                 <w:sz w:val="16"/>
                 <w:szCs w:val="16"/>
               </w:rPr>
-              <w:t>Constructeur de Arc(paramètres Sommet depart, Sommet arrive, entier poids)</w:t>
+              <w:t xml:space="preserve">Constructeur de Arc(paramètres Sommet </w:t>
+            </w:r>
+            <w:proofErr w:type="spellStart"/>
+            <w:r>
+              <w:rPr>
+                <w:rFonts w:ascii="Courier New" w:hAnsi="Courier New" w:cs="Courier New"/>
+                <w:sz w:val="16"/>
+                <w:szCs w:val="16"/>
+              </w:rPr>
+              <w:t>depart</w:t>
+            </w:r>
+            <w:proofErr w:type="spellEnd"/>
+            <w:r>
+              <w:rPr>
+                <w:rFonts w:ascii="Courier New" w:hAnsi="Courier New" w:cs="Courier New"/>
+                <w:sz w:val="16"/>
+                <w:szCs w:val="16"/>
+              </w:rPr>
+              <w:t>, Sommet arrive, entier poids)</w:t>
             </w:r>
           </w:p>
           <w:p>
@@ -14725,8 +16193,36 @@
                 <w:sz w:val="16"/>
                 <w:szCs w:val="16"/>
               </w:rPr>
-              <w:t xml:space="preserve">    Attribut depart = paramètre depart</w:t>
+              <w:t xml:space="preserve">    Attribut </w:t>
             </w:r>
+            <w:proofErr w:type="spellStart"/>
+            <w:r>
+              <w:rPr>
+                <w:rFonts w:ascii="Courier New" w:hAnsi="Courier New" w:cs="Courier New"/>
+                <w:sz w:val="16"/>
+                <w:szCs w:val="16"/>
+              </w:rPr>
+              <w:t>depart</w:t>
+            </w:r>
+            <w:proofErr w:type="spellEnd"/>
+            <w:r>
+              <w:rPr>
+                <w:rFonts w:ascii="Courier New" w:hAnsi="Courier New" w:cs="Courier New"/>
+                <w:sz w:val="16"/>
+                <w:szCs w:val="16"/>
+              </w:rPr>
+              <w:t xml:space="preserve"> = paramètre </w:t>
+            </w:r>
+            <w:proofErr w:type="spellStart"/>
+            <w:r>
+              <w:rPr>
+                <w:rFonts w:ascii="Courier New" w:hAnsi="Courier New" w:cs="Courier New"/>
+                <w:sz w:val="16"/>
+                <w:szCs w:val="16"/>
+              </w:rPr>
+              <w:t>depart</w:t>
+            </w:r>
+            <w:proofErr w:type="spellEnd"/>
           </w:p>
           <w:p>
             <w:pPr>
@@ -14804,8 +16300,8 @@
       </w:pPr>
     </w:p>
     <w:sectPr>
-      <w:headerReference w:type="default" r:id="rId26"/>
-      <w:footerReference w:type="default" r:id="rId27"/>
+      <w:headerReference w:type="default" r:id="rId28"/>
+      <w:footerReference w:type="default" r:id="rId29"/>
       <w:pgSz w:w="11906" w:h="16838"/>
       <w:pgMar w:top="1417" w:right="1417" w:bottom="1417" w:left="1417" w:header="708" w:footer="708" w:gutter="0"/>
       <w:cols w:space="708"/>
@@ -16143,6 +17639,7 @@
   <w:style w:type="character" w:default="1" w:styleId="Policepardfaut">
     <w:name w:val="Default Paragraph Font"/>
     <w:uiPriority w:val="1"/>
+    <w:semiHidden/>
     <w:unhideWhenUsed/>
   </w:style>
   <w:style w:type="table" w:default="1" w:styleId="TableauNormal">
@@ -17212,7 +18709,7 @@
         <a:p>
           <a:r>
             <a:rPr lang="fr-FR"/>
-            <a:t>Analyse de Niveau 0.....................p5&lt;&gt;p7</a:t>
+            <a:t>Analyse de Niveau 0...................p5&lt;&gt;p11</a:t>
           </a:r>
         </a:p>
       </dgm:t>
@@ -18076,7 +19573,7 @@
           </a:pPr>
           <a:r>
             <a:rPr lang="fr-FR" sz="1900" kern="1200"/>
-            <a:t>Analyse de Niveau 0.....................p5&lt;&gt;p7</a:t>
+            <a:t>Analyse de Niveau 0...................p5&lt;&gt;p11</a:t>
           </a:r>
         </a:p>
       </dsp:txBody>

</xml_diff>